<commit_message>
Servlet container and services added
</commit_message>
<xml_diff>
--- a/Projects/JavaWebServlets.docx
+++ b/Projects/JavaWebServlets.docx
@@ -4,6 +4,11 @@
   <w:body>
     <w:p>
       <w:pPr>
+        <w:pStyle w:val="ListParagraph"/>
+        <w:numPr>
+          <w:ilvl w:val="0"/>
+          <w:numId w:val="4"/>
+        </w:numPr>
         <w:rPr>
           <w:b/>
           <w:sz w:val="36"/>
@@ -26,6 +31,11 @@
     </w:p>
     <w:p>
       <w:pPr>
+        <w:pStyle w:val="ListParagraph"/>
+        <w:numPr>
+          <w:ilvl w:val="0"/>
+          <w:numId w:val="5"/>
+        </w:numPr>
         <w:shd w:val="clear" w:color="auto" w:fill="FFFFFF"/>
         <w:spacing w:after="0" w:line="240" w:lineRule="auto"/>
         <w:outlineLvl w:val="4"/>
@@ -51,6 +61,19 @@
           <w:szCs w:val="23"/>
           <w:lang w:eastAsia="en-PH"/>
         </w:rPr>
+        <w:t xml:space="preserve">1 </w:t>
+      </w:r>
+      <w:r>
+        <w:rPr>
+          <w:rFonts w:ascii="Segoe UI" w:eastAsia="Times New Roman" w:hAnsi="Segoe UI" w:cs="Segoe UI"/>
+          <w:b/>
+          <w:bCs/>
+          <w:color w:val="444444"/>
+          <w:spacing w:val="15"/>
+          <w:sz w:val="23"/>
+          <w:szCs w:val="23"/>
+          <w:lang w:eastAsia="en-PH"/>
+        </w:rPr>
         <w:t>Java Servlet Versions</w:t>
       </w:r>
     </w:p>
@@ -77,8 +100,6 @@
         </w:rPr>
         <w:t>Java Servlet has these versions:</w:t>
       </w:r>
-      <w:bookmarkStart w:id="0" w:name="_GoBack"/>
-      <w:bookmarkEnd w:id="0"/>
     </w:p>
     <w:p>
       <w:pPr>
@@ -427,6 +448,11 @@
     <w:p/>
     <w:p>
       <w:pPr>
+        <w:pStyle w:val="ListParagraph"/>
+        <w:numPr>
+          <w:ilvl w:val="0"/>
+          <w:numId w:val="5"/>
+        </w:numPr>
         <w:rPr>
           <w:b/>
           <w:sz w:val="36"/>
@@ -453,11 +479,27 @@
       <w:r>
         <w:t xml:space="preserve">Servlet is initialized in </w:t>
       </w:r>
-      <w:r>
-        <w:rPr>
-          <w:b/>
-        </w:rPr>
-        <w:t xml:space="preserve">init() </w:t>
+      <w:proofErr w:type="spellStart"/>
+      <w:proofErr w:type="gramStart"/>
+      <w:r>
+        <w:rPr>
+          <w:b/>
+        </w:rPr>
+        <w:t>init</w:t>
+      </w:r>
+      <w:proofErr w:type="spellEnd"/>
+      <w:r>
+        <w:rPr>
+          <w:b/>
+        </w:rPr>
+        <w:t>(</w:t>
+      </w:r>
+      <w:proofErr w:type="gramEnd"/>
+      <w:r>
+        <w:rPr>
+          <w:b/>
+        </w:rPr>
+        <w:t xml:space="preserve">) </w:t>
       </w:r>
       <w:r>
         <w:t xml:space="preserve">method </w:t>
@@ -478,7 +520,15 @@
         <w:t xml:space="preserve">To </w:t>
       </w:r>
       <w:r>
-        <w:t xml:space="preserve">process or proceed to a client’s request ,the servlet calls </w:t>
+        <w:t xml:space="preserve">process or proceed to a client’s </w:t>
+      </w:r>
+      <w:proofErr w:type="gramStart"/>
+      <w:r>
+        <w:t>request ,the</w:t>
+      </w:r>
+      <w:proofErr w:type="gramEnd"/>
+      <w:r>
+        <w:t xml:space="preserve"> servlet calls </w:t>
       </w:r>
       <w:r>
         <w:rPr>
@@ -501,11 +551,19 @@
       <w:r>
         <w:t xml:space="preserve">For terminating the servlets, call </w:t>
       </w:r>
-      <w:r>
-        <w:rPr>
-          <w:b/>
-        </w:rPr>
-        <w:t>destroy()</w:t>
+      <w:proofErr w:type="gramStart"/>
+      <w:r>
+        <w:rPr>
+          <w:b/>
+        </w:rPr>
+        <w:t>destroy(</w:t>
+      </w:r>
+      <w:proofErr w:type="gramEnd"/>
+      <w:r>
+        <w:rPr>
+          <w:b/>
+        </w:rPr>
+        <w:t>)</w:t>
       </w:r>
       <w:r>
         <w:t xml:space="preserve"> method.</w:t>
@@ -539,13 +597,35 @@
         <w:rPr>
           <w:b/>
         </w:rPr>
+        <w:t xml:space="preserve">2.1 </w:t>
+      </w:r>
+      <w:proofErr w:type="spellStart"/>
+      <w:proofErr w:type="gramStart"/>
+      <w:r>
+        <w:rPr>
+          <w:b/>
+        </w:rPr>
         <w:t>i</w:t>
       </w:r>
       <w:r>
         <w:rPr>
           <w:b/>
         </w:rPr>
-        <w:t>nit() Method</w:t>
+        <w:t>nit</w:t>
+      </w:r>
+      <w:proofErr w:type="spellEnd"/>
+      <w:r>
+        <w:rPr>
+          <w:b/>
+        </w:rPr>
+        <w:t>(</w:t>
+      </w:r>
+      <w:proofErr w:type="gramEnd"/>
+      <w:r>
+        <w:rPr>
+          <w:b/>
+        </w:rPr>
+        <w:t>) Method</w:t>
       </w:r>
     </w:p>
     <w:p>
@@ -660,6 +740,7 @@
           <w:lang w:eastAsia="en-PH"/>
         </w:rPr>
       </w:pPr>
+      <w:proofErr w:type="gramStart"/>
       <w:r>
         <w:rPr>
           <w:rFonts w:ascii="Consolas" w:eastAsia="Times New Roman" w:hAnsi="Consolas" w:cs="Courier New"/>
@@ -670,6 +751,7 @@
         </w:rPr>
         <w:t>public</w:t>
       </w:r>
+      <w:proofErr w:type="gramEnd"/>
       <w:r>
         <w:rPr>
           <w:rFonts w:ascii="Consolas" w:eastAsia="Times New Roman" w:hAnsi="Consolas" w:cs="Courier New"/>
@@ -698,8 +780,20 @@
           <w:szCs w:val="20"/>
           <w:lang w:eastAsia="en-PH"/>
         </w:rPr>
-        <w:t xml:space="preserve"> init</w:t>
-      </w:r>
+        <w:t xml:space="preserve"> </w:t>
+      </w:r>
+      <w:proofErr w:type="spellStart"/>
+      <w:r>
+        <w:rPr>
+          <w:rFonts w:ascii="Consolas" w:eastAsia="Times New Roman" w:hAnsi="Consolas" w:cs="Courier New"/>
+          <w:color w:val="313131"/>
+          <w:sz w:val="20"/>
+          <w:szCs w:val="20"/>
+          <w:lang w:eastAsia="en-PH"/>
+        </w:rPr>
+        <w:t>init</w:t>
+      </w:r>
+      <w:proofErr w:type="spellEnd"/>
       <w:r>
         <w:rPr>
           <w:rFonts w:ascii="Consolas" w:eastAsia="Times New Roman" w:hAnsi="Consolas" w:cs="Courier New"/>
@@ -740,6 +834,7 @@
         </w:rPr>
         <w:t xml:space="preserve"> </w:t>
       </w:r>
+      <w:proofErr w:type="spellStart"/>
       <w:r>
         <w:rPr>
           <w:rFonts w:ascii="Consolas" w:eastAsia="Times New Roman" w:hAnsi="Consolas" w:cs="Courier New"/>
@@ -750,6 +845,7 @@
         </w:rPr>
         <w:t>ServletException</w:t>
       </w:r>
+      <w:proofErr w:type="spellEnd"/>
       <w:r>
         <w:rPr>
           <w:rFonts w:ascii="Consolas" w:eastAsia="Times New Roman" w:hAnsi="Consolas" w:cs="Courier New"/>
@@ -894,7 +990,21 @@
         <w:rPr>
           <w:b/>
         </w:rPr>
-        <w:t>service() Method</w:t>
+        <w:t xml:space="preserve">2.2 </w:t>
+      </w:r>
+      <w:proofErr w:type="gramStart"/>
+      <w:r>
+        <w:rPr>
+          <w:b/>
+        </w:rPr>
+        <w:t>service(</w:t>
+      </w:r>
+      <w:proofErr w:type="gramEnd"/>
+      <w:r>
+        <w:rPr>
+          <w:b/>
+        </w:rPr>
+        <w:t>) Method</w:t>
       </w:r>
     </w:p>
     <w:p>
@@ -942,7 +1052,15 @@
         </w:numPr>
       </w:pPr>
       <w:r>
-        <w:t xml:space="preserve">It checks the HTTP request type such as GET,DELETE,POST,PUT, etc. </w:t>
+        <w:t>It checks the HTTP request type such as GET</w:t>
+      </w:r>
+      <w:proofErr w:type="gramStart"/>
+      <w:r>
+        <w:t>,DELETE,POST,PUT</w:t>
+      </w:r>
+      <w:proofErr w:type="gramEnd"/>
+      <w:r>
+        <w:t xml:space="preserve">, etc. </w:t>
       </w:r>
     </w:p>
     <w:p>
@@ -953,8 +1071,45 @@
           <w:numId w:val="2"/>
         </w:numPr>
       </w:pPr>
-      <w:r>
-        <w:t>it also calls doPost, doGet, doDelete, doPut, etc.</w:t>
+      <w:proofErr w:type="gramStart"/>
+      <w:r>
+        <w:t>it</w:t>
+      </w:r>
+      <w:proofErr w:type="gramEnd"/>
+      <w:r>
+        <w:t xml:space="preserve"> also calls </w:t>
+      </w:r>
+      <w:proofErr w:type="spellStart"/>
+      <w:r>
+        <w:t>doPost</w:t>
+      </w:r>
+      <w:proofErr w:type="spellEnd"/>
+      <w:r>
+        <w:t xml:space="preserve">, </w:t>
+      </w:r>
+      <w:proofErr w:type="spellStart"/>
+      <w:r>
+        <w:t>doGet</w:t>
+      </w:r>
+      <w:proofErr w:type="spellEnd"/>
+      <w:r>
+        <w:t xml:space="preserve">, </w:t>
+      </w:r>
+      <w:proofErr w:type="spellStart"/>
+      <w:r>
+        <w:t>doDelete</w:t>
+      </w:r>
+      <w:proofErr w:type="spellEnd"/>
+      <w:r>
+        <w:t xml:space="preserve">, </w:t>
+      </w:r>
+      <w:proofErr w:type="spellStart"/>
+      <w:r>
+        <w:t>doPut</w:t>
+      </w:r>
+      <w:proofErr w:type="spellEnd"/>
+      <w:r>
+        <w:t>, etc.</w:t>
       </w:r>
     </w:p>
     <w:p>
@@ -975,15 +1130,16 @@
           <w:color w:val="313131"/>
         </w:rPr>
       </w:pPr>
+      <w:proofErr w:type="gramStart"/>
       <w:r>
         <w:rPr>
           <w:rStyle w:val="kwd"/>
           <w:rFonts w:ascii="Consolas" w:hAnsi="Consolas"/>
           <w:color w:val="000088"/>
         </w:rPr>
-        <w:lastRenderedPageBreak/>
         <w:t>public</w:t>
       </w:r>
+      <w:proofErr w:type="gramEnd"/>
       <w:r>
         <w:rPr>
           <w:rStyle w:val="pln"/>
@@ -1016,6 +1172,7 @@
         </w:rPr>
         <w:t>(</w:t>
       </w:r>
+      <w:proofErr w:type="spellStart"/>
       <w:r>
         <w:rPr>
           <w:rStyle w:val="typ"/>
@@ -1024,6 +1181,7 @@
         </w:rPr>
         <w:t>ServletRequest</w:t>
       </w:r>
+      <w:proofErr w:type="spellEnd"/>
       <w:r>
         <w:rPr>
           <w:rStyle w:val="pln"/>
@@ -1048,6 +1206,7 @@
         </w:rPr>
         <w:t xml:space="preserve"> </w:t>
       </w:r>
+      <w:proofErr w:type="spellStart"/>
       <w:r>
         <w:rPr>
           <w:rStyle w:val="typ"/>
@@ -1056,6 +1215,7 @@
         </w:rPr>
         <w:t>ServletResponse</w:t>
       </w:r>
+      <w:proofErr w:type="spellEnd"/>
       <w:r>
         <w:rPr>
           <w:rStyle w:val="pln"/>
@@ -1105,8 +1265,10 @@
           <w:rFonts w:ascii="Consolas" w:hAnsi="Consolas"/>
           <w:color w:val="313131"/>
         </w:rPr>
+        <w:lastRenderedPageBreak/>
         <w:t xml:space="preserve">   </w:t>
       </w:r>
+      <w:proofErr w:type="gramStart"/>
       <w:r>
         <w:rPr>
           <w:rStyle w:val="kwd"/>
@@ -1115,6 +1277,7 @@
         </w:rPr>
         <w:t>throws</w:t>
       </w:r>
+      <w:proofErr w:type="gramEnd"/>
       <w:r>
         <w:rPr>
           <w:rStyle w:val="pln"/>
@@ -1123,6 +1286,7 @@
         </w:rPr>
         <w:t xml:space="preserve"> </w:t>
       </w:r>
+      <w:proofErr w:type="spellStart"/>
       <w:r>
         <w:rPr>
           <w:rStyle w:val="typ"/>
@@ -1131,6 +1295,7 @@
         </w:rPr>
         <w:t>ServletException</w:t>
       </w:r>
+      <w:proofErr w:type="spellEnd"/>
       <w:r>
         <w:rPr>
           <w:rStyle w:val="pun"/>
@@ -1147,6 +1312,7 @@
         </w:rPr>
         <w:t xml:space="preserve"> </w:t>
       </w:r>
+      <w:proofErr w:type="spellStart"/>
       <w:r>
         <w:rPr>
           <w:rStyle w:val="typ"/>
@@ -1155,6 +1321,7 @@
         </w:rPr>
         <w:t>IOException</w:t>
       </w:r>
+      <w:proofErr w:type="spellEnd"/>
       <w:r>
         <w:rPr>
           <w:rStyle w:val="pln"/>
@@ -1206,8 +1373,45 @@
           <w:numId w:val="2"/>
         </w:numPr>
       </w:pPr>
-      <w:r>
-        <w:t>called by service and container method that supports doPost, doGet, doPut, doDelete methods as appropriate</w:t>
+      <w:proofErr w:type="gramStart"/>
+      <w:r>
+        <w:t>called</w:t>
+      </w:r>
+      <w:proofErr w:type="gramEnd"/>
+      <w:r>
+        <w:t xml:space="preserve"> by service and container method that supports </w:t>
+      </w:r>
+      <w:proofErr w:type="spellStart"/>
+      <w:r>
+        <w:t>doPost</w:t>
+      </w:r>
+      <w:proofErr w:type="spellEnd"/>
+      <w:r>
+        <w:t xml:space="preserve">, </w:t>
+      </w:r>
+      <w:proofErr w:type="spellStart"/>
+      <w:r>
+        <w:t>doGet</w:t>
+      </w:r>
+      <w:proofErr w:type="spellEnd"/>
+      <w:r>
+        <w:t xml:space="preserve">, </w:t>
+      </w:r>
+      <w:proofErr w:type="spellStart"/>
+      <w:r>
+        <w:t>doPut</w:t>
+      </w:r>
+      <w:proofErr w:type="spellEnd"/>
+      <w:r>
+        <w:t xml:space="preserve">, </w:t>
+      </w:r>
+      <w:proofErr w:type="spellStart"/>
+      <w:r>
+        <w:t>doDelete</w:t>
+      </w:r>
+      <w:proofErr w:type="spellEnd"/>
+      <w:r>
+        <w:t xml:space="preserve"> methods as appropriate</w:t>
       </w:r>
       <w:r>
         <w:t>.</w:t>
@@ -1223,7 +1427,29 @@
         <w:rPr>
           <w:b/>
         </w:rPr>
-        <w:t>doGet() Method</w:t>
+        <w:t xml:space="preserve">2.3 </w:t>
+      </w:r>
+      <w:proofErr w:type="spellStart"/>
+      <w:proofErr w:type="gramStart"/>
+      <w:r>
+        <w:rPr>
+          <w:b/>
+        </w:rPr>
+        <w:t>doGet</w:t>
+      </w:r>
+      <w:proofErr w:type="spellEnd"/>
+      <w:r>
+        <w:rPr>
+          <w:b/>
+        </w:rPr>
+        <w:t>(</w:t>
+      </w:r>
+      <w:proofErr w:type="gramEnd"/>
+      <w:r>
+        <w:rPr>
+          <w:b/>
+        </w:rPr>
+        <w:t>) Method</w:t>
       </w:r>
     </w:p>
     <w:p>
@@ -1234,8 +1460,13 @@
           <w:numId w:val="2"/>
         </w:numPr>
       </w:pPr>
-      <w:r>
-        <w:t>it supports the HTTP GET requests.</w:t>
+      <w:proofErr w:type="gramStart"/>
+      <w:r>
+        <w:t>it</w:t>
+      </w:r>
+      <w:proofErr w:type="gramEnd"/>
+      <w:r>
+        <w:t xml:space="preserve"> supports the HTTP GET requests.</w:t>
       </w:r>
     </w:p>
     <w:p>
@@ -1280,6 +1511,7 @@
           <w:color w:val="313131"/>
         </w:rPr>
       </w:pPr>
+      <w:proofErr w:type="gramStart"/>
       <w:r>
         <w:rPr>
           <w:rStyle w:val="kwd"/>
@@ -1288,6 +1520,7 @@
         </w:rPr>
         <w:t>public</w:t>
       </w:r>
+      <w:proofErr w:type="gramEnd"/>
       <w:r>
         <w:rPr>
           <w:rStyle w:val="pln"/>
@@ -1310,8 +1543,18 @@
           <w:rFonts w:ascii="Consolas" w:hAnsi="Consolas"/>
           <w:color w:val="313131"/>
         </w:rPr>
-        <w:t xml:space="preserve"> doGet</w:t>
-      </w:r>
+        <w:t xml:space="preserve"> </w:t>
+      </w:r>
+      <w:proofErr w:type="spellStart"/>
+      <w:r>
+        <w:rPr>
+          <w:rStyle w:val="pln"/>
+          <w:rFonts w:ascii="Consolas" w:hAnsi="Consolas"/>
+          <w:color w:val="313131"/>
+        </w:rPr>
+        <w:t>doGet</w:t>
+      </w:r>
+      <w:proofErr w:type="spellEnd"/>
       <w:r>
         <w:rPr>
           <w:rStyle w:val="pun"/>
@@ -1320,6 +1563,7 @@
         </w:rPr>
         <w:t>(</w:t>
       </w:r>
+      <w:proofErr w:type="spellStart"/>
       <w:r>
         <w:rPr>
           <w:rStyle w:val="typ"/>
@@ -1328,6 +1572,7 @@
         </w:rPr>
         <w:t>HttpServletRequest</w:t>
       </w:r>
+      <w:proofErr w:type="spellEnd"/>
       <w:r>
         <w:rPr>
           <w:rStyle w:val="pln"/>
@@ -1352,6 +1597,7 @@
         </w:rPr>
         <w:t xml:space="preserve"> </w:t>
       </w:r>
+      <w:proofErr w:type="spellStart"/>
       <w:r>
         <w:rPr>
           <w:rStyle w:val="typ"/>
@@ -1360,6 +1606,7 @@
         </w:rPr>
         <w:t>HttpServletResponse</w:t>
       </w:r>
+      <w:proofErr w:type="spellEnd"/>
       <w:r>
         <w:rPr>
           <w:rStyle w:val="pln"/>
@@ -1403,6 +1650,7 @@
         </w:rPr>
         <w:t xml:space="preserve">   </w:t>
       </w:r>
+      <w:proofErr w:type="gramStart"/>
       <w:r>
         <w:rPr>
           <w:rStyle w:val="kwd"/>
@@ -1411,6 +1659,7 @@
         </w:rPr>
         <w:t>throws</w:t>
       </w:r>
+      <w:proofErr w:type="gramEnd"/>
       <w:r>
         <w:rPr>
           <w:rStyle w:val="pln"/>
@@ -1419,6 +1668,7 @@
         </w:rPr>
         <w:t xml:space="preserve"> </w:t>
       </w:r>
+      <w:proofErr w:type="spellStart"/>
       <w:r>
         <w:rPr>
           <w:rStyle w:val="typ"/>
@@ -1427,6 +1677,7 @@
         </w:rPr>
         <w:t>ServletException</w:t>
       </w:r>
+      <w:proofErr w:type="spellEnd"/>
       <w:r>
         <w:rPr>
           <w:rStyle w:val="pun"/>
@@ -1443,6 +1694,7 @@
         </w:rPr>
         <w:t xml:space="preserve"> </w:t>
       </w:r>
+      <w:proofErr w:type="spellStart"/>
       <w:r>
         <w:rPr>
           <w:rStyle w:val="typ"/>
@@ -1451,6 +1703,7 @@
         </w:rPr>
         <w:t>IOException</w:t>
       </w:r>
+      <w:proofErr w:type="spellEnd"/>
       <w:r>
         <w:rPr>
           <w:rStyle w:val="pln"/>
@@ -1548,7 +1801,29 @@
         <w:rPr>
           <w:b/>
         </w:rPr>
-        <w:t>doPost() Method</w:t>
+        <w:t xml:space="preserve">2.4 </w:t>
+      </w:r>
+      <w:proofErr w:type="spellStart"/>
+      <w:proofErr w:type="gramStart"/>
+      <w:r>
+        <w:rPr>
+          <w:b/>
+        </w:rPr>
+        <w:t>doPost</w:t>
+      </w:r>
+      <w:proofErr w:type="spellEnd"/>
+      <w:r>
+        <w:rPr>
+          <w:b/>
+        </w:rPr>
+        <w:t>(</w:t>
+      </w:r>
+      <w:proofErr w:type="gramEnd"/>
+      <w:r>
+        <w:rPr>
+          <w:b/>
+        </w:rPr>
+        <w:t>) Method</w:t>
       </w:r>
     </w:p>
     <w:p>
@@ -1562,8 +1837,13 @@
           <w:b/>
         </w:rPr>
       </w:pPr>
-      <w:r>
-        <w:t>it supports the HTTP POST requests.</w:t>
+      <w:proofErr w:type="gramStart"/>
+      <w:r>
+        <w:t>it</w:t>
+      </w:r>
+      <w:proofErr w:type="gramEnd"/>
+      <w:r>
+        <w:t xml:space="preserve"> supports the HTTP POST requests.</w:t>
       </w:r>
     </w:p>
     <w:p>
@@ -1599,6 +1879,7 @@
           <w:color w:val="313131"/>
         </w:rPr>
       </w:pPr>
+      <w:proofErr w:type="gramStart"/>
       <w:r>
         <w:rPr>
           <w:rStyle w:val="kwd"/>
@@ -1607,6 +1888,7 @@
         </w:rPr>
         <w:t>public</w:t>
       </w:r>
+      <w:proofErr w:type="gramEnd"/>
       <w:r>
         <w:rPr>
           <w:rStyle w:val="pln"/>
@@ -1629,8 +1911,18 @@
           <w:rFonts w:ascii="Consolas" w:hAnsi="Consolas"/>
           <w:color w:val="313131"/>
         </w:rPr>
-        <w:t xml:space="preserve"> doPost</w:t>
-      </w:r>
+        <w:t xml:space="preserve"> </w:t>
+      </w:r>
+      <w:proofErr w:type="spellStart"/>
+      <w:r>
+        <w:rPr>
+          <w:rStyle w:val="pln"/>
+          <w:rFonts w:ascii="Consolas" w:hAnsi="Consolas"/>
+          <w:color w:val="313131"/>
+        </w:rPr>
+        <w:t>doPost</w:t>
+      </w:r>
+      <w:proofErr w:type="spellEnd"/>
       <w:r>
         <w:rPr>
           <w:rStyle w:val="pun"/>
@@ -1639,6 +1931,7 @@
         </w:rPr>
         <w:t>(</w:t>
       </w:r>
+      <w:proofErr w:type="spellStart"/>
       <w:r>
         <w:rPr>
           <w:rStyle w:val="typ"/>
@@ -1647,6 +1940,7 @@
         </w:rPr>
         <w:t>HttpServletRequest</w:t>
       </w:r>
+      <w:proofErr w:type="spellEnd"/>
       <w:r>
         <w:rPr>
           <w:rStyle w:val="pln"/>
@@ -1671,6 +1965,7 @@
         </w:rPr>
         <w:t xml:space="preserve"> </w:t>
       </w:r>
+      <w:proofErr w:type="spellStart"/>
       <w:r>
         <w:rPr>
           <w:rStyle w:val="typ"/>
@@ -1679,6 +1974,7 @@
         </w:rPr>
         <w:t>HttpServletResponse</w:t>
       </w:r>
+      <w:proofErr w:type="spellEnd"/>
       <w:r>
         <w:rPr>
           <w:rStyle w:val="pln"/>
@@ -1722,6 +2018,7 @@
         </w:rPr>
         <w:t xml:space="preserve">   </w:t>
       </w:r>
+      <w:proofErr w:type="gramStart"/>
       <w:r>
         <w:rPr>
           <w:rStyle w:val="kwd"/>
@@ -1730,6 +2027,7 @@
         </w:rPr>
         <w:t>throws</w:t>
       </w:r>
+      <w:proofErr w:type="gramEnd"/>
       <w:r>
         <w:rPr>
           <w:rStyle w:val="pln"/>
@@ -1738,6 +2036,7 @@
         </w:rPr>
         <w:t xml:space="preserve"> </w:t>
       </w:r>
+      <w:proofErr w:type="spellStart"/>
       <w:r>
         <w:rPr>
           <w:rStyle w:val="typ"/>
@@ -1746,6 +2045,7 @@
         </w:rPr>
         <w:t>ServletException</w:t>
       </w:r>
+      <w:proofErr w:type="spellEnd"/>
       <w:r>
         <w:rPr>
           <w:rStyle w:val="pun"/>
@@ -1762,6 +2062,7 @@
         </w:rPr>
         <w:t xml:space="preserve"> </w:t>
       </w:r>
+      <w:proofErr w:type="spellStart"/>
       <w:r>
         <w:rPr>
           <w:rStyle w:val="typ"/>
@@ -1770,6 +2071,7 @@
         </w:rPr>
         <w:t>IOException</w:t>
       </w:r>
+      <w:proofErr w:type="spellEnd"/>
       <w:r>
         <w:rPr>
           <w:rStyle w:val="pln"/>
@@ -1859,7 +2161,21 @@
         <w:rPr>
           <w:b/>
         </w:rPr>
-        <w:t>destroy() Method</w:t>
+        <w:t xml:space="preserve">2.5 </w:t>
+      </w:r>
+      <w:proofErr w:type="gramStart"/>
+      <w:r>
+        <w:rPr>
+          <w:b/>
+        </w:rPr>
+        <w:t>destroy(</w:t>
+      </w:r>
+      <w:proofErr w:type="gramEnd"/>
+      <w:r>
+        <w:rPr>
+          <w:b/>
+        </w:rPr>
+        <w:t>) Method</w:t>
       </w:r>
     </w:p>
     <w:p>
@@ -1889,7 +2205,23 @@
         </w:rPr>
       </w:pPr>
       <w:r>
-        <w:t>It contribute the servlet to close database connections, write cookie lists, terminate background threads and other cleanup activities.</w:t>
+        <w:t xml:space="preserve">It contribute the servlet to close database connections, write cookie lists, </w:t>
+      </w:r>
+      <w:proofErr w:type="gramStart"/>
+      <w:r>
+        <w:t>terminate</w:t>
+      </w:r>
+      <w:proofErr w:type="gramEnd"/>
+      <w:r>
+        <w:t xml:space="preserve"> background threads and other </w:t>
+      </w:r>
+      <w:proofErr w:type="spellStart"/>
+      <w:r>
+        <w:t>cleanup</w:t>
+      </w:r>
+      <w:proofErr w:type="spellEnd"/>
+      <w:r>
+        <w:t xml:space="preserve"> activities.</w:t>
       </w:r>
     </w:p>
     <w:p>
@@ -1910,6 +2242,7 @@
           <w:color w:val="313131"/>
         </w:rPr>
       </w:pPr>
+      <w:proofErr w:type="gramStart"/>
       <w:r>
         <w:rPr>
           <w:rStyle w:val="kwd"/>
@@ -1918,6 +2251,7 @@
         </w:rPr>
         <w:t>public</w:t>
       </w:r>
+      <w:proofErr w:type="gramEnd"/>
       <w:r>
         <w:rPr>
           <w:rStyle w:val="pln"/>
@@ -2030,6 +2364,11 @@
     </w:p>
     <w:p>
       <w:pPr>
+        <w:pStyle w:val="ListParagraph"/>
+        <w:numPr>
+          <w:ilvl w:val="0"/>
+          <w:numId w:val="5"/>
+        </w:numPr>
         <w:rPr>
           <w:b/>
           <w:sz w:val="36"/>
@@ -2042,23 +2381,315 @@
           <w:sz w:val="36"/>
           <w:szCs w:val="36"/>
         </w:rPr>
-        <w:t>Servlets Form Data</w:t>
-      </w:r>
-    </w:p>
-    <w:p>
-      <w:pPr>
-        <w:rPr>
-          <w:b/>
-        </w:rPr>
-      </w:pPr>
-    </w:p>
-    <w:p>
-      <w:pPr>
-        <w:rPr>
-          <w:b/>
-        </w:rPr>
-      </w:pPr>
-      <w:hyperlink r:id="rId5" w:history="1">
+        <w:t>Servlet Container</w:t>
+      </w:r>
+    </w:p>
+    <w:p>
+      <w:r>
+        <w:t>Servlet Container is also called servlet engine which handles components of a Java Servlet that can be run in different procedure.</w:t>
+      </w:r>
+    </w:p>
+    <w:p>
+      <w:pPr>
+        <w:rPr>
+          <w:b/>
+        </w:rPr>
+      </w:pPr>
+      <w:r>
+        <w:rPr>
+          <w:noProof/>
+          <w:lang w:eastAsia="en-PH"/>
+        </w:rPr>
+        <w:lastRenderedPageBreak/>
+        <w:drawing>
+          <wp:inline distT="0" distB="0" distL="0" distR="0">
+            <wp:extent cx="5133975" cy="2047875"/>
+            <wp:effectExtent l="0" t="0" r="9525" b="9525"/>
+            <wp:docPr id="1" name="Picture 1" descr="Servlet Container1"/>
+            <wp:cNvGraphicFramePr>
+              <a:graphicFrameLocks xmlns:a="http://schemas.openxmlformats.org/drawingml/2006/main" noChangeAspect="1"/>
+            </wp:cNvGraphicFramePr>
+            <a:graphic xmlns:a="http://schemas.openxmlformats.org/drawingml/2006/main">
+              <a:graphicData uri="http://schemas.openxmlformats.org/drawingml/2006/picture">
+                <pic:pic xmlns:pic="http://schemas.openxmlformats.org/drawingml/2006/picture">
+                  <pic:nvPicPr>
+                    <pic:cNvPr id="0" name="Picture 1" descr="Servlet Container1"/>
+                    <pic:cNvPicPr>
+                      <a:picLocks noChangeAspect="1" noChangeArrowheads="1"/>
+                    </pic:cNvPicPr>
+                  </pic:nvPicPr>
+                  <pic:blipFill>
+                    <a:blip r:embed="rId5">
+                      <a:extLst>
+                        <a:ext uri="{28A0092B-C50C-407E-A947-70E740481C1C}">
+                          <a14:useLocalDpi xmlns:a14="http://schemas.microsoft.com/office/drawing/2010/main" val="0"/>
+                        </a:ext>
+                      </a:extLst>
+                    </a:blip>
+                    <a:srcRect/>
+                    <a:stretch>
+                      <a:fillRect/>
+                    </a:stretch>
+                  </pic:blipFill>
+                  <pic:spPr bwMode="auto">
+                    <a:xfrm>
+                      <a:off x="0" y="0"/>
+                      <a:ext cx="5133975" cy="2047875"/>
+                    </a:xfrm>
+                    <a:prstGeom prst="rect">
+                      <a:avLst/>
+                    </a:prstGeom>
+                    <a:noFill/>
+                    <a:ln>
+                      <a:noFill/>
+                    </a:ln>
+                  </pic:spPr>
+                </pic:pic>
+              </a:graphicData>
+            </a:graphic>
+          </wp:inline>
+        </w:drawing>
+      </w:r>
+    </w:p>
+    <w:p>
+      <w:pPr>
+        <w:rPr>
+          <w:b/>
+        </w:rPr>
+      </w:pPr>
+      <w:r>
+        <w:rPr>
+          <w:b/>
+        </w:rPr>
+        <w:t xml:space="preserve">3.1 </w:t>
+      </w:r>
+      <w:r>
+        <w:rPr>
+          <w:b/>
+        </w:rPr>
+        <w:t>Services</w:t>
+      </w:r>
+    </w:p>
+    <w:p>
+      <w:r>
+        <w:t>Following services of a Servlet Container:</w:t>
+      </w:r>
+    </w:p>
+    <w:p>
+      <w:pPr>
+        <w:pStyle w:val="ListParagraph"/>
+        <w:numPr>
+          <w:ilvl w:val="0"/>
+          <w:numId w:val="1"/>
+        </w:numPr>
+      </w:pPr>
+      <w:r>
+        <w:t>It manages or handles the life cycle of servlet.</w:t>
+      </w:r>
+    </w:p>
+    <w:p>
+      <w:pPr>
+        <w:pStyle w:val="ListParagraph"/>
+        <w:numPr>
+          <w:ilvl w:val="0"/>
+          <w:numId w:val="1"/>
+        </w:numPr>
+      </w:pPr>
+      <w:r>
+        <w:t>The servlet container handles resources like JSP pages, servlets and HTML files.</w:t>
+      </w:r>
+    </w:p>
+    <w:p>
+      <w:pPr>
+        <w:pStyle w:val="ListParagraph"/>
+        <w:numPr>
+          <w:ilvl w:val="0"/>
+          <w:numId w:val="1"/>
+        </w:numPr>
+      </w:pPr>
+      <w:r>
+        <w:t xml:space="preserve">To preserve session, it </w:t>
+      </w:r>
+      <w:r>
+        <w:t>appends or attaches sessio</w:t>
+      </w:r>
+      <w:bookmarkStart w:id="0" w:name="_GoBack"/>
+      <w:bookmarkEnd w:id="0"/>
+      <w:r>
+        <w:t>n ID to the URL path.</w:t>
+      </w:r>
+    </w:p>
+    <w:p>
+      <w:pPr>
+        <w:pStyle w:val="ListParagraph"/>
+        <w:numPr>
+          <w:ilvl w:val="0"/>
+          <w:numId w:val="1"/>
+        </w:numPr>
+      </w:pPr>
+      <w:r>
+        <w:t>It has security service.</w:t>
+      </w:r>
+    </w:p>
+    <w:p>
+      <w:pPr>
+        <w:pStyle w:val="ListParagraph"/>
+        <w:numPr>
+          <w:ilvl w:val="0"/>
+          <w:numId w:val="1"/>
+        </w:numPr>
+      </w:pPr>
+      <w:r>
+        <w:t>File systems such as local file system or remote file system, network services can load in a servlet class.</w:t>
+      </w:r>
+    </w:p>
+    <w:p>
+      <w:pPr>
+        <w:rPr>
+          <w:b/>
+        </w:rPr>
+      </w:pPr>
+      <w:r>
+        <w:rPr>
+          <w:b/>
+        </w:rPr>
+        <w:t>Container Configurations of Servlet</w:t>
+      </w:r>
+    </w:p>
+    <w:p>
+      <w:r>
+        <w:t xml:space="preserve">Servlets </w:t>
+      </w:r>
+      <w:r>
+        <w:t xml:space="preserve">container </w:t>
+      </w:r>
+      <w:r>
+        <w:t>have three ways</w:t>
+      </w:r>
+      <w:r>
+        <w:t xml:space="preserve"> on configuring the web server that manages servlets:</w:t>
+      </w:r>
+    </w:p>
+    <w:p>
+      <w:pPr>
+        <w:pStyle w:val="ListParagraph"/>
+        <w:numPr>
+          <w:ilvl w:val="0"/>
+          <w:numId w:val="1"/>
+        </w:numPr>
+      </w:pPr>
+      <w:r>
+        <w:t>Standalone container</w:t>
+      </w:r>
+    </w:p>
+    <w:p>
+      <w:pPr>
+        <w:pStyle w:val="ListParagraph"/>
+        <w:numPr>
+          <w:ilvl w:val="0"/>
+          <w:numId w:val="1"/>
+        </w:numPr>
+      </w:pPr>
+      <w:r>
+        <w:t>In-process container</w:t>
+      </w:r>
+    </w:p>
+    <w:p>
+      <w:pPr>
+        <w:pStyle w:val="ListParagraph"/>
+        <w:numPr>
+          <w:ilvl w:val="0"/>
+          <w:numId w:val="1"/>
+        </w:numPr>
+      </w:pPr>
+      <w:r>
+        <w:t>Out-process container</w:t>
+      </w:r>
+    </w:p>
+    <w:p>
+      <w:r>
+        <w:rPr>
+          <w:i/>
+        </w:rPr>
+        <w:t xml:space="preserve">Standalone container – </w:t>
+      </w:r>
+      <w:r>
+        <w:t xml:space="preserve">a Java-based server which is the functionality of the Web Server is received </w:t>
+      </w:r>
+      <w:r>
+        <w:t>by the Servlet container.</w:t>
+      </w:r>
+    </w:p>
+    <w:p>
+      <w:r>
+        <w:rPr>
+          <w:i/>
+        </w:rPr>
+        <w:t xml:space="preserve">In-Process container -  </w:t>
+      </w:r>
+      <w:r>
+        <w:t xml:space="preserve"> the web server is separated because the plug-</w:t>
+      </w:r>
+      <w:proofErr w:type="gramStart"/>
+      <w:r>
+        <w:t>in  runs</w:t>
+      </w:r>
+      <w:proofErr w:type="gramEnd"/>
+      <w:r>
+        <w:t xml:space="preserve"> in another program between the main server’s address space.</w:t>
+      </w:r>
+    </w:p>
+    <w:p>
+      <w:pPr>
+        <w:rPr>
+          <w:i/>
+        </w:rPr>
+      </w:pPr>
+      <w:r>
+        <w:rPr>
+          <w:i/>
+        </w:rPr>
+        <w:t>Out-Process container</w:t>
+      </w:r>
+      <w:r>
+        <w:rPr>
+          <w:i/>
+        </w:rPr>
+        <w:t xml:space="preserve"> – </w:t>
+      </w:r>
+      <w:r>
+        <w:t>different programs of the servlet container and web server runs in a different procedure or process.</w:t>
+      </w:r>
+      <w:r>
+        <w:rPr>
+          <w:i/>
+        </w:rPr>
+        <w:t xml:space="preserve"> </w:t>
+      </w:r>
+    </w:p>
+    <w:p/>
+    <w:p/>
+    <w:p>
+      <w:pPr>
+        <w:rPr>
+          <w:b/>
+        </w:rPr>
+      </w:pPr>
+    </w:p>
+    <w:p>
+      <w:pPr>
+        <w:rPr>
+          <w:b/>
+        </w:rPr>
+      </w:pPr>
+    </w:p>
+    <w:p>
+      <w:pPr>
+        <w:rPr>
+          <w:b/>
+        </w:rPr>
+      </w:pPr>
+      <w:hyperlink r:id="rId6" w:history="1">
         <w:r>
           <w:rPr>
             <w:rStyle w:val="Hyperlink"/>
@@ -2074,7 +2705,7 @@
           <w:b/>
         </w:rPr>
       </w:pPr>
-      <w:hyperlink r:id="rId6" w:history="1">
+      <w:hyperlink r:id="rId7" w:history="1">
         <w:r>
           <w:rPr>
             <w:rStyle w:val="Hyperlink"/>
@@ -2091,7 +2722,7 @@
           <w:b/>
         </w:rPr>
       </w:pPr>
-      <w:hyperlink r:id="rId7" w:history="1">
+      <w:hyperlink r:id="rId8" w:history="1">
         <w:r>
           <w:rPr>
             <w:rStyle w:val="Hyperlink"/>
@@ -2108,13 +2739,40 @@
           <w:b/>
         </w:rPr>
       </w:pPr>
-      <w:r>
+      <w:hyperlink r:id="rId9" w:history="1">
+        <w:r>
+          <w:rPr>
+            <w:rStyle w:val="Hyperlink"/>
+            <w:b/>
+          </w:rPr>
+          <w:t>https://www.ntu.edu.sg/home/ehchua/programming/java/JavaServlets.html</w:t>
+        </w:r>
+      </w:hyperlink>
+    </w:p>
+    <w:p>
+      <w:pPr>
         <w:rPr>
           <w:rStyle w:val="Hyperlink"/>
           <w:b/>
         </w:rPr>
-        <w:t>https://www.ntu.edu.sg/home/ehchua/programming/java/JavaServlets.html</w:t>
-      </w:r>
+      </w:pPr>
+      <w:hyperlink r:id="rId10" w:history="1">
+        <w:r>
+          <w:rPr>
+            <w:rStyle w:val="Hyperlink"/>
+            <w:b/>
+          </w:rPr>
+          <w:t>https://www.javacodegeeks.com/2014/12/java-servlet-tutorial.html</w:t>
+        </w:r>
+      </w:hyperlink>
+    </w:p>
+    <w:p>
+      <w:pPr>
+        <w:rPr>
+          <w:rStyle w:val="Hyperlink"/>
+          <w:b/>
+        </w:rPr>
+      </w:pPr>
     </w:p>
     <w:p>
       <w:pPr>
@@ -2255,6 +2913,95 @@
     </w:lvl>
   </w:abstractNum>
   <w:abstractNum w:abstractNumId="1">
+    <w:nsid w:val="2A7207DC"/>
+    <w:multiLevelType w:val="hybridMultilevel"/>
+    <w:tmpl w:val="FC62E288"/>
+    <w:lvl w:ilvl="0" w:tplc="3409000F">
+      <w:start w:val="1"/>
+      <w:numFmt w:val="decimal"/>
+      <w:lvlText w:val="%1."/>
+      <w:lvlJc w:val="left"/>
+      <w:pPr>
+        <w:ind w:left="720" w:hanging="360"/>
+      </w:pPr>
+      <w:rPr>
+        <w:rFonts w:hint="default"/>
+      </w:rPr>
+    </w:lvl>
+    <w:lvl w:ilvl="1" w:tplc="34090019" w:tentative="1">
+      <w:start w:val="1"/>
+      <w:numFmt w:val="lowerLetter"/>
+      <w:lvlText w:val="%2."/>
+      <w:lvlJc w:val="left"/>
+      <w:pPr>
+        <w:ind w:left="1440" w:hanging="360"/>
+      </w:pPr>
+    </w:lvl>
+    <w:lvl w:ilvl="2" w:tplc="3409001B" w:tentative="1">
+      <w:start w:val="1"/>
+      <w:numFmt w:val="lowerRoman"/>
+      <w:lvlText w:val="%3."/>
+      <w:lvlJc w:val="right"/>
+      <w:pPr>
+        <w:ind w:left="2160" w:hanging="180"/>
+      </w:pPr>
+    </w:lvl>
+    <w:lvl w:ilvl="3" w:tplc="3409000F" w:tentative="1">
+      <w:start w:val="1"/>
+      <w:numFmt w:val="decimal"/>
+      <w:lvlText w:val="%4."/>
+      <w:lvlJc w:val="left"/>
+      <w:pPr>
+        <w:ind w:left="2880" w:hanging="360"/>
+      </w:pPr>
+    </w:lvl>
+    <w:lvl w:ilvl="4" w:tplc="34090019" w:tentative="1">
+      <w:start w:val="1"/>
+      <w:numFmt w:val="lowerLetter"/>
+      <w:lvlText w:val="%5."/>
+      <w:lvlJc w:val="left"/>
+      <w:pPr>
+        <w:ind w:left="3600" w:hanging="360"/>
+      </w:pPr>
+    </w:lvl>
+    <w:lvl w:ilvl="5" w:tplc="3409001B" w:tentative="1">
+      <w:start w:val="1"/>
+      <w:numFmt w:val="lowerRoman"/>
+      <w:lvlText w:val="%6."/>
+      <w:lvlJc w:val="right"/>
+      <w:pPr>
+        <w:ind w:left="4320" w:hanging="180"/>
+      </w:pPr>
+    </w:lvl>
+    <w:lvl w:ilvl="6" w:tplc="3409000F" w:tentative="1">
+      <w:start w:val="1"/>
+      <w:numFmt w:val="decimal"/>
+      <w:lvlText w:val="%7."/>
+      <w:lvlJc w:val="left"/>
+      <w:pPr>
+        <w:ind w:left="5040" w:hanging="360"/>
+      </w:pPr>
+    </w:lvl>
+    <w:lvl w:ilvl="7" w:tplc="34090019" w:tentative="1">
+      <w:start w:val="1"/>
+      <w:numFmt w:val="lowerLetter"/>
+      <w:lvlText w:val="%8."/>
+      <w:lvlJc w:val="left"/>
+      <w:pPr>
+        <w:ind w:left="5760" w:hanging="360"/>
+      </w:pPr>
+    </w:lvl>
+    <w:lvl w:ilvl="8" w:tplc="3409001B" w:tentative="1">
+      <w:start w:val="1"/>
+      <w:numFmt w:val="lowerRoman"/>
+      <w:lvlText w:val="%9."/>
+      <w:lvlJc w:val="right"/>
+      <w:pPr>
+        <w:ind w:left="6480" w:hanging="180"/>
+      </w:pPr>
+    </w:lvl>
+  </w:abstractNum>
+  <w:abstractNum w:abstractNumId="2">
     <w:nsid w:val="2D6D6F2F"/>
     <w:multiLevelType w:val="multilevel"/>
     <w:tmpl w:val="4B3224FA"/>
@@ -2403,7 +3150,128 @@
       </w:rPr>
     </w:lvl>
   </w:abstractNum>
-  <w:abstractNum w:abstractNumId="2">
+  <w:abstractNum w:abstractNumId="3">
+    <w:nsid w:val="483860AE"/>
+    <w:multiLevelType w:val="multilevel"/>
+    <w:tmpl w:val="4FF84346"/>
+    <w:lvl w:ilvl="0">
+      <w:start w:val="1"/>
+      <w:numFmt w:val="decimal"/>
+      <w:lvlText w:val="%1."/>
+      <w:lvlJc w:val="left"/>
+      <w:pPr>
+        <w:ind w:left="720" w:hanging="360"/>
+      </w:pPr>
+      <w:rPr>
+        <w:rFonts w:hint="default"/>
+      </w:rPr>
+    </w:lvl>
+    <w:lvl w:ilvl="1">
+      <w:start w:val="2"/>
+      <w:numFmt w:val="decimal"/>
+      <w:isLgl/>
+      <w:lvlText w:val="%1.%2"/>
+      <w:lvlJc w:val="left"/>
+      <w:pPr>
+        <w:ind w:left="720" w:hanging="360"/>
+      </w:pPr>
+      <w:rPr>
+        <w:rFonts w:hint="default"/>
+      </w:rPr>
+    </w:lvl>
+    <w:lvl w:ilvl="2">
+      <w:start w:val="1"/>
+      <w:numFmt w:val="decimal"/>
+      <w:isLgl/>
+      <w:lvlText w:val="%1.%2.%3"/>
+      <w:lvlJc w:val="left"/>
+      <w:pPr>
+        <w:ind w:left="1080" w:hanging="720"/>
+      </w:pPr>
+      <w:rPr>
+        <w:rFonts w:hint="default"/>
+      </w:rPr>
+    </w:lvl>
+    <w:lvl w:ilvl="3">
+      <w:start w:val="1"/>
+      <w:numFmt w:val="decimal"/>
+      <w:isLgl/>
+      <w:lvlText w:val="%1.%2.%3.%4"/>
+      <w:lvlJc w:val="left"/>
+      <w:pPr>
+        <w:ind w:left="1080" w:hanging="720"/>
+      </w:pPr>
+      <w:rPr>
+        <w:rFonts w:hint="default"/>
+      </w:rPr>
+    </w:lvl>
+    <w:lvl w:ilvl="4">
+      <w:start w:val="1"/>
+      <w:numFmt w:val="decimal"/>
+      <w:isLgl/>
+      <w:lvlText w:val="%1.%2.%3.%4.%5"/>
+      <w:lvlJc w:val="left"/>
+      <w:pPr>
+        <w:ind w:left="1440" w:hanging="1080"/>
+      </w:pPr>
+      <w:rPr>
+        <w:rFonts w:hint="default"/>
+      </w:rPr>
+    </w:lvl>
+    <w:lvl w:ilvl="5">
+      <w:start w:val="1"/>
+      <w:numFmt w:val="decimal"/>
+      <w:isLgl/>
+      <w:lvlText w:val="%1.%2.%3.%4.%5.%6"/>
+      <w:lvlJc w:val="left"/>
+      <w:pPr>
+        <w:ind w:left="1440" w:hanging="1080"/>
+      </w:pPr>
+      <w:rPr>
+        <w:rFonts w:hint="default"/>
+      </w:rPr>
+    </w:lvl>
+    <w:lvl w:ilvl="6">
+      <w:start w:val="1"/>
+      <w:numFmt w:val="decimal"/>
+      <w:isLgl/>
+      <w:lvlText w:val="%1.%2.%3.%4.%5.%6.%7"/>
+      <w:lvlJc w:val="left"/>
+      <w:pPr>
+        <w:ind w:left="1800" w:hanging="1440"/>
+      </w:pPr>
+      <w:rPr>
+        <w:rFonts w:hint="default"/>
+      </w:rPr>
+    </w:lvl>
+    <w:lvl w:ilvl="7">
+      <w:start w:val="1"/>
+      <w:numFmt w:val="decimal"/>
+      <w:isLgl/>
+      <w:lvlText w:val="%1.%2.%3.%4.%5.%6.%7.%8"/>
+      <w:lvlJc w:val="left"/>
+      <w:pPr>
+        <w:ind w:left="1800" w:hanging="1440"/>
+      </w:pPr>
+      <w:rPr>
+        <w:rFonts w:hint="default"/>
+      </w:rPr>
+    </w:lvl>
+    <w:lvl w:ilvl="8">
+      <w:start w:val="1"/>
+      <w:numFmt w:val="decimal"/>
+      <w:isLgl/>
+      <w:lvlText w:val="%1.%2.%3.%4.%5.%6.%7.%8.%9"/>
+      <w:lvlJc w:val="left"/>
+      <w:pPr>
+        <w:ind w:left="2160" w:hanging="1800"/>
+      </w:pPr>
+      <w:rPr>
+        <w:rFonts w:hint="default"/>
+      </w:rPr>
+    </w:lvl>
+  </w:abstractNum>
+  <w:abstractNum w:abstractNumId="4">
     <w:nsid w:val="6A934ADC"/>
     <w:multiLevelType w:val="hybridMultilevel"/>
     <w:tmpl w:val="7DFE1440"/>
@@ -2516,13 +3384,19 @@
     </w:lvl>
   </w:abstractNum>
   <w:num w:numId="1">
-    <w:abstractNumId w:val="2"/>
+    <w:abstractNumId w:val="4"/>
   </w:num>
   <w:num w:numId="2">
     <w:abstractNumId w:val="0"/>
   </w:num>
   <w:num w:numId="3">
+    <w:abstractNumId w:val="2"/>
+  </w:num>
+  <w:num w:numId="4">
     <w:abstractNumId w:val="1"/>
+  </w:num>
+  <w:num w:numId="5">
+    <w:abstractNumId w:val="3"/>
   </w:num>
 </w:numbering>
 </file>

</xml_diff>

<commit_message>
Java Servlets Demonstration added
</commit_message>
<xml_diff>
--- a/Projects/JavaWebServlets.docx
+++ b/Projects/JavaWebServlets.docx
@@ -2395,12 +2395,145 @@
           <w:b/>
         </w:rPr>
       </w:pPr>
+      <w:ins w:id="0" w:author="janine doria" w:date="2018-05-07T17:20:00Z">
+        <w:r>
+          <w:rPr>
+            <w:noProof/>
+            <w:lang w:eastAsia="en-PH"/>
+          </w:rPr>
+          <w:lastRenderedPageBreak/>
+          <mc:AlternateContent>
+            <mc:Choice Requires="wps">
+              <w:drawing>
+                <wp:anchor distT="0" distB="0" distL="114300" distR="114300" simplePos="0" relativeHeight="251659264" behindDoc="0" locked="0" layoutInCell="1" allowOverlap="1">
+                  <wp:simplePos x="0" y="0"/>
+                  <wp:positionH relativeFrom="column">
+                    <wp:posOffset>142875</wp:posOffset>
+                  </wp:positionH>
+                  <wp:positionV relativeFrom="paragraph">
+                    <wp:posOffset>1838325</wp:posOffset>
+                  </wp:positionV>
+                  <wp:extent cx="5038725" cy="352425"/>
+                  <wp:effectExtent l="0" t="0" r="28575" b="28575"/>
+                  <wp:wrapNone/>
+                  <wp:docPr id="4" name="Rectangle 4"/>
+                  <wp:cNvGraphicFramePr/>
+                  <a:graphic xmlns:a="http://schemas.openxmlformats.org/drawingml/2006/main">
+                    <a:graphicData uri="http://schemas.microsoft.com/office/word/2010/wordprocessingShape">
+                      <wps:wsp>
+                        <wps:cNvSpPr/>
+                        <wps:spPr>
+                          <a:xfrm>
+                            <a:off x="0" y="0"/>
+                            <a:ext cx="5038725" cy="352425"/>
+                          </a:xfrm>
+                          <a:prstGeom prst="rect">
+                            <a:avLst/>
+                          </a:prstGeom>
+                        </wps:spPr>
+                        <wps:style>
+                          <a:lnRef idx="1">
+                            <a:schemeClr val="accent1"/>
+                          </a:lnRef>
+                          <a:fillRef idx="2">
+                            <a:schemeClr val="accent1"/>
+                          </a:fillRef>
+                          <a:effectRef idx="1">
+                            <a:schemeClr val="accent1"/>
+                          </a:effectRef>
+                          <a:fontRef idx="minor">
+                            <a:schemeClr val="dk1"/>
+                          </a:fontRef>
+                        </wps:style>
+                        <wps:txbx>
+                          <w:txbxContent>
+                            <w:p>
+                              <w:pPr>
+                                <w:jc w:val="center"/>
+                                <w:pPrChange w:id="1" w:author="janine doria" w:date="2018-05-07T17:20:00Z">
+                                  <w:pPr/>
+                                </w:pPrChange>
+                              </w:pPr>
+                              <w:ins w:id="2" w:author="janine doria" w:date="2018-05-07T17:20:00Z">
+                                <w:r>
+                                  <w:t xml:space="preserve">Figure </w:t>
+                                </w:r>
+                                <w:proofErr w:type="gramStart"/>
+                                <w:r>
+                                  <w:t>1 :</w:t>
+                                </w:r>
+                                <w:proofErr w:type="gramEnd"/>
+                                <w:r>
+                                  <w:t xml:space="preserve"> Servlet</w:t>
+                                </w:r>
+                              </w:ins>
+                              <w:ins w:id="3" w:author="janine doria" w:date="2018-05-07T17:21:00Z">
+                                <w:r>
+                                  <w:t>’s user requests process</w:t>
+                                </w:r>
+                              </w:ins>
+                            </w:p>
+                          </w:txbxContent>
+                        </wps:txbx>
+                        <wps:bodyPr rot="0" spcFirstLastPara="0" vertOverflow="overflow" horzOverflow="overflow" vert="horz" wrap="square" lIns="91440" tIns="45720" rIns="91440" bIns="45720" numCol="1" spcCol="0" rtlCol="0" fromWordArt="0" anchor="ctr" anchorCtr="0" forceAA="0" compatLnSpc="1">
+                          <a:prstTxWarp prst="textNoShape">
+                            <a:avLst/>
+                          </a:prstTxWarp>
+                          <a:noAutofit/>
+                        </wps:bodyPr>
+                      </wps:wsp>
+                    </a:graphicData>
+                  </a:graphic>
+                </wp:anchor>
+              </w:drawing>
+            </mc:Choice>
+            <mc:Fallback>
+              <w:pict>
+                <v:rect id="Rectangle 4" o:spid="_x0000_s1026" style="position:absolute;margin-left:11.25pt;margin-top:144.75pt;width:396.75pt;height:27.75pt;z-index:251659264;visibility:visible;mso-wrap-style:square;mso-wrap-distance-left:9pt;mso-wrap-distance-top:0;mso-wrap-distance-right:9pt;mso-wrap-distance-bottom:0;mso-position-horizontal:absolute;mso-position-horizontal-relative:text;mso-position-vertical:absolute;mso-position-vertical-relative:text;v-text-anchor:middle" o:gfxdata="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" fillcolor="#91bce3 [2164]" strokecolor="#5b9bd5 [3204]" strokeweight=".5pt">
+                  <v:fill color2="#7aaddd [2612]" rotate="t" colors="0 #b1cbe9;.5 #a3c1e5;1 #92b9e4" focus="100%" type="gradient">
+                    <o:fill v:ext="view" type="gradientUnscaled"/>
+                  </v:fill>
+                  <v:textbox>
+                    <w:txbxContent>
+                      <w:p>
+                        <w:pPr>
+                          <w:jc w:val="center"/>
+                          <w:pPrChange w:id="4" w:author="janine doria" w:date="2018-05-07T17:20:00Z">
+                            <w:pPr/>
+                          </w:pPrChange>
+                        </w:pPr>
+                        <w:ins w:id="5" w:author="janine doria" w:date="2018-05-07T17:20:00Z">
+                          <w:r>
+                            <w:t xml:space="preserve">Figure </w:t>
+                          </w:r>
+                          <w:proofErr w:type="gramStart"/>
+                          <w:r>
+                            <w:t>1 :</w:t>
+                          </w:r>
+                          <w:proofErr w:type="gramEnd"/>
+                          <w:r>
+                            <w:t xml:space="preserve"> Servlet</w:t>
+                          </w:r>
+                        </w:ins>
+                        <w:ins w:id="6" w:author="janine doria" w:date="2018-05-07T17:21:00Z">
+                          <w:r>
+                            <w:t>’s user requests process</w:t>
+                          </w:r>
+                        </w:ins>
+                      </w:p>
+                    </w:txbxContent>
+                  </v:textbox>
+                </v:rect>
+              </w:pict>
+            </mc:Fallback>
+          </mc:AlternateContent>
+        </w:r>
+      </w:ins>
       <w:r>
         <w:rPr>
           <w:noProof/>
           <w:lang w:eastAsia="en-PH"/>
         </w:rPr>
-        <w:lastRenderedPageBreak/>
         <w:drawing>
           <wp:inline distT="0" distB="0" distL="0" distR="0">
             <wp:extent cx="5133975" cy="2047875"/>
@@ -2511,12 +2644,7 @@
         <w:t xml:space="preserve">To preserve session, it </w:t>
       </w:r>
       <w:r>
-        <w:t>appends or attaches sessio</w:t>
-      </w:r>
-      <w:bookmarkStart w:id="0" w:name="_GoBack"/>
-      <w:bookmarkEnd w:id="0"/>
-      <w:r>
-        <w:t>n ID to the URL path.</w:t>
+        <w:t>appends or attaches session ID to the URL path.</w:t>
       </w:r>
     </w:p>
     <w:p>
@@ -2553,6 +2681,12 @@
         <w:rPr>
           <w:b/>
         </w:rPr>
+        <w:t xml:space="preserve">3.2 </w:t>
+      </w:r>
+      <w:r>
+        <w:rPr>
+          <w:b/>
+        </w:rPr>
         <w:t>Container Configurations of Servlet</w:t>
       </w:r>
     </w:p>
@@ -2668,6 +2802,866 @@
       </w:r>
     </w:p>
     <w:p/>
+    <w:p>
+      <w:pPr>
+        <w:pStyle w:val="ListParagraph"/>
+        <w:ind w:left="0"/>
+        <w:rPr>
+          <w:b/>
+          <w:sz w:val="36"/>
+          <w:szCs w:val="36"/>
+        </w:rPr>
+      </w:pPr>
+      <w:r>
+        <w:rPr>
+          <w:b/>
+          <w:sz w:val="36"/>
+          <w:szCs w:val="36"/>
+        </w:rPr>
+        <w:t xml:space="preserve">   </w:t>
+      </w:r>
+      <w:r>
+        <w:rPr>
+          <w:b/>
+          <w:sz w:val="36"/>
+          <w:szCs w:val="36"/>
+        </w:rPr>
+        <w:t xml:space="preserve">4 </w:t>
+      </w:r>
+      <w:r>
+        <w:rPr>
+          <w:b/>
+          <w:sz w:val="36"/>
+          <w:szCs w:val="36"/>
+        </w:rPr>
+        <w:t>Servlet Demo</w:t>
+      </w:r>
+    </w:p>
+    <w:p>
+      <w:pPr>
+        <w:pStyle w:val="ListParagraph"/>
+        <w:ind w:left="0"/>
+        <w:rPr>
+          <w:b/>
+        </w:rPr>
+      </w:pPr>
+      <w:r>
+        <w:rPr>
+          <w:b/>
+        </w:rPr>
+        <w:t xml:space="preserve">Step 1: </w:t>
+      </w:r>
+    </w:p>
+    <w:p>
+      <w:pPr>
+        <w:pStyle w:val="ListParagraph"/>
+        <w:ind w:left="0"/>
+        <w:rPr>
+          <w:i/>
+        </w:rPr>
+      </w:pPr>
+      <w:r>
+        <w:t xml:space="preserve">Open </w:t>
+      </w:r>
+      <w:proofErr w:type="spellStart"/>
+      <w:r>
+        <w:rPr>
+          <w:i/>
+        </w:rPr>
+        <w:t>NetBeansIDE</w:t>
+      </w:r>
+      <w:proofErr w:type="spellEnd"/>
+      <w:r>
+        <w:rPr>
+          <w:i/>
+        </w:rPr>
+        <w:t xml:space="preserve"> &gt;&gt; File &gt;&gt; New Project &gt;&gt; </w:t>
+      </w:r>
+      <w:proofErr w:type="spellStart"/>
+      <w:r>
+        <w:rPr>
+          <w:i/>
+        </w:rPr>
+        <w:t>WebApplication</w:t>
+      </w:r>
+      <w:proofErr w:type="spellEnd"/>
+      <w:r>
+        <w:rPr>
+          <w:i/>
+        </w:rPr>
+        <w:t xml:space="preserve"> &gt;&gt; </w:t>
+      </w:r>
+      <w:r>
+        <w:t xml:space="preserve">Set the Project Name as </w:t>
+      </w:r>
+      <w:proofErr w:type="spellStart"/>
+      <w:r>
+        <w:rPr>
+          <w:i/>
+        </w:rPr>
+        <w:t>ServletDemo</w:t>
+      </w:r>
+      <w:proofErr w:type="spellEnd"/>
+      <w:r>
+        <w:rPr>
+          <w:i/>
+        </w:rPr>
+        <w:t xml:space="preserve"> </w:t>
+      </w:r>
+    </w:p>
+    <w:p>
+      <w:pPr>
+        <w:pStyle w:val="ListParagraph"/>
+        <w:ind w:left="0"/>
+        <w:rPr>
+          <w:i/>
+        </w:rPr>
+      </w:pPr>
+    </w:p>
+    <w:p>
+      <w:pPr>
+        <w:pStyle w:val="ListParagraph"/>
+        <w:ind w:left="0"/>
+        <w:jc w:val="center"/>
+        <w:rPr>
+          <w:ins w:id="7" w:author="janine doria" w:date="2018-05-07T17:21:00Z"/>
+        </w:rPr>
+        <w:pPrChange w:id="8" w:author="janine doria" w:date="2018-05-07T17:14:00Z">
+          <w:pPr>
+            <w:pStyle w:val="ListParagraph"/>
+            <w:ind w:left="0"/>
+          </w:pPr>
+        </w:pPrChange>
+      </w:pPr>
+      <w:ins w:id="9" w:author="janine doria" w:date="2018-05-07T17:21:00Z">
+        <w:r>
+          <w:rPr>
+            <w:noProof/>
+            <w:lang w:eastAsia="en-PH"/>
+          </w:rPr>
+          <w:lastRenderedPageBreak/>
+          <mc:AlternateContent>
+            <mc:Choice Requires="wps">
+              <w:drawing>
+                <wp:anchor distT="0" distB="0" distL="114300" distR="114300" simplePos="0" relativeHeight="251661312" behindDoc="0" locked="0" layoutInCell="1" allowOverlap="1" wp14:anchorId="38783735" wp14:editId="76EAB2C2">
+                  <wp:simplePos x="0" y="0"/>
+                  <wp:positionH relativeFrom="margin">
+                    <wp:align>center</wp:align>
+                  </wp:positionH>
+                  <wp:positionV relativeFrom="paragraph">
+                    <wp:posOffset>3489960</wp:posOffset>
+                  </wp:positionV>
+                  <wp:extent cx="5038725" cy="495300"/>
+                  <wp:effectExtent l="0" t="0" r="28575" b="19050"/>
+                  <wp:wrapNone/>
+                  <wp:docPr id="5" name="Rectangle 5"/>
+                  <wp:cNvGraphicFramePr/>
+                  <a:graphic xmlns:a="http://schemas.openxmlformats.org/drawingml/2006/main">
+                    <a:graphicData uri="http://schemas.microsoft.com/office/word/2010/wordprocessingShape">
+                      <wps:wsp>
+                        <wps:cNvSpPr/>
+                        <wps:spPr>
+                          <a:xfrm>
+                            <a:off x="0" y="0"/>
+                            <a:ext cx="5038725" cy="495300"/>
+                          </a:xfrm>
+                          <a:prstGeom prst="rect">
+                            <a:avLst/>
+                          </a:prstGeom>
+                        </wps:spPr>
+                        <wps:style>
+                          <a:lnRef idx="1">
+                            <a:schemeClr val="accent1"/>
+                          </a:lnRef>
+                          <a:fillRef idx="2">
+                            <a:schemeClr val="accent1"/>
+                          </a:fillRef>
+                          <a:effectRef idx="1">
+                            <a:schemeClr val="accent1"/>
+                          </a:effectRef>
+                          <a:fontRef idx="minor">
+                            <a:schemeClr val="dk1"/>
+                          </a:fontRef>
+                        </wps:style>
+                        <wps:txbx>
+                          <w:txbxContent>
+                            <w:p>
+                              <w:pPr>
+                                <w:jc w:val="center"/>
+                                <w:pPrChange w:id="10" w:author="janine doria" w:date="2018-05-07T17:20:00Z">
+                                  <w:pPr/>
+                                </w:pPrChange>
+                              </w:pPr>
+                              <w:ins w:id="11" w:author="janine doria" w:date="2018-05-07T17:20:00Z">
+                                <w:r>
+                                  <w:t xml:space="preserve">Figure </w:t>
+                                </w:r>
+                                <w:proofErr w:type="gramStart"/>
+                                <w:r>
+                                  <w:t>2</w:t>
+                                </w:r>
+                                <w:r>
+                                  <w:t xml:space="preserve"> :</w:t>
+                                </w:r>
+                                <w:proofErr w:type="gramEnd"/>
+                                <w:r>
+                                  <w:t xml:space="preserve"> </w:t>
+                                </w:r>
+                              </w:ins>
+                              <w:ins w:id="12" w:author="janine doria" w:date="2018-05-07T17:22:00Z">
+                                <w:r>
+                                  <w:t>Creating new Web Application project</w:t>
+                                </w:r>
+                                <w:r>
+                                  <w:br/>
+                                </w:r>
+                                <w:proofErr w:type="spellStart"/>
+                                <w:r>
+                                  <w:t>NetBe</w:t>
+                                </w:r>
+                              </w:ins>
+                              <w:ins w:id="13" w:author="janine doria" w:date="2018-05-07T17:23:00Z">
+                                <w:r>
+                                  <w:t>ansIDE</w:t>
+                                </w:r>
+                                <w:proofErr w:type="spellEnd"/>
+                                <w:r>
+                                  <w:t xml:space="preserve"> : </w:t>
+                                </w:r>
+                                <w:proofErr w:type="spellStart"/>
+                                <w:r>
+                                  <w:t>ServletsDemo</w:t>
+                                </w:r>
+                              </w:ins>
+                              <w:proofErr w:type="spellEnd"/>
+                            </w:p>
+                          </w:txbxContent>
+                        </wps:txbx>
+                        <wps:bodyPr rot="0" spcFirstLastPara="0" vertOverflow="overflow" horzOverflow="overflow" vert="horz" wrap="square" lIns="91440" tIns="45720" rIns="91440" bIns="45720" numCol="1" spcCol="0" rtlCol="0" fromWordArt="0" anchor="ctr" anchorCtr="0" forceAA="0" compatLnSpc="1">
+                          <a:prstTxWarp prst="textNoShape">
+                            <a:avLst/>
+                          </a:prstTxWarp>
+                          <a:noAutofit/>
+                        </wps:bodyPr>
+                      </wps:wsp>
+                    </a:graphicData>
+                  </a:graphic>
+                  <wp14:sizeRelV relativeFrom="margin">
+                    <wp14:pctHeight>0</wp14:pctHeight>
+                  </wp14:sizeRelV>
+                </wp:anchor>
+              </w:drawing>
+            </mc:Choice>
+            <mc:Fallback>
+              <w:pict>
+                <v:rect w14:anchorId="38783735" id="Rectangle 5" o:spid="_x0000_s1027" style="position:absolute;left:0;text-align:left;margin-left:0;margin-top:274.8pt;width:396.75pt;height:39pt;z-index:251661312;visibility:visible;mso-wrap-style:square;mso-height-percent:0;mso-wrap-distance-left:9pt;mso-wrap-distance-top:0;mso-wrap-distance-right:9pt;mso-wrap-distance-bottom:0;mso-position-horizontal:center;mso-position-horizontal-relative:margin;mso-position-vertical:absolute;mso-position-vertical-relative:text;mso-height-percent:0;mso-height-relative:margin;v-text-anchor:middle" o:gfxdata="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" fillcolor="#91bce3 [2164]" strokecolor="#5b9bd5 [3204]" strokeweight=".5pt">
+                  <v:fill color2="#7aaddd [2612]" rotate="t" colors="0 #b1cbe9;.5 #a3c1e5;1 #92b9e4" focus="100%" type="gradient">
+                    <o:fill v:ext="view" type="gradientUnscaled"/>
+                  </v:fill>
+                  <v:textbox>
+                    <w:txbxContent>
+                      <w:p>
+                        <w:pPr>
+                          <w:jc w:val="center"/>
+                          <w:pPrChange w:id="14" w:author="janine doria" w:date="2018-05-07T17:20:00Z">
+                            <w:pPr/>
+                          </w:pPrChange>
+                        </w:pPr>
+                        <w:ins w:id="15" w:author="janine doria" w:date="2018-05-07T17:20:00Z">
+                          <w:r>
+                            <w:t xml:space="preserve">Figure </w:t>
+                          </w:r>
+                          <w:proofErr w:type="gramStart"/>
+                          <w:r>
+                            <w:t>2</w:t>
+                          </w:r>
+                          <w:r>
+                            <w:t xml:space="preserve"> :</w:t>
+                          </w:r>
+                          <w:proofErr w:type="gramEnd"/>
+                          <w:r>
+                            <w:t xml:space="preserve"> </w:t>
+                          </w:r>
+                        </w:ins>
+                        <w:ins w:id="16" w:author="janine doria" w:date="2018-05-07T17:22:00Z">
+                          <w:r>
+                            <w:t>Creating new Web Application project</w:t>
+                          </w:r>
+                          <w:r>
+                            <w:br/>
+                          </w:r>
+                          <w:proofErr w:type="spellStart"/>
+                          <w:r>
+                            <w:t>NetBe</w:t>
+                          </w:r>
+                        </w:ins>
+                        <w:ins w:id="17" w:author="janine doria" w:date="2018-05-07T17:23:00Z">
+                          <w:r>
+                            <w:t>ansIDE</w:t>
+                          </w:r>
+                          <w:proofErr w:type="spellEnd"/>
+                          <w:r>
+                            <w:t xml:space="preserve"> : </w:t>
+                          </w:r>
+                          <w:proofErr w:type="spellStart"/>
+                          <w:r>
+                            <w:t>ServletsDemo</w:t>
+                          </w:r>
+                        </w:ins>
+                        <w:proofErr w:type="spellEnd"/>
+                      </w:p>
+                    </w:txbxContent>
+                  </v:textbox>
+                  <w10:wrap anchorx="margin"/>
+                </v:rect>
+              </w:pict>
+            </mc:Fallback>
+          </mc:AlternateContent>
+        </w:r>
+      </w:ins>
+      <w:ins w:id="18" w:author="janine doria" w:date="2018-05-07T17:16:00Z">
+        <w:r>
+          <w:rPr>
+            <w:noProof/>
+            <w:lang w:eastAsia="en-PH"/>
+          </w:rPr>
+          <w:drawing>
+            <wp:inline distT="0" distB="0" distL="0" distR="0" wp14:anchorId="25EF48E1" wp14:editId="67CBA917">
+              <wp:extent cx="5037339" cy="3476625"/>
+              <wp:effectExtent l="0" t="0" r="0" b="0"/>
+              <wp:docPr id="3" name="Picture 3"/>
+              <wp:cNvGraphicFramePr>
+                <a:graphicFrameLocks xmlns:a="http://schemas.openxmlformats.org/drawingml/2006/main" noChangeAspect="1"/>
+              </wp:cNvGraphicFramePr>
+              <a:graphic xmlns:a="http://schemas.openxmlformats.org/drawingml/2006/main">
+                <a:graphicData uri="http://schemas.openxmlformats.org/drawingml/2006/picture">
+                  <pic:pic xmlns:pic="http://schemas.openxmlformats.org/drawingml/2006/picture">
+                    <pic:nvPicPr>
+                      <pic:cNvPr id="1" name=""/>
+                      <pic:cNvPicPr/>
+                    </pic:nvPicPr>
+                    <pic:blipFill>
+                      <a:blip r:embed="rId6"/>
+                      <a:stretch>
+                        <a:fillRect/>
+                      </a:stretch>
+                    </pic:blipFill>
+                    <pic:spPr>
+                      <a:xfrm>
+                        <a:off x="0" y="0"/>
+                        <a:ext cx="5063520" cy="3494694"/>
+                      </a:xfrm>
+                      <a:prstGeom prst="rect">
+                        <a:avLst/>
+                      </a:prstGeom>
+                    </pic:spPr>
+                  </pic:pic>
+                </a:graphicData>
+              </a:graphic>
+            </wp:inline>
+          </w:drawing>
+        </w:r>
+      </w:ins>
+    </w:p>
+    <w:p>
+      <w:pPr>
+        <w:pStyle w:val="ListParagraph"/>
+        <w:ind w:left="0"/>
+        <w:jc w:val="center"/>
+        <w:pPrChange w:id="19" w:author="janine doria" w:date="2018-05-07T17:14:00Z">
+          <w:pPr>
+            <w:pStyle w:val="ListParagraph"/>
+            <w:ind w:left="0"/>
+          </w:pPr>
+        </w:pPrChange>
+      </w:pPr>
+      <w:del w:id="20" w:author="janine doria" w:date="2018-05-07T17:16:00Z">
+        <w:r>
+          <w:rPr>
+            <w:noProof/>
+            <w:lang w:eastAsia="en-PH"/>
+          </w:rPr>
+          <w:drawing>
+            <wp:inline distT="0" distB="0" distL="0" distR="0" wp14:anchorId="487235FB" wp14:editId="76DA5B97">
+              <wp:extent cx="4800600" cy="2995512"/>
+              <wp:effectExtent l="0" t="0" r="0" b="0"/>
+              <wp:docPr id="2" name="Picture 2"/>
+              <wp:cNvGraphicFramePr>
+                <a:graphicFrameLocks xmlns:a="http://schemas.openxmlformats.org/drawingml/2006/main" noChangeAspect="1"/>
+              </wp:cNvGraphicFramePr>
+              <a:graphic xmlns:a="http://schemas.openxmlformats.org/drawingml/2006/main">
+                <a:graphicData uri="http://schemas.openxmlformats.org/drawingml/2006/picture">
+                  <pic:pic xmlns:pic="http://schemas.openxmlformats.org/drawingml/2006/picture">
+                    <pic:nvPicPr>
+                      <pic:cNvPr id="1" name=""/>
+                      <pic:cNvPicPr/>
+                    </pic:nvPicPr>
+                    <pic:blipFill>
+                      <a:blip r:embed="rId7"/>
+                      <a:stretch>
+                        <a:fillRect/>
+                      </a:stretch>
+                    </pic:blipFill>
+                    <pic:spPr>
+                      <a:xfrm>
+                        <a:off x="0" y="0"/>
+                        <a:ext cx="4807766" cy="2999983"/>
+                      </a:xfrm>
+                      <a:prstGeom prst="rect">
+                        <a:avLst/>
+                      </a:prstGeom>
+                    </pic:spPr>
+                  </pic:pic>
+                </a:graphicData>
+              </a:graphic>
+            </wp:inline>
+          </w:drawing>
+        </w:r>
+      </w:del>
+    </w:p>
+    <w:p>
+      <w:pPr>
+        <w:rPr>
+          <w:ins w:id="21" w:author="janine doria" w:date="2018-05-07T17:17:00Z"/>
+          <w:b/>
+        </w:rPr>
+      </w:pPr>
+    </w:p>
+    <w:p>
+      <w:pPr>
+        <w:rPr>
+          <w:ins w:id="22" w:author="janine doria" w:date="2018-05-07T17:23:00Z"/>
+          <w:b/>
+        </w:rPr>
+      </w:pPr>
+      <w:ins w:id="23" w:author="janine doria" w:date="2018-05-07T17:23:00Z">
+        <w:r>
+          <w:rPr>
+            <w:b/>
+          </w:rPr>
+          <w:t>Step 2:</w:t>
+        </w:r>
+      </w:ins>
+    </w:p>
+    <w:p>
+      <w:pPr>
+        <w:rPr>
+          <w:ins w:id="24" w:author="janine doria" w:date="2018-05-07T17:24:00Z"/>
+        </w:rPr>
+      </w:pPr>
+      <w:ins w:id="25" w:author="janine doria" w:date="2018-05-07T17:24:00Z">
+        <w:r>
+          <w:t xml:space="preserve">Click </w:t>
+        </w:r>
+        <w:r>
+          <w:rPr>
+            <w:i/>
+          </w:rPr>
+          <w:t xml:space="preserve">Next &gt;&gt; </w:t>
+        </w:r>
+        <w:r>
+          <w:t>as shown in Figure 2. It will now create new project with the following different directory structure.</w:t>
+        </w:r>
+      </w:ins>
+    </w:p>
+    <w:p>
+      <w:pPr>
+        <w:jc w:val="center"/>
+      </w:pPr>
+      <w:r>
+        <w:rPr>
+          <w:noProof/>
+          <w:lang w:eastAsia="en-PH"/>
+        </w:rPr>
+        <mc:AlternateContent>
+          <mc:Choice Requires="wps">
+            <w:drawing>
+              <wp:anchor distT="0" distB="0" distL="114300" distR="114300" simplePos="0" relativeHeight="251662336" behindDoc="0" locked="0" layoutInCell="1" allowOverlap="1">
+                <wp:simplePos x="0" y="0"/>
+                <wp:positionH relativeFrom="column">
+                  <wp:posOffset>1905000</wp:posOffset>
+                </wp:positionH>
+                <wp:positionV relativeFrom="paragraph">
+                  <wp:posOffset>1450975</wp:posOffset>
+                </wp:positionV>
+                <wp:extent cx="2162175" cy="628650"/>
+                <wp:effectExtent l="0" t="0" r="28575" b="19050"/>
+                <wp:wrapNone/>
+                <wp:docPr id="8" name="Rectangle 8"/>
+                <wp:cNvGraphicFramePr/>
+                <a:graphic xmlns:a="http://schemas.openxmlformats.org/drawingml/2006/main">
+                  <a:graphicData uri="http://schemas.microsoft.com/office/word/2010/wordprocessingShape">
+                    <wps:wsp>
+                      <wps:cNvSpPr/>
+                      <wps:spPr>
+                        <a:xfrm>
+                          <a:off x="0" y="0"/>
+                          <a:ext cx="2162175" cy="628650"/>
+                        </a:xfrm>
+                        <a:prstGeom prst="rect">
+                          <a:avLst/>
+                        </a:prstGeom>
+                      </wps:spPr>
+                      <wps:style>
+                        <a:lnRef idx="1">
+                          <a:schemeClr val="accent1"/>
+                        </a:lnRef>
+                        <a:fillRef idx="2">
+                          <a:schemeClr val="accent1"/>
+                        </a:fillRef>
+                        <a:effectRef idx="1">
+                          <a:schemeClr val="accent1"/>
+                        </a:effectRef>
+                        <a:fontRef idx="minor">
+                          <a:schemeClr val="dk1"/>
+                        </a:fontRef>
+                      </wps:style>
+                      <wps:txbx>
+                        <w:txbxContent>
+                          <w:p>
+                            <w:pPr>
+                              <w:jc w:val="center"/>
+                            </w:pPr>
+                            <w:r>
+                              <w:t>Figure 3: Project directory structure after creating new project.</w:t>
+                            </w:r>
+                          </w:p>
+                        </w:txbxContent>
+                      </wps:txbx>
+                      <wps:bodyPr rot="0" spcFirstLastPara="0" vertOverflow="overflow" horzOverflow="overflow" vert="horz" wrap="square" lIns="91440" tIns="45720" rIns="91440" bIns="45720" numCol="1" spcCol="0" rtlCol="0" fromWordArt="0" anchor="ctr" anchorCtr="0" forceAA="0" compatLnSpc="1">
+                        <a:prstTxWarp prst="textNoShape">
+                          <a:avLst/>
+                        </a:prstTxWarp>
+                        <a:noAutofit/>
+                      </wps:bodyPr>
+                    </wps:wsp>
+                  </a:graphicData>
+                </a:graphic>
+                <wp14:sizeRelV relativeFrom="margin">
+                  <wp14:pctHeight>0</wp14:pctHeight>
+                </wp14:sizeRelV>
+              </wp:anchor>
+            </w:drawing>
+          </mc:Choice>
+          <mc:Fallback>
+            <w:pict>
+              <v:rect id="Rectangle 8" o:spid="_x0000_s1028" style="position:absolute;left:0;text-align:left;margin-left:150pt;margin-top:114.25pt;width:170.25pt;height:49.5pt;z-index:251662336;visibility:visible;mso-wrap-style:square;mso-height-percent:0;mso-wrap-distance-left:9pt;mso-wrap-distance-top:0;mso-wrap-distance-right:9pt;mso-wrap-distance-bottom:0;mso-position-horizontal:absolute;mso-position-horizontal-relative:text;mso-position-vertical:absolute;mso-position-vertical-relative:text;mso-height-percent:0;mso-height-relative:margin;v-text-anchor:middle" o:gfxdata="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" fillcolor="#91bce3 [2164]" strokecolor="#5b9bd5 [3204]" strokeweight=".5pt">
+                <v:fill color2="#7aaddd [2612]" rotate="t" colors="0 #b1cbe9;.5 #a3c1e5;1 #92b9e4" focus="100%" type="gradient">
+                  <o:fill v:ext="view" type="gradientUnscaled"/>
+                </v:fill>
+                <v:textbox>
+                  <w:txbxContent>
+                    <w:p>
+                      <w:pPr>
+                        <w:jc w:val="center"/>
+                      </w:pPr>
+                      <w:r>
+                        <w:t>Figure 3: Project directory structure after creating new project.</w:t>
+                      </w:r>
+                    </w:p>
+                  </w:txbxContent>
+                </v:textbox>
+              </v:rect>
+            </w:pict>
+          </mc:Fallback>
+        </mc:AlternateContent>
+      </w:r>
+      <w:ins w:id="26" w:author="janine doria" w:date="2018-05-07T17:25:00Z">
+        <w:r>
+          <w:rPr>
+            <w:noProof/>
+            <w:lang w:eastAsia="en-PH"/>
+          </w:rPr>
+          <w:drawing>
+            <wp:inline distT="0" distB="0" distL="0" distR="0" wp14:anchorId="236F8B5D" wp14:editId="078E01AF">
+              <wp:extent cx="2171700" cy="1438275"/>
+              <wp:effectExtent l="0" t="0" r="0" b="9525"/>
+              <wp:docPr id="6" name="Picture 6"/>
+              <wp:cNvGraphicFramePr>
+                <a:graphicFrameLocks xmlns:a="http://schemas.openxmlformats.org/drawingml/2006/main" noChangeAspect="1"/>
+              </wp:cNvGraphicFramePr>
+              <a:graphic xmlns:a="http://schemas.openxmlformats.org/drawingml/2006/main">
+                <a:graphicData uri="http://schemas.openxmlformats.org/drawingml/2006/picture">
+                  <pic:pic xmlns:pic="http://schemas.openxmlformats.org/drawingml/2006/picture">
+                    <pic:nvPicPr>
+                      <pic:cNvPr id="1" name=""/>
+                      <pic:cNvPicPr/>
+                    </pic:nvPicPr>
+                    <pic:blipFill>
+                      <a:blip r:embed="rId8"/>
+                      <a:stretch>
+                        <a:fillRect/>
+                      </a:stretch>
+                    </pic:blipFill>
+                    <pic:spPr>
+                      <a:xfrm>
+                        <a:off x="0" y="0"/>
+                        <a:ext cx="2171700" cy="1438275"/>
+                      </a:xfrm>
+                      <a:prstGeom prst="rect">
+                        <a:avLst/>
+                      </a:prstGeom>
+                    </pic:spPr>
+                  </pic:pic>
+                </a:graphicData>
+              </a:graphic>
+            </wp:inline>
+          </w:drawing>
+        </w:r>
+      </w:ins>
+      <w:r>
+        <w:br/>
+      </w:r>
+    </w:p>
+    <w:p>
+      <w:pPr>
+        <w:jc w:val="center"/>
+      </w:pPr>
+    </w:p>
+    <w:p>
+      <w:pPr>
+        <w:jc w:val="center"/>
+      </w:pPr>
+    </w:p>
+    <w:p>
+      <w:pPr>
+        <w:pStyle w:val="ListBullet"/>
+        <w:numPr>
+          <w:ilvl w:val="0"/>
+          <w:numId w:val="0"/>
+        </w:numPr>
+        <w:ind w:left="360" w:hanging="360"/>
+        <w:rPr>
+          <w:b/>
+        </w:rPr>
+      </w:pPr>
+      <w:r>
+        <w:rPr>
+          <w:b/>
+        </w:rPr>
+        <w:t xml:space="preserve">Step 3: </w:t>
+      </w:r>
+    </w:p>
+    <w:p>
+      <w:pPr>
+        <w:pStyle w:val="ListBullet"/>
+        <w:numPr>
+          <w:ilvl w:val="0"/>
+          <w:numId w:val="0"/>
+        </w:numPr>
+        <w:ind w:left="360" w:hanging="360"/>
+        <w:rPr>
+          <w:b/>
+        </w:rPr>
+      </w:pPr>
+    </w:p>
+    <w:p>
+      <w:pPr>
+        <w:pStyle w:val="ListBullet"/>
+        <w:numPr>
+          <w:ilvl w:val="0"/>
+          <w:numId w:val="0"/>
+        </w:numPr>
+        <w:ind w:left="360" w:hanging="360"/>
+        <w:rPr>
+          <w:i/>
+        </w:rPr>
+      </w:pPr>
+      <w:r>
+        <w:t>By Right Clicking</w:t>
+      </w:r>
+      <w:r>
+        <w:t xml:space="preserve"> on the new servlet application. </w:t>
+      </w:r>
+      <w:r>
+        <w:rPr>
+          <w:i/>
+        </w:rPr>
+        <w:t>Project Directory (</w:t>
+      </w:r>
+      <w:proofErr w:type="spellStart"/>
+      <w:r>
+        <w:rPr>
+          <w:i/>
+        </w:rPr>
+        <w:t>ServletsDemo</w:t>
+      </w:r>
+      <w:proofErr w:type="spellEnd"/>
+      <w:r>
+        <w:rPr>
+          <w:i/>
+        </w:rPr>
+        <w:t>) &gt;&gt; New &gt;&gt; Servlet…</w:t>
+      </w:r>
+    </w:p>
+    <w:p>
+      <w:pPr>
+        <w:pStyle w:val="ListBullet"/>
+        <w:numPr>
+          <w:ilvl w:val="0"/>
+          <w:numId w:val="0"/>
+        </w:numPr>
+        <w:ind w:left="360" w:hanging="360"/>
+        <w:rPr>
+          <w:i/>
+        </w:rPr>
+      </w:pPr>
+    </w:p>
+    <w:p>
+      <w:pPr>
+        <w:pStyle w:val="ListBullet"/>
+        <w:numPr>
+          <w:ilvl w:val="0"/>
+          <w:numId w:val="0"/>
+        </w:numPr>
+        <w:ind w:left="360" w:hanging="360"/>
+        <w:jc w:val="center"/>
+        <w:rPr>
+          <w:rPrChange w:id="27" w:author="janine doria" w:date="2018-05-07T17:24:00Z">
+            <w:rPr>
+              <w:b/>
+            </w:rPr>
+          </w:rPrChange>
+        </w:rPr>
+      </w:pPr>
+      <w:r>
+        <w:rPr>
+          <w:noProof/>
+          <w:lang w:eastAsia="en-PH"/>
+        </w:rPr>
+        <w:lastRenderedPageBreak/>
+        <mc:AlternateContent>
+          <mc:Choice Requires="wps">
+            <w:drawing>
+              <wp:anchor distT="0" distB="0" distL="114300" distR="114300" simplePos="0" relativeHeight="251663360" behindDoc="0" locked="0" layoutInCell="1" allowOverlap="1">
+                <wp:simplePos x="0" y="0"/>
+                <wp:positionH relativeFrom="column">
+                  <wp:posOffset>1447800</wp:posOffset>
+                </wp:positionH>
+                <wp:positionV relativeFrom="paragraph">
+                  <wp:posOffset>2952750</wp:posOffset>
+                </wp:positionV>
+                <wp:extent cx="3038475" cy="428625"/>
+                <wp:effectExtent l="0" t="0" r="28575" b="28575"/>
+                <wp:wrapNone/>
+                <wp:docPr id="10" name="Rectangle 10"/>
+                <wp:cNvGraphicFramePr/>
+                <a:graphic xmlns:a="http://schemas.openxmlformats.org/drawingml/2006/main">
+                  <a:graphicData uri="http://schemas.microsoft.com/office/word/2010/wordprocessingShape">
+                    <wps:wsp>
+                      <wps:cNvSpPr/>
+                      <wps:spPr>
+                        <a:xfrm>
+                          <a:off x="0" y="0"/>
+                          <a:ext cx="3038475" cy="428625"/>
+                        </a:xfrm>
+                        <a:prstGeom prst="rect">
+                          <a:avLst/>
+                        </a:prstGeom>
+                      </wps:spPr>
+                      <wps:style>
+                        <a:lnRef idx="1">
+                          <a:schemeClr val="accent1"/>
+                        </a:lnRef>
+                        <a:fillRef idx="2">
+                          <a:schemeClr val="accent1"/>
+                        </a:fillRef>
+                        <a:effectRef idx="1">
+                          <a:schemeClr val="accent1"/>
+                        </a:effectRef>
+                        <a:fontRef idx="minor">
+                          <a:schemeClr val="dk1"/>
+                        </a:fontRef>
+                      </wps:style>
+                      <wps:txbx>
+                        <w:txbxContent>
+                          <w:p>
+                            <w:pPr>
+                              <w:jc w:val="center"/>
+                            </w:pPr>
+                            <w:r>
+                              <w:t>Figure 4: Adding Servlet file</w:t>
+                            </w:r>
+                          </w:p>
+                        </w:txbxContent>
+                      </wps:txbx>
+                      <wps:bodyPr rot="0" spcFirstLastPara="0" vertOverflow="overflow" horzOverflow="overflow" vert="horz" wrap="square" lIns="91440" tIns="45720" rIns="91440" bIns="45720" numCol="1" spcCol="0" rtlCol="0" fromWordArt="0" anchor="ctr" anchorCtr="0" forceAA="0" compatLnSpc="1">
+                        <a:prstTxWarp prst="textNoShape">
+                          <a:avLst/>
+                        </a:prstTxWarp>
+                        <a:noAutofit/>
+                      </wps:bodyPr>
+                    </wps:wsp>
+                  </a:graphicData>
+                </a:graphic>
+              </wp:anchor>
+            </w:drawing>
+          </mc:Choice>
+          <mc:Fallback>
+            <w:pict>
+              <v:rect id="Rectangle 10" o:spid="_x0000_s1029" style="position:absolute;left:0;text-align:left;margin-left:114pt;margin-top:232.5pt;width:239.25pt;height:33.75pt;z-index:251663360;visibility:visible;mso-wrap-style:square;mso-wrap-distance-left:9pt;mso-wrap-distance-top:0;mso-wrap-distance-right:9pt;mso-wrap-distance-bottom:0;mso-position-horizontal:absolute;mso-position-horizontal-relative:text;mso-position-vertical:absolute;mso-position-vertical-relative:text;v-text-anchor:middle" o:gfxdata="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" fillcolor="#91bce3 [2164]" strokecolor="#5b9bd5 [3204]" strokeweight=".5pt">
+                <v:fill color2="#7aaddd [2612]" rotate="t" colors="0 #b1cbe9;.5 #a3c1e5;1 #92b9e4" focus="100%" type="gradient">
+                  <o:fill v:ext="view" type="gradientUnscaled"/>
+                </v:fill>
+                <v:textbox>
+                  <w:txbxContent>
+                    <w:p>
+                      <w:pPr>
+                        <w:jc w:val="center"/>
+                      </w:pPr>
+                      <w:r>
+                        <w:t>Figure 4: Adding Servlet file</w:t>
+                      </w:r>
+                    </w:p>
+                  </w:txbxContent>
+                </v:textbox>
+              </v:rect>
+            </w:pict>
+          </mc:Fallback>
+        </mc:AlternateContent>
+      </w:r>
+      <w:r>
+        <w:rPr>
+          <w:noProof/>
+          <w:lang w:eastAsia="en-PH"/>
+        </w:rPr>
+        <w:drawing>
+          <wp:inline distT="0" distB="0" distL="0" distR="0" wp14:anchorId="49B3F12E" wp14:editId="14F33B1C">
+            <wp:extent cx="3019425" cy="2924175"/>
+            <wp:effectExtent l="0" t="0" r="9525" b="9525"/>
+            <wp:docPr id="9" name="Picture 9"/>
+            <wp:cNvGraphicFramePr>
+              <a:graphicFrameLocks xmlns:a="http://schemas.openxmlformats.org/drawingml/2006/main" noChangeAspect="1"/>
+            </wp:cNvGraphicFramePr>
+            <a:graphic xmlns:a="http://schemas.openxmlformats.org/drawingml/2006/main">
+              <a:graphicData uri="http://schemas.openxmlformats.org/drawingml/2006/picture">
+                <pic:pic xmlns:pic="http://schemas.openxmlformats.org/drawingml/2006/picture">
+                  <pic:nvPicPr>
+                    <pic:cNvPr id="1" name=""/>
+                    <pic:cNvPicPr/>
+                  </pic:nvPicPr>
+                  <pic:blipFill>
+                    <a:blip r:embed="rId9"/>
+                    <a:stretch>
+                      <a:fillRect/>
+                    </a:stretch>
+                  </pic:blipFill>
+                  <pic:spPr>
+                    <a:xfrm>
+                      <a:off x="0" y="0"/>
+                      <a:ext cx="3019425" cy="2924175"/>
+                    </a:xfrm>
+                    <a:prstGeom prst="rect">
+                      <a:avLst/>
+                    </a:prstGeom>
+                  </pic:spPr>
+                </pic:pic>
+              </a:graphicData>
+            </a:graphic>
+          </wp:inline>
+        </w:drawing>
+      </w:r>
+    </w:p>
     <w:p/>
     <w:p>
       <w:pPr>
@@ -2682,14 +3676,812 @@
           <w:b/>
         </w:rPr>
       </w:pPr>
-    </w:p>
-    <w:p>
-      <w:pPr>
-        <w:rPr>
-          <w:b/>
-        </w:rPr>
-      </w:pPr>
-      <w:hyperlink r:id="rId6" w:history="1">
+      <w:r>
+        <w:rPr>
+          <w:b/>
+        </w:rPr>
+        <w:t>Step 4:</w:t>
+      </w:r>
+    </w:p>
+    <w:p>
+      <w:pPr>
+        <w:rPr>
+          <w:i/>
+        </w:rPr>
+      </w:pPr>
+      <w:r>
+        <w:t>Add Class name of the Servlet as “</w:t>
+      </w:r>
+      <w:proofErr w:type="spellStart"/>
+      <w:r>
+        <w:t>ServletDemo</w:t>
+      </w:r>
+      <w:proofErr w:type="spellEnd"/>
+      <w:r>
+        <w:t xml:space="preserve">” and click on </w:t>
+      </w:r>
+      <w:r>
+        <w:rPr>
+          <w:i/>
+        </w:rPr>
+        <w:t>Next.</w:t>
+      </w:r>
+    </w:p>
+    <w:p>
+      <w:pPr>
+        <w:jc w:val="center"/>
+        <w:rPr>
+          <w:i/>
+        </w:rPr>
+      </w:pPr>
+      <w:r>
+        <w:rPr>
+          <w:noProof/>
+          <w:lang w:eastAsia="en-PH"/>
+        </w:rPr>
+        <mc:AlternateContent>
+          <mc:Choice Requires="wps">
+            <w:drawing>
+              <wp:anchor distT="0" distB="0" distL="114300" distR="114300" simplePos="0" relativeHeight="251664384" behindDoc="0" locked="0" layoutInCell="1" allowOverlap="1">
+                <wp:simplePos x="0" y="0"/>
+                <wp:positionH relativeFrom="column">
+                  <wp:posOffset>714375</wp:posOffset>
+                </wp:positionH>
+                <wp:positionV relativeFrom="paragraph">
+                  <wp:posOffset>3180715</wp:posOffset>
+                </wp:positionV>
+                <wp:extent cx="4495800" cy="381000"/>
+                <wp:effectExtent l="0" t="0" r="19050" b="19050"/>
+                <wp:wrapNone/>
+                <wp:docPr id="12" name="Rectangle 12"/>
+                <wp:cNvGraphicFramePr/>
+                <a:graphic xmlns:a="http://schemas.openxmlformats.org/drawingml/2006/main">
+                  <a:graphicData uri="http://schemas.microsoft.com/office/word/2010/wordprocessingShape">
+                    <wps:wsp>
+                      <wps:cNvSpPr/>
+                      <wps:spPr>
+                        <a:xfrm>
+                          <a:off x="0" y="0"/>
+                          <a:ext cx="4495800" cy="381000"/>
+                        </a:xfrm>
+                        <a:prstGeom prst="rect">
+                          <a:avLst/>
+                        </a:prstGeom>
+                      </wps:spPr>
+                      <wps:style>
+                        <a:lnRef idx="1">
+                          <a:schemeClr val="accent1"/>
+                        </a:lnRef>
+                        <a:fillRef idx="2">
+                          <a:schemeClr val="accent1"/>
+                        </a:fillRef>
+                        <a:effectRef idx="1">
+                          <a:schemeClr val="accent1"/>
+                        </a:effectRef>
+                        <a:fontRef idx="minor">
+                          <a:schemeClr val="dk1"/>
+                        </a:fontRef>
+                      </wps:style>
+                      <wps:txbx>
+                        <w:txbxContent>
+                          <w:p>
+                            <w:pPr>
+                              <w:jc w:val="center"/>
+                            </w:pPr>
+                            <w:r>
+                              <w:t>Figure 5: Adding Class Name of Servlet</w:t>
+                            </w:r>
+                          </w:p>
+                        </w:txbxContent>
+                      </wps:txbx>
+                      <wps:bodyPr rot="0" spcFirstLastPara="0" vertOverflow="overflow" horzOverflow="overflow" vert="horz" wrap="square" lIns="91440" tIns="45720" rIns="91440" bIns="45720" numCol="1" spcCol="0" rtlCol="0" fromWordArt="0" anchor="ctr" anchorCtr="0" forceAA="0" compatLnSpc="1">
+                        <a:prstTxWarp prst="textNoShape">
+                          <a:avLst/>
+                        </a:prstTxWarp>
+                        <a:noAutofit/>
+                      </wps:bodyPr>
+                    </wps:wsp>
+                  </a:graphicData>
+                </a:graphic>
+              </wp:anchor>
+            </w:drawing>
+          </mc:Choice>
+          <mc:Fallback>
+            <w:pict>
+              <v:rect id="Rectangle 12" o:spid="_x0000_s1030" style="position:absolute;left:0;text-align:left;margin-left:56.25pt;margin-top:250.45pt;width:354pt;height:30pt;z-index:251664384;visibility:visible;mso-wrap-style:square;mso-wrap-distance-left:9pt;mso-wrap-distance-top:0;mso-wrap-distance-right:9pt;mso-wrap-distance-bottom:0;mso-position-horizontal:absolute;mso-position-horizontal-relative:text;mso-position-vertical:absolute;mso-position-vertical-relative:text;v-text-anchor:middle" o:gfxdata="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" fillcolor="#91bce3 [2164]" strokecolor="#5b9bd5 [3204]" strokeweight=".5pt">
+                <v:fill color2="#7aaddd [2612]" rotate="t" colors="0 #b1cbe9;.5 #a3c1e5;1 #92b9e4" focus="100%" type="gradient">
+                  <o:fill v:ext="view" type="gradientUnscaled"/>
+                </v:fill>
+                <v:textbox>
+                  <w:txbxContent>
+                    <w:p>
+                      <w:pPr>
+                        <w:jc w:val="center"/>
+                      </w:pPr>
+                      <w:r>
+                        <w:t>Figure 5: Adding Class Name of Servlet</w:t>
+                      </w:r>
+                    </w:p>
+                  </w:txbxContent>
+                </v:textbox>
+              </v:rect>
+            </w:pict>
+          </mc:Fallback>
+        </mc:AlternateContent>
+      </w:r>
+      <w:r>
+        <w:rPr>
+          <w:noProof/>
+          <w:lang w:eastAsia="en-PH"/>
+        </w:rPr>
+        <w:drawing>
+          <wp:inline distT="0" distB="0" distL="0" distR="0" wp14:anchorId="37027425" wp14:editId="6A5906B3">
+            <wp:extent cx="4533947" cy="3171825"/>
+            <wp:effectExtent l="0" t="0" r="0" b="0"/>
+            <wp:docPr id="17" name="Picture 17"/>
+            <wp:cNvGraphicFramePr>
+              <a:graphicFrameLocks xmlns:a="http://schemas.openxmlformats.org/drawingml/2006/main" noChangeAspect="1"/>
+            </wp:cNvGraphicFramePr>
+            <a:graphic xmlns:a="http://schemas.openxmlformats.org/drawingml/2006/main">
+              <a:graphicData uri="http://schemas.openxmlformats.org/drawingml/2006/picture">
+                <pic:pic xmlns:pic="http://schemas.openxmlformats.org/drawingml/2006/picture">
+                  <pic:nvPicPr>
+                    <pic:cNvPr id="1" name=""/>
+                    <pic:cNvPicPr/>
+                  </pic:nvPicPr>
+                  <pic:blipFill>
+                    <a:blip r:embed="rId10"/>
+                    <a:stretch>
+                      <a:fillRect/>
+                    </a:stretch>
+                  </pic:blipFill>
+                  <pic:spPr>
+                    <a:xfrm>
+                      <a:off x="0" y="0"/>
+                      <a:ext cx="4553369" cy="3185412"/>
+                    </a:xfrm>
+                    <a:prstGeom prst="rect">
+                      <a:avLst/>
+                    </a:prstGeom>
+                  </pic:spPr>
+                </pic:pic>
+              </a:graphicData>
+            </a:graphic>
+          </wp:inline>
+        </w:drawing>
+      </w:r>
+    </w:p>
+    <w:p>
+      <w:pPr>
+        <w:rPr>
+          <w:b/>
+        </w:rPr>
+      </w:pPr>
+    </w:p>
+    <w:p>
+      <w:pPr>
+        <w:rPr>
+          <w:b/>
+        </w:rPr>
+      </w:pPr>
+    </w:p>
+    <w:p>
+      <w:pPr>
+        <w:rPr>
+          <w:b/>
+        </w:rPr>
+      </w:pPr>
+    </w:p>
+    <w:p>
+      <w:pPr>
+        <w:rPr>
+          <w:b/>
+        </w:rPr>
+      </w:pPr>
+      <w:r>
+        <w:rPr>
+          <w:b/>
+        </w:rPr>
+        <w:lastRenderedPageBreak/>
+        <w:t>Step 5:</w:t>
+      </w:r>
+    </w:p>
+    <w:p>
+      <w:r>
+        <w:t>By checking the “</w:t>
+      </w:r>
+      <w:r>
+        <w:rPr>
+          <w:i/>
+        </w:rPr>
+        <w:t xml:space="preserve">Add information to deployment descriptor (web.xml)” </w:t>
+      </w:r>
+      <w:r>
+        <w:t xml:space="preserve">to Configure Servlet Deployment. Next add the </w:t>
+      </w:r>
+      <w:r>
+        <w:t>URL Pattern as “</w:t>
+      </w:r>
+      <w:proofErr w:type="spellStart"/>
+      <w:r>
+        <w:t>ServletsDemonstration</w:t>
+      </w:r>
+      <w:proofErr w:type="spellEnd"/>
+      <w:r>
+        <w:t xml:space="preserve">”. This will generate the </w:t>
+      </w:r>
+      <w:r>
+        <w:rPr>
+          <w:i/>
+        </w:rPr>
+        <w:t xml:space="preserve">web.xml </w:t>
+      </w:r>
+      <w:r>
+        <w:t xml:space="preserve">file in the </w:t>
+      </w:r>
+      <w:r>
+        <w:rPr>
+          <w:i/>
+        </w:rPr>
+        <w:t xml:space="preserve">WEB-INF </w:t>
+      </w:r>
+      <w:r>
+        <w:t>folder.</w:t>
+      </w:r>
+    </w:p>
+    <w:p>
+      <w:pPr>
+        <w:jc w:val="center"/>
+      </w:pPr>
+      <w:r>
+        <w:rPr>
+          <w:noProof/>
+          <w:lang w:eastAsia="en-PH"/>
+        </w:rPr>
+        <mc:AlternateContent>
+          <mc:Choice Requires="wps">
+            <w:drawing>
+              <wp:anchor distT="0" distB="0" distL="114300" distR="114300" simplePos="0" relativeHeight="251665408" behindDoc="0" locked="0" layoutInCell="1" allowOverlap="1">
+                <wp:simplePos x="0" y="0"/>
+                <wp:positionH relativeFrom="column">
+                  <wp:posOffset>1000125</wp:posOffset>
+                </wp:positionH>
+                <wp:positionV relativeFrom="paragraph">
+                  <wp:posOffset>2769235</wp:posOffset>
+                </wp:positionV>
+                <wp:extent cx="3962400" cy="352425"/>
+                <wp:effectExtent l="0" t="0" r="19050" b="28575"/>
+                <wp:wrapNone/>
+                <wp:docPr id="14" name="Rectangle 14"/>
+                <wp:cNvGraphicFramePr/>
+                <a:graphic xmlns:a="http://schemas.openxmlformats.org/drawingml/2006/main">
+                  <a:graphicData uri="http://schemas.microsoft.com/office/word/2010/wordprocessingShape">
+                    <wps:wsp>
+                      <wps:cNvSpPr/>
+                      <wps:spPr>
+                        <a:xfrm>
+                          <a:off x="0" y="0"/>
+                          <a:ext cx="3962400" cy="352425"/>
+                        </a:xfrm>
+                        <a:prstGeom prst="rect">
+                          <a:avLst/>
+                        </a:prstGeom>
+                      </wps:spPr>
+                      <wps:style>
+                        <a:lnRef idx="1">
+                          <a:schemeClr val="accent1"/>
+                        </a:lnRef>
+                        <a:fillRef idx="2">
+                          <a:schemeClr val="accent1"/>
+                        </a:fillRef>
+                        <a:effectRef idx="1">
+                          <a:schemeClr val="accent1"/>
+                        </a:effectRef>
+                        <a:fontRef idx="minor">
+                          <a:schemeClr val="dk1"/>
+                        </a:fontRef>
+                      </wps:style>
+                      <wps:txbx>
+                        <w:txbxContent>
+                          <w:p>
+                            <w:pPr>
+                              <w:jc w:val="center"/>
+                            </w:pPr>
+                            <w:r>
+                              <w:t>Figure 6: Configuring Servlet Deployment</w:t>
+                            </w:r>
+                          </w:p>
+                        </w:txbxContent>
+                      </wps:txbx>
+                      <wps:bodyPr rot="0" spcFirstLastPara="0" vertOverflow="overflow" horzOverflow="overflow" vert="horz" wrap="square" lIns="91440" tIns="45720" rIns="91440" bIns="45720" numCol="1" spcCol="0" rtlCol="0" fromWordArt="0" anchor="ctr" anchorCtr="0" forceAA="0" compatLnSpc="1">
+                        <a:prstTxWarp prst="textNoShape">
+                          <a:avLst/>
+                        </a:prstTxWarp>
+                        <a:noAutofit/>
+                      </wps:bodyPr>
+                    </wps:wsp>
+                  </a:graphicData>
+                </a:graphic>
+              </wp:anchor>
+            </w:drawing>
+          </mc:Choice>
+          <mc:Fallback>
+            <w:pict>
+              <v:rect id="Rectangle 14" o:spid="_x0000_s1031" style="position:absolute;left:0;text-align:left;margin-left:78.75pt;margin-top:218.05pt;width:312pt;height:27.75pt;z-index:251665408;visibility:visible;mso-wrap-style:square;mso-wrap-distance-left:9pt;mso-wrap-distance-top:0;mso-wrap-distance-right:9pt;mso-wrap-distance-bottom:0;mso-position-horizontal:absolute;mso-position-horizontal-relative:text;mso-position-vertical:absolute;mso-position-vertical-relative:text;v-text-anchor:middle" o:gfxdata="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" fillcolor="#91bce3 [2164]" strokecolor="#5b9bd5 [3204]" strokeweight=".5pt">
+                <v:fill color2="#7aaddd [2612]" rotate="t" colors="0 #b1cbe9;.5 #a3c1e5;1 #92b9e4" focus="100%" type="gradient">
+                  <o:fill v:ext="view" type="gradientUnscaled"/>
+                </v:fill>
+                <v:textbox>
+                  <w:txbxContent>
+                    <w:p>
+                      <w:pPr>
+                        <w:jc w:val="center"/>
+                      </w:pPr>
+                      <w:r>
+                        <w:t>Figure 6: Configuring Servlet Deployment</w:t>
+                      </w:r>
+                    </w:p>
+                  </w:txbxContent>
+                </v:textbox>
+              </v:rect>
+            </w:pict>
+          </mc:Fallback>
+        </mc:AlternateContent>
+      </w:r>
+      <w:r>
+        <w:rPr>
+          <w:noProof/>
+          <w:lang w:eastAsia="en-PH"/>
+        </w:rPr>
+        <w:drawing>
+          <wp:inline distT="0" distB="0" distL="0" distR="0" wp14:anchorId="1095B72D" wp14:editId="1DC44727">
+            <wp:extent cx="3943350" cy="2762451"/>
+            <wp:effectExtent l="0" t="0" r="0" b="0"/>
+            <wp:docPr id="18" name="Picture 18"/>
+            <wp:cNvGraphicFramePr>
+              <a:graphicFrameLocks xmlns:a="http://schemas.openxmlformats.org/drawingml/2006/main" noChangeAspect="1"/>
+            </wp:cNvGraphicFramePr>
+            <a:graphic xmlns:a="http://schemas.openxmlformats.org/drawingml/2006/main">
+              <a:graphicData uri="http://schemas.openxmlformats.org/drawingml/2006/picture">
+                <pic:pic xmlns:pic="http://schemas.openxmlformats.org/drawingml/2006/picture">
+                  <pic:nvPicPr>
+                    <pic:cNvPr id="1" name=""/>
+                    <pic:cNvPicPr/>
+                  </pic:nvPicPr>
+                  <pic:blipFill>
+                    <a:blip r:embed="rId11"/>
+                    <a:stretch>
+                      <a:fillRect/>
+                    </a:stretch>
+                  </pic:blipFill>
+                  <pic:spPr>
+                    <a:xfrm>
+                      <a:off x="0" y="0"/>
+                      <a:ext cx="3962224" cy="2775673"/>
+                    </a:xfrm>
+                    <a:prstGeom prst="rect">
+                      <a:avLst/>
+                    </a:prstGeom>
+                  </pic:spPr>
+                </pic:pic>
+              </a:graphicData>
+            </a:graphic>
+          </wp:inline>
+        </w:drawing>
+      </w:r>
+    </w:p>
+    <w:p>
+      <w:pPr>
+        <w:rPr>
+          <w:b/>
+        </w:rPr>
+      </w:pPr>
+    </w:p>
+    <w:p>
+      <w:pPr>
+        <w:rPr>
+          <w:b/>
+        </w:rPr>
+      </w:pPr>
+    </w:p>
+    <w:p>
+      <w:pPr>
+        <w:rPr>
+          <w:b/>
+        </w:rPr>
+      </w:pPr>
+      <w:r>
+        <w:rPr>
+          <w:b/>
+        </w:rPr>
+        <w:t>Step 6:</w:t>
+      </w:r>
+    </w:p>
+    <w:p>
+      <w:r>
+        <w:t xml:space="preserve">And click the Finish button as shown in Figure 6. And it will add the </w:t>
+      </w:r>
+      <w:r>
+        <w:rPr>
+          <w:i/>
+        </w:rPr>
+        <w:t xml:space="preserve">ServletDemo.java </w:t>
+      </w:r>
+      <w:r>
+        <w:t xml:space="preserve">servlet under the source packages of the project directory. </w:t>
+      </w:r>
+    </w:p>
+    <w:p>
+      <w:pPr>
+        <w:jc w:val="center"/>
+      </w:pPr>
+      <w:r>
+        <w:rPr>
+          <w:noProof/>
+          <w:lang w:eastAsia="en-PH"/>
+        </w:rPr>
+        <mc:AlternateContent>
+          <mc:Choice Requires="wps">
+            <w:drawing>
+              <wp:anchor distT="0" distB="0" distL="114300" distR="114300" simplePos="0" relativeHeight="251666432" behindDoc="0" locked="0" layoutInCell="1" allowOverlap="1">
+                <wp:simplePos x="0" y="0"/>
+                <wp:positionH relativeFrom="column">
+                  <wp:posOffset>1819275</wp:posOffset>
+                </wp:positionH>
+                <wp:positionV relativeFrom="paragraph">
+                  <wp:posOffset>1009650</wp:posOffset>
+                </wp:positionV>
+                <wp:extent cx="2247900" cy="447675"/>
+                <wp:effectExtent l="0" t="0" r="19050" b="28575"/>
+                <wp:wrapNone/>
+                <wp:docPr id="20" name="Rectangle 20"/>
+                <wp:cNvGraphicFramePr/>
+                <a:graphic xmlns:a="http://schemas.openxmlformats.org/drawingml/2006/main">
+                  <a:graphicData uri="http://schemas.microsoft.com/office/word/2010/wordprocessingShape">
+                    <wps:wsp>
+                      <wps:cNvSpPr/>
+                      <wps:spPr>
+                        <a:xfrm>
+                          <a:off x="0" y="0"/>
+                          <a:ext cx="2247900" cy="447675"/>
+                        </a:xfrm>
+                        <a:prstGeom prst="rect">
+                          <a:avLst/>
+                        </a:prstGeom>
+                      </wps:spPr>
+                      <wps:style>
+                        <a:lnRef idx="1">
+                          <a:schemeClr val="accent1"/>
+                        </a:lnRef>
+                        <a:fillRef idx="2">
+                          <a:schemeClr val="accent1"/>
+                        </a:fillRef>
+                        <a:effectRef idx="1">
+                          <a:schemeClr val="accent1"/>
+                        </a:effectRef>
+                        <a:fontRef idx="minor">
+                          <a:schemeClr val="dk1"/>
+                        </a:fontRef>
+                      </wps:style>
+                      <wps:txbx>
+                        <w:txbxContent>
+                          <w:p>
+                            <w:pPr>
+                              <w:jc w:val="center"/>
+                            </w:pPr>
+                            <w:r>
+                              <w:t>Figure 7: Project directory changes after configuring</w:t>
+                            </w:r>
+                          </w:p>
+                        </w:txbxContent>
+                      </wps:txbx>
+                      <wps:bodyPr rot="0" spcFirstLastPara="0" vertOverflow="overflow" horzOverflow="overflow" vert="horz" wrap="square" lIns="91440" tIns="45720" rIns="91440" bIns="45720" numCol="1" spcCol="0" rtlCol="0" fromWordArt="0" anchor="ctr" anchorCtr="0" forceAA="0" compatLnSpc="1">
+                        <a:prstTxWarp prst="textNoShape">
+                          <a:avLst/>
+                        </a:prstTxWarp>
+                        <a:noAutofit/>
+                      </wps:bodyPr>
+                    </wps:wsp>
+                  </a:graphicData>
+                </a:graphic>
+                <wp14:sizeRelV relativeFrom="margin">
+                  <wp14:pctHeight>0</wp14:pctHeight>
+                </wp14:sizeRelV>
+              </wp:anchor>
+            </w:drawing>
+          </mc:Choice>
+          <mc:Fallback>
+            <w:pict>
+              <v:rect id="Rectangle 20" o:spid="_x0000_s1032" style="position:absolute;left:0;text-align:left;margin-left:143.25pt;margin-top:79.5pt;width:177pt;height:35.25pt;z-index:251666432;visibility:visible;mso-wrap-style:square;mso-height-percent:0;mso-wrap-distance-left:9pt;mso-wrap-distance-top:0;mso-wrap-distance-right:9pt;mso-wrap-distance-bottom:0;mso-position-horizontal:absolute;mso-position-horizontal-relative:text;mso-position-vertical:absolute;mso-position-vertical-relative:text;mso-height-percent:0;mso-height-relative:margin;v-text-anchor:middle" o:gfxdata="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" fillcolor="#91bce3 [2164]" strokecolor="#5b9bd5 [3204]" strokeweight=".5pt">
+                <v:fill color2="#7aaddd [2612]" rotate="t" colors="0 #b1cbe9;.5 #a3c1e5;1 #92b9e4" focus="100%" type="gradient">
+                  <o:fill v:ext="view" type="gradientUnscaled"/>
+                </v:fill>
+                <v:textbox>
+                  <w:txbxContent>
+                    <w:p>
+                      <w:pPr>
+                        <w:jc w:val="center"/>
+                      </w:pPr>
+                      <w:r>
+                        <w:t>Figure 7: Project directory changes after configuring</w:t>
+                      </w:r>
+                    </w:p>
+                  </w:txbxContent>
+                </v:textbox>
+              </v:rect>
+            </w:pict>
+          </mc:Fallback>
+        </mc:AlternateContent>
+      </w:r>
+      <w:r>
+        <w:rPr>
+          <w:noProof/>
+          <w:lang w:eastAsia="en-PH"/>
+        </w:rPr>
+        <w:drawing>
+          <wp:inline distT="0" distB="0" distL="0" distR="0" wp14:anchorId="78ECD68E" wp14:editId="409B37F1">
+            <wp:extent cx="2143125" cy="904875"/>
+            <wp:effectExtent l="0" t="0" r="9525" b="9525"/>
+            <wp:docPr id="19" name="Picture 19"/>
+            <wp:cNvGraphicFramePr>
+              <a:graphicFrameLocks xmlns:a="http://schemas.openxmlformats.org/drawingml/2006/main" noChangeAspect="1"/>
+            </wp:cNvGraphicFramePr>
+            <a:graphic xmlns:a="http://schemas.openxmlformats.org/drawingml/2006/main">
+              <a:graphicData uri="http://schemas.openxmlformats.org/drawingml/2006/picture">
+                <pic:pic xmlns:pic="http://schemas.openxmlformats.org/drawingml/2006/picture">
+                  <pic:nvPicPr>
+                    <pic:cNvPr id="1" name=""/>
+                    <pic:cNvPicPr/>
+                  </pic:nvPicPr>
+                  <pic:blipFill>
+                    <a:blip r:embed="rId12"/>
+                    <a:stretch>
+                      <a:fillRect/>
+                    </a:stretch>
+                  </pic:blipFill>
+                  <pic:spPr>
+                    <a:xfrm>
+                      <a:off x="0" y="0"/>
+                      <a:ext cx="2143125" cy="904875"/>
+                    </a:xfrm>
+                    <a:prstGeom prst="rect">
+                      <a:avLst/>
+                    </a:prstGeom>
+                  </pic:spPr>
+                </pic:pic>
+              </a:graphicData>
+            </a:graphic>
+          </wp:inline>
+        </w:drawing>
+      </w:r>
+    </w:p>
+    <w:p>
+      <w:pPr>
+        <w:jc w:val="center"/>
+      </w:pPr>
+    </w:p>
+    <w:p/>
+    <w:p/>
+    <w:p>
+      <w:r>
+        <w:t>Code for deployment descriptor in web.xml with the URL-patter as /</w:t>
+      </w:r>
+      <w:proofErr w:type="spellStart"/>
+      <w:r>
+        <w:t>ServletDemo</w:t>
+      </w:r>
+      <w:proofErr w:type="spellEnd"/>
+      <w:r>
+        <w:t>.</w:t>
+      </w:r>
+    </w:p>
+    <w:p>
+      <w:pPr>
+        <w:jc w:val="center"/>
+      </w:pPr>
+      <w:r>
+        <w:rPr>
+          <w:noProof/>
+          <w:lang w:eastAsia="en-PH"/>
+        </w:rPr>
+        <w:lastRenderedPageBreak/>
+        <w:drawing>
+          <wp:inline distT="0" distB="0" distL="0" distR="0" wp14:anchorId="042AE139" wp14:editId="50FCFDA0">
+            <wp:extent cx="5153025" cy="1953855"/>
+            <wp:effectExtent l="0" t="0" r="0" b="8890"/>
+            <wp:docPr id="21" name="Picture 21"/>
+            <wp:cNvGraphicFramePr>
+              <a:graphicFrameLocks xmlns:a="http://schemas.openxmlformats.org/drawingml/2006/main" noChangeAspect="1"/>
+            </wp:cNvGraphicFramePr>
+            <a:graphic xmlns:a="http://schemas.openxmlformats.org/drawingml/2006/main">
+              <a:graphicData uri="http://schemas.openxmlformats.org/drawingml/2006/picture">
+                <pic:pic xmlns:pic="http://schemas.openxmlformats.org/drawingml/2006/picture">
+                  <pic:nvPicPr>
+                    <pic:cNvPr id="1" name=""/>
+                    <pic:cNvPicPr/>
+                  </pic:nvPicPr>
+                  <pic:blipFill>
+                    <a:blip r:embed="rId13"/>
+                    <a:stretch>
+                      <a:fillRect/>
+                    </a:stretch>
+                  </pic:blipFill>
+                  <pic:spPr>
+                    <a:xfrm>
+                      <a:off x="0" y="0"/>
+                      <a:ext cx="5168136" cy="1959585"/>
+                    </a:xfrm>
+                    <a:prstGeom prst="rect">
+                      <a:avLst/>
+                    </a:prstGeom>
+                  </pic:spPr>
+                </pic:pic>
+              </a:graphicData>
+            </a:graphic>
+          </wp:inline>
+        </w:drawing>
+      </w:r>
+    </w:p>
+    <w:p>
+      <w:pPr>
+        <w:jc w:val="center"/>
+      </w:pPr>
+      <w:r>
+        <w:rPr>
+          <w:noProof/>
+          <w:lang w:eastAsia="en-PH"/>
+        </w:rPr>
+        <w:drawing>
+          <wp:inline distT="0" distB="0" distL="0" distR="0" wp14:anchorId="616A73C7" wp14:editId="00BE5381">
+            <wp:extent cx="5181600" cy="438997"/>
+            <wp:effectExtent l="0" t="0" r="0" b="0"/>
+            <wp:docPr id="22" name="Picture 22"/>
+            <wp:cNvGraphicFramePr>
+              <a:graphicFrameLocks xmlns:a="http://schemas.openxmlformats.org/drawingml/2006/main" noChangeAspect="1"/>
+            </wp:cNvGraphicFramePr>
+            <a:graphic xmlns:a="http://schemas.openxmlformats.org/drawingml/2006/main">
+              <a:graphicData uri="http://schemas.openxmlformats.org/drawingml/2006/picture">
+                <pic:pic xmlns:pic="http://schemas.openxmlformats.org/drawingml/2006/picture">
+                  <pic:nvPicPr>
+                    <pic:cNvPr id="1" name=""/>
+                    <pic:cNvPicPr/>
+                  </pic:nvPicPr>
+                  <pic:blipFill>
+                    <a:blip r:embed="rId14"/>
+                    <a:stretch>
+                      <a:fillRect/>
+                    </a:stretch>
+                  </pic:blipFill>
+                  <pic:spPr>
+                    <a:xfrm>
+                      <a:off x="0" y="0"/>
+                      <a:ext cx="5413127" cy="458612"/>
+                    </a:xfrm>
+                    <a:prstGeom prst="rect">
+                      <a:avLst/>
+                    </a:prstGeom>
+                  </pic:spPr>
+                </pic:pic>
+              </a:graphicData>
+            </a:graphic>
+          </wp:inline>
+        </w:drawing>
+      </w:r>
+    </w:p>
+    <w:p>
+      <w:r>
+        <w:t>Index.html</w:t>
+      </w:r>
+    </w:p>
+    <w:p>
+      <w:pPr>
+        <w:jc w:val="center"/>
+      </w:pPr>
+      <w:bookmarkStart w:id="28" w:name="_GoBack"/>
+      <w:r>
+        <w:rPr>
+          <w:noProof/>
+          <w:lang w:eastAsia="en-PH"/>
+        </w:rPr>
+        <w:drawing>
+          <wp:inline distT="0" distB="0" distL="0" distR="0" wp14:anchorId="4F8F8357" wp14:editId="0A67AFFB">
+            <wp:extent cx="5172075" cy="1334461"/>
+            <wp:effectExtent l="0" t="0" r="0" b="0"/>
+            <wp:docPr id="23" name="Picture 23"/>
+            <wp:cNvGraphicFramePr>
+              <a:graphicFrameLocks xmlns:a="http://schemas.openxmlformats.org/drawingml/2006/main" noChangeAspect="1"/>
+            </wp:cNvGraphicFramePr>
+            <a:graphic xmlns:a="http://schemas.openxmlformats.org/drawingml/2006/main">
+              <a:graphicData uri="http://schemas.openxmlformats.org/drawingml/2006/picture">
+                <pic:pic xmlns:pic="http://schemas.openxmlformats.org/drawingml/2006/picture">
+                  <pic:nvPicPr>
+                    <pic:cNvPr id="1" name=""/>
+                    <pic:cNvPicPr/>
+                  </pic:nvPicPr>
+                  <pic:blipFill>
+                    <a:blip r:embed="rId15"/>
+                    <a:stretch>
+                      <a:fillRect/>
+                    </a:stretch>
+                  </pic:blipFill>
+                  <pic:spPr>
+                    <a:xfrm>
+                      <a:off x="0" y="0"/>
+                      <a:ext cx="5295781" cy="1366379"/>
+                    </a:xfrm>
+                    <a:prstGeom prst="rect">
+                      <a:avLst/>
+                    </a:prstGeom>
+                  </pic:spPr>
+                </pic:pic>
+              </a:graphicData>
+            </a:graphic>
+          </wp:inline>
+        </w:drawing>
+      </w:r>
+      <w:bookmarkEnd w:id="28"/>
+    </w:p>
+    <w:p>
+      <w:r>
+        <w:t>ServletDemo.java</w:t>
+      </w:r>
+    </w:p>
+    <w:p>
+      <w:pPr>
+        <w:jc w:val="center"/>
+      </w:pPr>
+      <w:r>
+        <w:rPr>
+          <w:noProof/>
+          <w:lang w:eastAsia="en-PH"/>
+        </w:rPr>
+        <w:lastRenderedPageBreak/>
+        <w:drawing>
+          <wp:inline distT="0" distB="0" distL="0" distR="0" wp14:anchorId="6403B1D3" wp14:editId="098F4489">
+            <wp:extent cx="4865040" cy="5019675"/>
+            <wp:effectExtent l="0" t="0" r="0" b="0"/>
+            <wp:docPr id="24" name="Picture 24"/>
+            <wp:cNvGraphicFramePr>
+              <a:graphicFrameLocks xmlns:a="http://schemas.openxmlformats.org/drawingml/2006/main" noChangeAspect="1"/>
+            </wp:cNvGraphicFramePr>
+            <a:graphic xmlns:a="http://schemas.openxmlformats.org/drawingml/2006/main">
+              <a:graphicData uri="http://schemas.openxmlformats.org/drawingml/2006/picture">
+                <pic:pic xmlns:pic="http://schemas.openxmlformats.org/drawingml/2006/picture">
+                  <pic:nvPicPr>
+                    <pic:cNvPr id="1" name=""/>
+                    <pic:cNvPicPr/>
+                  </pic:nvPicPr>
+                  <pic:blipFill>
+                    <a:blip r:embed="rId16"/>
+                    <a:stretch>
+                      <a:fillRect/>
+                    </a:stretch>
+                  </pic:blipFill>
+                  <pic:spPr>
+                    <a:xfrm>
+                      <a:off x="0" y="0"/>
+                      <a:ext cx="4891390" cy="5046862"/>
+                    </a:xfrm>
+                    <a:prstGeom prst="rect">
+                      <a:avLst/>
+                    </a:prstGeom>
+                  </pic:spPr>
+                </pic:pic>
+              </a:graphicData>
+            </a:graphic>
+          </wp:inline>
+        </w:drawing>
+      </w:r>
+    </w:p>
+    <w:p/>
+    <w:p/>
+    <w:p>
+      <w:pPr>
+        <w:rPr>
+          <w:b/>
+        </w:rPr>
+      </w:pPr>
+      <w:hyperlink r:id="rId17" w:history="1">
         <w:r>
           <w:rPr>
             <w:rStyle w:val="Hyperlink"/>
@@ -2705,7 +4497,7 @@
           <w:b/>
         </w:rPr>
       </w:pPr>
-      <w:hyperlink r:id="rId7" w:history="1">
+      <w:hyperlink r:id="rId18" w:history="1">
         <w:r>
           <w:rPr>
             <w:rStyle w:val="Hyperlink"/>
@@ -2722,7 +4514,7 @@
           <w:b/>
         </w:rPr>
       </w:pPr>
-      <w:hyperlink r:id="rId8" w:history="1">
+      <w:hyperlink r:id="rId19" w:history="1">
         <w:r>
           <w:rPr>
             <w:rStyle w:val="Hyperlink"/>
@@ -2739,7 +4531,7 @@
           <w:b/>
         </w:rPr>
       </w:pPr>
-      <w:hyperlink r:id="rId9" w:history="1">
+      <w:hyperlink r:id="rId20" w:history="1">
         <w:r>
           <w:rPr>
             <w:rStyle w:val="Hyperlink"/>
@@ -2756,7 +4548,7 @@
           <w:b/>
         </w:rPr>
       </w:pPr>
-      <w:hyperlink r:id="rId10" w:history="1">
+      <w:hyperlink r:id="rId21" w:history="1">
         <w:r>
           <w:rPr>
             <w:rStyle w:val="Hyperlink"/>
@@ -2801,6 +4593,27 @@
 <file path=word/numbering.xml><?xml version="1.0" encoding="utf-8"?>
 <w:numbering xmlns:wpc="http://schemas.microsoft.com/office/word/2010/wordprocessingCanvas" xmlns:mc="http://schemas.openxmlformats.org/markup-compatibility/2006" xmlns:o="urn:schemas-microsoft-com:office:office" xmlns:r="http://schemas.openxmlformats.org/officeDocument/2006/relationships" xmlns:m="http://schemas.openxmlformats.org/officeDocument/2006/math" xmlns:v="urn:schemas-microsoft-com:vml" xmlns:wp14="http://schemas.microsoft.com/office/word/2010/wordprocessingDrawing" xmlns:wp="http://schemas.openxmlformats.org/drawingml/2006/wordprocessingDrawing" xmlns:w10="urn:schemas-microsoft-com:office:word" xmlns:w="http://schemas.openxmlformats.org/wordprocessingml/2006/main" xmlns:w14="http://schemas.microsoft.com/office/word/2010/wordml" xmlns:w15="http://schemas.microsoft.com/office/word/2012/wordml" xmlns:wpg="http://schemas.microsoft.com/office/word/2010/wordprocessingGroup" xmlns:wpi="http://schemas.microsoft.com/office/word/2010/wordprocessingInk" xmlns:wne="http://schemas.microsoft.com/office/word/2006/wordml" xmlns:wps="http://schemas.microsoft.com/office/word/2010/wordprocessingShape" mc:Ignorable="w14 w15 wp14">
   <w:abstractNum w:abstractNumId="0">
+    <w:nsid w:val="FFFFFF89"/>
+    <w:multiLevelType w:val="singleLevel"/>
+    <w:tmpl w:val="93D62190"/>
+    <w:lvl w:ilvl="0">
+      <w:start w:val="1"/>
+      <w:numFmt w:val="bullet"/>
+      <w:pStyle w:val="ListBullet"/>
+      <w:lvlText w:val=""/>
+      <w:lvlJc w:val="left"/>
+      <w:pPr>
+        <w:tabs>
+          <w:tab w:val="num" w:pos="360"/>
+        </w:tabs>
+        <w:ind w:left="360" w:hanging="360"/>
+      </w:pPr>
+      <w:rPr>
+        <w:rFonts w:ascii="Symbol" w:hAnsi="Symbol" w:hint="default"/>
+      </w:rPr>
+    </w:lvl>
+  </w:abstractNum>
+  <w:abstractNum w:abstractNumId="1">
     <w:nsid w:val="0B240784"/>
     <w:multiLevelType w:val="hybridMultilevel"/>
     <w:tmpl w:val="C69ABAFE"/>
@@ -2912,7 +4725,7 @@
       </w:rPr>
     </w:lvl>
   </w:abstractNum>
-  <w:abstractNum w:abstractNumId="1">
+  <w:abstractNum w:abstractNumId="2">
     <w:nsid w:val="2A7207DC"/>
     <w:multiLevelType w:val="hybridMultilevel"/>
     <w:tmpl w:val="FC62E288"/>
@@ -3001,7 +4814,7 @@
       </w:pPr>
     </w:lvl>
   </w:abstractNum>
-  <w:abstractNum w:abstractNumId="2">
+  <w:abstractNum w:abstractNumId="3">
     <w:nsid w:val="2D6D6F2F"/>
     <w:multiLevelType w:val="multilevel"/>
     <w:tmpl w:val="4B3224FA"/>
@@ -3150,7 +4963,7 @@
       </w:rPr>
     </w:lvl>
   </w:abstractNum>
-  <w:abstractNum w:abstractNumId="3">
+  <w:abstractNum w:abstractNumId="4">
     <w:nsid w:val="483860AE"/>
     <w:multiLevelType w:val="multilevel"/>
     <w:tmpl w:val="4FF84346"/>
@@ -3271,7 +5084,7 @@
       </w:rPr>
     </w:lvl>
   </w:abstractNum>
-  <w:abstractNum w:abstractNumId="4">
+  <w:abstractNum w:abstractNumId="5">
     <w:nsid w:val="6A934ADC"/>
     <w:multiLevelType w:val="hybridMultilevel"/>
     <w:tmpl w:val="7DFE1440"/>
@@ -3384,21 +5197,32 @@
     </w:lvl>
   </w:abstractNum>
   <w:num w:numId="1">
+    <w:abstractNumId w:val="5"/>
+  </w:num>
+  <w:num w:numId="2">
+    <w:abstractNumId w:val="1"/>
+  </w:num>
+  <w:num w:numId="3">
+    <w:abstractNumId w:val="3"/>
+  </w:num>
+  <w:num w:numId="4">
+    <w:abstractNumId w:val="2"/>
+  </w:num>
+  <w:num w:numId="5">
     <w:abstractNumId w:val="4"/>
   </w:num>
-  <w:num w:numId="2">
+  <w:num w:numId="6">
     <w:abstractNumId w:val="0"/>
   </w:num>
-  <w:num w:numId="3">
-    <w:abstractNumId w:val="2"/>
-  </w:num>
-  <w:num w:numId="4">
-    <w:abstractNumId w:val="1"/>
-  </w:num>
-  <w:num w:numId="5">
-    <w:abstractNumId w:val="3"/>
-  </w:num>
 </w:numbering>
+</file>
+
+<file path=word/people.xml><?xml version="1.0" encoding="utf-8"?>
+<w15:people xmlns:wpc="http://schemas.microsoft.com/office/word/2010/wordprocessingCanvas" xmlns:mc="http://schemas.openxmlformats.org/markup-compatibility/2006" xmlns:o="urn:schemas-microsoft-com:office:office" xmlns:r="http://schemas.openxmlformats.org/officeDocument/2006/relationships" xmlns:m="http://schemas.openxmlformats.org/officeDocument/2006/math" xmlns:v="urn:schemas-microsoft-com:vml" xmlns:wp14="http://schemas.microsoft.com/office/word/2010/wordprocessingDrawing" xmlns:wp="http://schemas.openxmlformats.org/drawingml/2006/wordprocessingDrawing" xmlns:w10="urn:schemas-microsoft-com:office:word" xmlns:w="http://schemas.openxmlformats.org/wordprocessingml/2006/main" xmlns:w14="http://schemas.microsoft.com/office/word/2010/wordml" xmlns:w15="http://schemas.microsoft.com/office/word/2012/wordml" xmlns:wpg="http://schemas.microsoft.com/office/word/2010/wordprocessingGroup" xmlns:wpi="http://schemas.microsoft.com/office/word/2010/wordprocessingInk" xmlns:wne="http://schemas.microsoft.com/office/word/2006/wordml" xmlns:wps="http://schemas.microsoft.com/office/word/2010/wordprocessingShape" mc:Ignorable="w14 w15 wp14">
+  <w15:person w15:author="janine doria">
+    <w15:presenceInfo w15:providerId="Windows Live" w15:userId="67ec00889dccb49c"/>
+  </w15:person>
+</w15:people>
 </file>
 
 <file path=word/styles.xml><?xml version="1.0" encoding="utf-8"?>
@@ -4078,6 +5902,19 @@
       <w:bCs/>
     </w:rPr>
   </w:style>
+  <w:style w:type="paragraph" w:styleId="ListBullet">
+    <w:name w:val="List Bullet"/>
+    <w:basedOn w:val="Normal"/>
+    <w:uiPriority w:val="99"/>
+    <w:unhideWhenUsed/>
+    <w:rsid w:val="00B123EB"/>
+    <w:pPr>
+      <w:numPr>
+        <w:numId w:val="6"/>
+      </w:numPr>
+      <w:contextualSpacing/>
+    </w:pPr>
+  </w:style>
 </w:styles>
 </file>
 

</xml_diff>

<commit_message>
Java Servlets Filter Interface added
</commit_message>
<xml_diff>
--- a/Projects/JavaWebServlets.docx
+++ b/Projects/JavaWebServlets.docx
@@ -4377,7 +4377,6 @@
       <w:pPr>
         <w:jc w:val="center"/>
       </w:pPr>
-      <w:bookmarkStart w:id="28" w:name="_GoBack"/>
       <w:r>
         <w:rPr>
           <w:noProof/>
@@ -4419,7 +4418,6 @@
           </wp:inline>
         </w:drawing>
       </w:r>
-      <w:bookmarkEnd w:id="28"/>
     </w:p>
     <w:p>
       <w:r>
@@ -4474,14 +4472,553 @@
       </w:r>
     </w:p>
     <w:p/>
-    <w:p/>
-    <w:p>
-      <w:pPr>
-        <w:rPr>
-          <w:b/>
-        </w:rPr>
-      </w:pPr>
-      <w:hyperlink r:id="rId17" w:history="1">
+    <w:p>
+      <w:pPr>
+        <w:rPr>
+          <w:b/>
+          <w:sz w:val="36"/>
+          <w:szCs w:val="36"/>
+        </w:rPr>
+      </w:pPr>
+      <w:r>
+        <w:rPr>
+          <w:b/>
+          <w:sz w:val="36"/>
+          <w:szCs w:val="36"/>
+        </w:rPr>
+        <w:t>5 Filter</w:t>
+      </w:r>
+    </w:p>
+    <w:p>
+      <w:r>
+        <w:t>Filters can be used to convert one to another format of the content of responses, requests, and header.</w:t>
+      </w:r>
+    </w:p>
+    <w:p>
+      <w:pPr>
+        <w:pStyle w:val="ListParagraph"/>
+        <w:numPr>
+          <w:ilvl w:val="0"/>
+          <w:numId w:val="1"/>
+        </w:numPr>
+      </w:pPr>
+      <w:r>
+        <w:t>In the deployment descriptor is where the Filter class is declared.</w:t>
+      </w:r>
+    </w:p>
+    <w:p>
+      <w:pPr>
+        <w:pStyle w:val="ListParagraph"/>
+        <w:numPr>
+          <w:ilvl w:val="0"/>
+          <w:numId w:val="1"/>
+        </w:numPr>
+      </w:pPr>
+      <w:r>
+        <w:t>The usage of filter is to write reusable components</w:t>
+      </w:r>
+    </w:p>
+    <w:p>
+      <w:pPr>
+        <w:pStyle w:val="ListParagraph"/>
+        <w:numPr>
+          <w:ilvl w:val="0"/>
+          <w:numId w:val="1"/>
+        </w:numPr>
+      </w:pPr>
+      <w:r>
+        <w:t xml:space="preserve">Usage of filter under web application for some </w:t>
+      </w:r>
+      <w:r>
+        <w:t>task:</w:t>
+      </w:r>
+    </w:p>
+    <w:p>
+      <w:pPr>
+        <w:pStyle w:val="ListParagraph"/>
+        <w:numPr>
+          <w:ilvl w:val="1"/>
+          <w:numId w:val="1"/>
+        </w:numPr>
+      </w:pPr>
+      <w:r>
+        <w:t>Compression</w:t>
+      </w:r>
+    </w:p>
+    <w:p>
+      <w:pPr>
+        <w:pStyle w:val="ListParagraph"/>
+        <w:numPr>
+          <w:ilvl w:val="1"/>
+          <w:numId w:val="1"/>
+        </w:numPr>
+      </w:pPr>
+      <w:r>
+        <w:t>Validation</w:t>
+      </w:r>
+    </w:p>
+    <w:p>
+      <w:pPr>
+        <w:pStyle w:val="ListParagraph"/>
+        <w:numPr>
+          <w:ilvl w:val="1"/>
+          <w:numId w:val="1"/>
+        </w:numPr>
+      </w:pPr>
+      <w:proofErr w:type="spellStart"/>
+      <w:r>
+        <w:t>Internationlization</w:t>
+      </w:r>
+      <w:proofErr w:type="spellEnd"/>
+    </w:p>
+    <w:p>
+      <w:pPr>
+        <w:pStyle w:val="ListParagraph"/>
+        <w:numPr>
+          <w:ilvl w:val="1"/>
+          <w:numId w:val="1"/>
+        </w:numPr>
+      </w:pPr>
+      <w:r>
+        <w:t>Verification</w:t>
+      </w:r>
+    </w:p>
+    <w:p>
+      <w:pPr>
+        <w:rPr>
+          <w:b/>
+        </w:rPr>
+      </w:pPr>
+      <w:proofErr w:type="gramStart"/>
+      <w:r>
+        <w:rPr>
+          <w:b/>
+        </w:rPr>
+        <w:t>5.1  Interface</w:t>
+      </w:r>
+      <w:proofErr w:type="gramEnd"/>
+    </w:p>
+    <w:p>
+      <w:pPr>
+        <w:jc w:val="center"/>
+        <w:rPr>
+          <w:b/>
+        </w:rPr>
+      </w:pPr>
+      <w:r>
+        <w:rPr>
+          <w:noProof/>
+          <w:lang w:eastAsia="en-PH"/>
+        </w:rPr>
+        <w:lastRenderedPageBreak/>
+        <w:drawing>
+          <wp:inline distT="0" distB="0" distL="0" distR="0" wp14:anchorId="3F074A4E" wp14:editId="1E2029A3">
+            <wp:extent cx="4000500" cy="1381125"/>
+            <wp:effectExtent l="0" t="0" r="0" b="9525"/>
+            <wp:docPr id="25" name="Picture 25"/>
+            <wp:cNvGraphicFramePr>
+              <a:graphicFrameLocks xmlns:a="http://schemas.openxmlformats.org/drawingml/2006/main" noChangeAspect="1"/>
+            </wp:cNvGraphicFramePr>
+            <a:graphic xmlns:a="http://schemas.openxmlformats.org/drawingml/2006/main">
+              <a:graphicData uri="http://schemas.openxmlformats.org/drawingml/2006/picture">
+                <pic:pic xmlns:pic="http://schemas.openxmlformats.org/drawingml/2006/picture">
+                  <pic:nvPicPr>
+                    <pic:cNvPr id="1" name=""/>
+                    <pic:cNvPicPr/>
+                  </pic:nvPicPr>
+                  <pic:blipFill>
+                    <a:blip r:embed="rId17"/>
+                    <a:stretch>
+                      <a:fillRect/>
+                    </a:stretch>
+                  </pic:blipFill>
+                  <pic:spPr>
+                    <a:xfrm>
+                      <a:off x="0" y="0"/>
+                      <a:ext cx="4000500" cy="1381125"/>
+                    </a:xfrm>
+                    <a:prstGeom prst="rect">
+                      <a:avLst/>
+                    </a:prstGeom>
+                  </pic:spPr>
+                </pic:pic>
+              </a:graphicData>
+            </a:graphic>
+          </wp:inline>
+        </w:drawing>
+      </w:r>
+    </w:p>
+    <w:p>
+      <w:pPr>
+        <w:rPr>
+          <w:b/>
+        </w:rPr>
+      </w:pPr>
+      <w:r>
+        <w:rPr>
+          <w:b/>
+        </w:rPr>
+        <w:t>Filter</w:t>
+      </w:r>
+    </w:p>
+    <w:p>
+      <w:r>
+        <w:t xml:space="preserve">The basic and initial interface that should be implement in all filter class. </w:t>
+      </w:r>
+      <w:r>
+        <w:br/>
+      </w:r>
+      <w:proofErr w:type="spellStart"/>
+      <w:r>
+        <w:rPr>
+          <w:i/>
+        </w:rPr>
+        <w:t>Java.servlet.Filter</w:t>
+      </w:r>
+      <w:proofErr w:type="spellEnd"/>
+      <w:r>
+        <w:rPr>
+          <w:i/>
+        </w:rPr>
+        <w:t xml:space="preserve"> </w:t>
+      </w:r>
+      <w:r>
+        <w:t>interface methods:</w:t>
+      </w:r>
+    </w:p>
+    <w:p>
+      <w:pPr>
+        <w:jc w:val="center"/>
+      </w:pPr>
+      <w:r>
+        <w:rPr>
+          <w:noProof/>
+          <w:lang w:eastAsia="en-PH"/>
+        </w:rPr>
+        <w:drawing>
+          <wp:inline distT="0" distB="0" distL="0" distR="0" wp14:anchorId="453D05DE" wp14:editId="7D102BCC">
+            <wp:extent cx="5943600" cy="1181735"/>
+            <wp:effectExtent l="0" t="0" r="0" b="0"/>
+            <wp:docPr id="26" name="Picture 26"/>
+            <wp:cNvGraphicFramePr>
+              <a:graphicFrameLocks xmlns:a="http://schemas.openxmlformats.org/drawingml/2006/main" noChangeAspect="1"/>
+            </wp:cNvGraphicFramePr>
+            <a:graphic xmlns:a="http://schemas.openxmlformats.org/drawingml/2006/main">
+              <a:graphicData uri="http://schemas.openxmlformats.org/drawingml/2006/picture">
+                <pic:pic xmlns:pic="http://schemas.openxmlformats.org/drawingml/2006/picture">
+                  <pic:nvPicPr>
+                    <pic:cNvPr id="1" name=""/>
+                    <pic:cNvPicPr/>
+                  </pic:nvPicPr>
+                  <pic:blipFill>
+                    <a:blip r:embed="rId18"/>
+                    <a:stretch>
+                      <a:fillRect/>
+                    </a:stretch>
+                  </pic:blipFill>
+                  <pic:spPr>
+                    <a:xfrm>
+                      <a:off x="0" y="0"/>
+                      <a:ext cx="5943600" cy="1181735"/>
+                    </a:xfrm>
+                    <a:prstGeom prst="rect">
+                      <a:avLst/>
+                    </a:prstGeom>
+                  </pic:spPr>
+                </pic:pic>
+              </a:graphicData>
+            </a:graphic>
+          </wp:inline>
+        </w:drawing>
+      </w:r>
+    </w:p>
+    <w:p>
+      <w:pPr>
+        <w:pStyle w:val="ListBullet"/>
+        <w:numPr>
+          <w:ilvl w:val="0"/>
+          <w:numId w:val="0"/>
+        </w:numPr>
+        <w:ind w:left="360" w:hanging="360"/>
+        <w:rPr>
+          <w:b/>
+        </w:rPr>
+      </w:pPr>
+      <w:proofErr w:type="spellStart"/>
+      <w:r>
+        <w:rPr>
+          <w:b/>
+        </w:rPr>
+        <w:t>FilterChain</w:t>
+      </w:r>
+      <w:proofErr w:type="spellEnd"/>
+    </w:p>
+    <w:p>
+      <w:pPr>
+        <w:pStyle w:val="ListBullet"/>
+        <w:numPr>
+          <w:ilvl w:val="0"/>
+          <w:numId w:val="0"/>
+        </w:numPr>
+        <w:ind w:left="360" w:hanging="360"/>
+        <w:rPr>
+          <w:b/>
+        </w:rPr>
+      </w:pPr>
+    </w:p>
+    <w:p>
+      <w:pPr>
+        <w:pStyle w:val="ListBullet"/>
+        <w:numPr>
+          <w:ilvl w:val="0"/>
+          <w:numId w:val="0"/>
+        </w:numPr>
+        <w:ind w:left="360" w:hanging="360"/>
+      </w:pPr>
+      <w:proofErr w:type="spellStart"/>
+      <w:r>
+        <w:t>FilterChain</w:t>
+      </w:r>
+      <w:proofErr w:type="spellEnd"/>
+      <w:r>
+        <w:t xml:space="preserve"> is a filter that collects information or data which is about more than 1 filter. All filters </w:t>
+      </w:r>
+    </w:p>
+    <w:p>
+      <w:pPr>
+        <w:pStyle w:val="ListBullet"/>
+        <w:numPr>
+          <w:ilvl w:val="0"/>
+          <w:numId w:val="0"/>
+        </w:numPr>
+        <w:ind w:left="360" w:hanging="360"/>
+      </w:pPr>
+      <w:proofErr w:type="gramStart"/>
+      <w:r>
+        <w:t>before</w:t>
+      </w:r>
+      <w:proofErr w:type="gramEnd"/>
+      <w:r>
+        <w:t xml:space="preserve"> processing of a request should be used on request.</w:t>
+      </w:r>
+    </w:p>
+    <w:p>
+      <w:pPr>
+        <w:pStyle w:val="ListBullet"/>
+        <w:numPr>
+          <w:ilvl w:val="0"/>
+          <w:numId w:val="0"/>
+        </w:numPr>
+        <w:ind w:left="360" w:hanging="360"/>
+      </w:pPr>
+    </w:p>
+    <w:p>
+      <w:pPr>
+        <w:pStyle w:val="ListBullet"/>
+        <w:numPr>
+          <w:ilvl w:val="0"/>
+          <w:numId w:val="0"/>
+        </w:numPr>
+        <w:ind w:left="360" w:hanging="360"/>
+        <w:rPr>
+          <w:b/>
+        </w:rPr>
+      </w:pPr>
+      <w:proofErr w:type="spellStart"/>
+      <w:r>
+        <w:rPr>
+          <w:b/>
+        </w:rPr>
+        <w:t>FilterConfig</w:t>
+      </w:r>
+      <w:proofErr w:type="spellEnd"/>
+    </w:p>
+    <w:p>
+      <w:pPr>
+        <w:pStyle w:val="ListBullet"/>
+        <w:numPr>
+          <w:ilvl w:val="0"/>
+          <w:numId w:val="0"/>
+        </w:numPr>
+        <w:ind w:left="360" w:hanging="360"/>
+      </w:pPr>
+    </w:p>
+    <w:p>
+      <w:pPr>
+        <w:pStyle w:val="ListBullet"/>
+        <w:numPr>
+          <w:ilvl w:val="0"/>
+          <w:numId w:val="0"/>
+        </w:numPr>
+        <w:ind w:left="360" w:hanging="360"/>
+      </w:pPr>
+      <w:r>
+        <w:t xml:space="preserve">Initialized first the filters before the object to be used. Deployment descriptor on web.xml contains </w:t>
+      </w:r>
+    </w:p>
+    <w:p>
+      <w:pPr>
+        <w:pStyle w:val="ListBullet"/>
+        <w:numPr>
+          <w:ilvl w:val="0"/>
+          <w:numId w:val="0"/>
+        </w:numPr>
+        <w:ind w:left="360" w:hanging="360"/>
+      </w:pPr>
+      <w:proofErr w:type="gramStart"/>
+      <w:r>
+        <w:t>configuration</w:t>
+      </w:r>
+      <w:proofErr w:type="gramEnd"/>
+      <w:r>
+        <w:t xml:space="preserve"> information. </w:t>
+      </w:r>
+      <w:r>
+        <w:t xml:space="preserve">The interface of </w:t>
+      </w:r>
+      <w:proofErr w:type="spellStart"/>
+      <w:r>
+        <w:t>FilterConfig’s</w:t>
+      </w:r>
+      <w:proofErr w:type="spellEnd"/>
+      <w:r>
+        <w:t xml:space="preserve"> object is used to get configuration information </w:t>
+      </w:r>
+    </w:p>
+    <w:p>
+      <w:pPr>
+        <w:pStyle w:val="ListBullet"/>
+        <w:numPr>
+          <w:ilvl w:val="0"/>
+          <w:numId w:val="0"/>
+        </w:numPr>
+        <w:ind w:left="360" w:hanging="360"/>
+      </w:pPr>
+      <w:proofErr w:type="gramStart"/>
+      <w:r>
+        <w:t>that</w:t>
+      </w:r>
+      <w:proofErr w:type="gramEnd"/>
+      <w:r>
+        <w:t xml:space="preserve"> is specified under web.xml. </w:t>
+      </w:r>
+    </w:p>
+    <w:p>
+      <w:pPr>
+        <w:pStyle w:val="ListBullet"/>
+        <w:numPr>
+          <w:ilvl w:val="0"/>
+          <w:numId w:val="0"/>
+        </w:numPr>
+        <w:ind w:left="360" w:hanging="360"/>
+      </w:pPr>
+    </w:p>
+    <w:p>
+      <w:pPr>
+        <w:pStyle w:val="ListBullet"/>
+        <w:numPr>
+          <w:ilvl w:val="0"/>
+          <w:numId w:val="0"/>
+        </w:numPr>
+        <w:ind w:left="360" w:hanging="360"/>
+        <w:jc w:val="center"/>
+      </w:pPr>
+      <w:r>
+        <w:rPr>
+          <w:noProof/>
+          <w:lang w:eastAsia="en-PH"/>
+        </w:rPr>
+        <w:drawing>
+          <wp:inline distT="0" distB="0" distL="0" distR="0" wp14:anchorId="53CB3FAB" wp14:editId="077C302B">
+            <wp:extent cx="5943600" cy="1397635"/>
+            <wp:effectExtent l="0" t="0" r="0" b="0"/>
+            <wp:docPr id="27" name="Picture 27"/>
+            <wp:cNvGraphicFramePr>
+              <a:graphicFrameLocks xmlns:a="http://schemas.openxmlformats.org/drawingml/2006/main" noChangeAspect="1"/>
+            </wp:cNvGraphicFramePr>
+            <a:graphic xmlns:a="http://schemas.openxmlformats.org/drawingml/2006/main">
+              <a:graphicData uri="http://schemas.openxmlformats.org/drawingml/2006/picture">
+                <pic:pic xmlns:pic="http://schemas.openxmlformats.org/drawingml/2006/picture">
+                  <pic:nvPicPr>
+                    <pic:cNvPr id="1" name=""/>
+                    <pic:cNvPicPr/>
+                  </pic:nvPicPr>
+                  <pic:blipFill>
+                    <a:blip r:embed="rId19"/>
+                    <a:stretch>
+                      <a:fillRect/>
+                    </a:stretch>
+                  </pic:blipFill>
+                  <pic:spPr>
+                    <a:xfrm>
+                      <a:off x="0" y="0"/>
+                      <a:ext cx="5943600" cy="1397635"/>
+                    </a:xfrm>
+                    <a:prstGeom prst="rect">
+                      <a:avLst/>
+                    </a:prstGeom>
+                  </pic:spPr>
+                </pic:pic>
+              </a:graphicData>
+            </a:graphic>
+          </wp:inline>
+        </w:drawing>
+      </w:r>
+    </w:p>
+    <w:p>
+      <w:pPr>
+        <w:pStyle w:val="ListBullet"/>
+        <w:numPr>
+          <w:ilvl w:val="0"/>
+          <w:numId w:val="0"/>
+        </w:numPr>
+        <w:ind w:left="360" w:hanging="360"/>
+        <w:jc w:val="center"/>
+      </w:pPr>
+    </w:p>
+    <w:p>
+      <w:pPr>
+        <w:pStyle w:val="ListBullet"/>
+        <w:numPr>
+          <w:ilvl w:val="0"/>
+          <w:numId w:val="0"/>
+        </w:numPr>
+        <w:ind w:left="360" w:hanging="360"/>
+        <w:jc w:val="center"/>
+      </w:pPr>
+      <w:bookmarkStart w:id="28" w:name="_GoBack"/>
+      <w:bookmarkEnd w:id="28"/>
+    </w:p>
+    <w:p>
+      <w:pPr>
+        <w:pStyle w:val="ListBullet"/>
+        <w:numPr>
+          <w:ilvl w:val="0"/>
+          <w:numId w:val="0"/>
+        </w:numPr>
+        <w:ind w:left="360" w:hanging="360"/>
+        <w:rPr>
+          <w:b/>
+        </w:rPr>
+      </w:pPr>
+    </w:p>
+    <w:p>
+      <w:pPr>
+        <w:jc w:val="center"/>
+      </w:pPr>
+    </w:p>
+    <w:p>
+      <w:pPr>
+        <w:jc w:val="center"/>
+      </w:pPr>
+    </w:p>
+    <w:p>
+      <w:pPr>
+        <w:rPr>
+          <w:b/>
+        </w:rPr>
+      </w:pPr>
+      <w:hyperlink r:id="rId20" w:history="1">
         <w:r>
           <w:rPr>
             <w:rStyle w:val="Hyperlink"/>
@@ -4497,7 +5034,7 @@
           <w:b/>
         </w:rPr>
       </w:pPr>
-      <w:hyperlink r:id="rId18" w:history="1">
+      <w:hyperlink r:id="rId21" w:history="1">
         <w:r>
           <w:rPr>
             <w:rStyle w:val="Hyperlink"/>
@@ -4514,7 +5051,7 @@
           <w:b/>
         </w:rPr>
       </w:pPr>
-      <w:hyperlink r:id="rId19" w:history="1">
+      <w:hyperlink r:id="rId22" w:history="1">
         <w:r>
           <w:rPr>
             <w:rStyle w:val="Hyperlink"/>
@@ -4531,7 +5068,7 @@
           <w:b/>
         </w:rPr>
       </w:pPr>
-      <w:hyperlink r:id="rId20" w:history="1">
+      <w:hyperlink r:id="rId23" w:history="1">
         <w:r>
           <w:rPr>
             <w:rStyle w:val="Hyperlink"/>
@@ -4548,7 +5085,7 @@
           <w:b/>
         </w:rPr>
       </w:pPr>
-      <w:hyperlink r:id="rId21" w:history="1">
+      <w:hyperlink r:id="rId24" w:history="1">
         <w:r>
           <w:rPr>
             <w:rStyle w:val="Hyperlink"/>
@@ -5099,7 +5636,7 @@
         <w:rFonts w:ascii="Symbol" w:eastAsiaTheme="minorHAnsi" w:hAnsi="Symbol" w:cstheme="minorBidi" w:hint="default"/>
       </w:rPr>
     </w:lvl>
-    <w:lvl w:ilvl="1" w:tplc="34090003" w:tentative="1">
+    <w:lvl w:ilvl="1" w:tplc="34090003">
       <w:start w:val="1"/>
       <w:numFmt w:val="bullet"/>
       <w:lvlText w:val="o"/>

</xml_diff>

<commit_message>
Java Servlets Session and Exception handling added
</commit_message>
<xml_diff>
--- a/Projects/JavaWebServlets.docx
+++ b/Projects/JavaWebServlets.docx
@@ -4986,7 +4986,817 @@
         <w:ind w:left="360" w:hanging="360"/>
         <w:jc w:val="center"/>
       </w:pPr>
+    </w:p>
+    <w:p>
+      <w:pPr>
+        <w:pStyle w:val="ListBullet"/>
+        <w:numPr>
+          <w:ilvl w:val="0"/>
+          <w:numId w:val="0"/>
+        </w:numPr>
+        <w:ind w:left="360" w:hanging="360"/>
+        <w:rPr>
+          <w:sz w:val="36"/>
+          <w:szCs w:val="36"/>
+        </w:rPr>
+      </w:pPr>
+      <w:r>
+        <w:rPr>
+          <w:sz w:val="36"/>
+          <w:szCs w:val="36"/>
+        </w:rPr>
+        <w:t>6 Session</w:t>
+      </w:r>
+    </w:p>
+    <w:p>
+      <w:pPr>
+        <w:pStyle w:val="ListBullet"/>
+        <w:numPr>
+          <w:ilvl w:val="0"/>
+          <w:numId w:val="0"/>
+        </w:numPr>
+        <w:ind w:left="360" w:hanging="360"/>
+      </w:pPr>
+    </w:p>
+    <w:p>
+      <w:pPr>
+        <w:pStyle w:val="ListBullet"/>
+        <w:numPr>
+          <w:ilvl w:val="0"/>
+          <w:numId w:val="0"/>
+        </w:numPr>
+        <w:ind w:left="360" w:hanging="360"/>
+      </w:pPr>
+      <w:r>
+        <w:t>A HTTP requests’ collecti</w:t>
+      </w:r>
+      <w:r>
+        <w:t>on between server and client. It will be destroyed when</w:t>
+      </w:r>
+      <w:r>
+        <w:t xml:space="preserve"> </w:t>
+      </w:r>
+      <w:r>
+        <w:t xml:space="preserve">the session </w:t>
+      </w:r>
+      <w:r>
+        <w:t xml:space="preserve">expires </w:t>
+      </w:r>
+      <w:r>
+        <w:t xml:space="preserve">and </w:t>
+      </w:r>
+    </w:p>
+    <w:p>
+      <w:pPr>
+        <w:pStyle w:val="ListBullet"/>
+        <w:numPr>
+          <w:ilvl w:val="0"/>
+          <w:numId w:val="0"/>
+        </w:numPr>
+        <w:ind w:left="360" w:hanging="360"/>
+      </w:pPr>
+      <w:proofErr w:type="gramStart"/>
+      <w:r>
+        <w:t>it</w:t>
+      </w:r>
+      <w:proofErr w:type="gramEnd"/>
+      <w:r>
+        <w:t xml:space="preserve"> will reverse its resources to the servlet engine.</w:t>
+      </w:r>
+    </w:p>
+    <w:p>
+      <w:pPr>
+        <w:pStyle w:val="ListBullet"/>
+        <w:numPr>
+          <w:ilvl w:val="0"/>
+          <w:numId w:val="0"/>
+        </w:numPr>
+        <w:ind w:left="360" w:hanging="360"/>
+        <w:rPr>
+          <w:b/>
+        </w:rPr>
+      </w:pPr>
+      <w:r>
+        <w:rPr>
+          <w:b/>
+        </w:rPr>
+        <w:lastRenderedPageBreak/>
+        <w:t>6.1 Session Handling</w:t>
+      </w:r>
+    </w:p>
+    <w:p>
+      <w:pPr>
+        <w:pStyle w:val="ListBullet"/>
+        <w:numPr>
+          <w:ilvl w:val="0"/>
+          <w:numId w:val="0"/>
+        </w:numPr>
+        <w:ind w:left="360" w:hanging="360"/>
+        <w:rPr>
+          <w:b/>
+        </w:rPr>
+      </w:pPr>
+    </w:p>
+    <w:p>
+      <w:pPr>
+        <w:pStyle w:val="ListBullet"/>
+        <w:numPr>
+          <w:ilvl w:val="0"/>
+          <w:numId w:val="0"/>
+        </w:numPr>
+        <w:ind w:left="360" w:hanging="360"/>
+      </w:pPr>
+      <w:r>
+        <w:t xml:space="preserve">It describes the data moved in a session. It also means to retain track of session data.  It is also known as </w:t>
+      </w:r>
+    </w:p>
+    <w:p>
+      <w:pPr>
+        <w:pStyle w:val="ListBullet"/>
+        <w:numPr>
+          <w:ilvl w:val="0"/>
+          <w:numId w:val="0"/>
+        </w:numPr>
+        <w:ind w:left="360" w:hanging="360"/>
+      </w:pPr>
+      <w:proofErr w:type="spellStart"/>
+      <w:proofErr w:type="gramStart"/>
+      <w:r>
+        <w:rPr>
+          <w:i/>
+        </w:rPr>
+        <w:t>assession</w:t>
+      </w:r>
+      <w:proofErr w:type="spellEnd"/>
+      <w:proofErr w:type="gramEnd"/>
+      <w:r>
+        <w:rPr>
+          <w:i/>
+        </w:rPr>
+        <w:t xml:space="preserve"> tracking. </w:t>
+      </w:r>
+      <w:r>
+        <w:t xml:space="preserve">This is used when the session data comes from another session that may be required </w:t>
+      </w:r>
+    </w:p>
+    <w:p>
+      <w:pPr>
+        <w:pStyle w:val="ListBullet"/>
+        <w:numPr>
+          <w:ilvl w:val="0"/>
+          <w:numId w:val="0"/>
+        </w:numPr>
+        <w:ind w:left="360" w:hanging="360"/>
+      </w:pPr>
+      <w:proofErr w:type="gramStart"/>
+      <w:r>
+        <w:t>for</w:t>
+      </w:r>
+      <w:proofErr w:type="gramEnd"/>
+      <w:r>
+        <w:t xml:space="preserve"> finishing task in different or the same session by a web server.</w:t>
+      </w:r>
+    </w:p>
+    <w:p>
+      <w:pPr>
+        <w:pStyle w:val="ListBullet"/>
+        <w:numPr>
+          <w:ilvl w:val="0"/>
+          <w:numId w:val="0"/>
+        </w:numPr>
+        <w:ind w:left="360" w:hanging="360"/>
+      </w:pPr>
+    </w:p>
+    <w:p>
+      <w:pPr>
+        <w:pStyle w:val="ListBullet"/>
+        <w:numPr>
+          <w:ilvl w:val="0"/>
+          <w:numId w:val="0"/>
+        </w:numPr>
+        <w:ind w:left="360" w:hanging="360"/>
+        <w:rPr>
+          <w:b/>
+        </w:rPr>
+      </w:pPr>
+      <w:r>
+        <w:rPr>
+          <w:b/>
+        </w:rPr>
+        <w:t>6.2 Session Handling Mechanisms</w:t>
+      </w:r>
+    </w:p>
+    <w:p>
+      <w:pPr>
+        <w:pStyle w:val="ListBullet"/>
+        <w:numPr>
+          <w:ilvl w:val="0"/>
+          <w:numId w:val="0"/>
+        </w:numPr>
+        <w:ind w:left="360" w:hanging="360"/>
+      </w:pPr>
+      <w:r>
+        <w:t>4 session handling’s mechanism:</w:t>
+      </w:r>
+    </w:p>
+    <w:p>
+      <w:pPr>
+        <w:pStyle w:val="ListBullet"/>
+        <w:numPr>
+          <w:ilvl w:val="0"/>
+          <w:numId w:val="1"/>
+        </w:numPr>
+        <w:rPr>
+          <w:i/>
+        </w:rPr>
+      </w:pPr>
+      <w:r>
+        <w:rPr>
+          <w:i/>
+        </w:rPr>
+        <w:t xml:space="preserve">URL rewriting – </w:t>
+      </w:r>
+      <w:r>
+        <w:t>to make the</w:t>
+      </w:r>
+      <w:r>
+        <w:t xml:space="preserve"> client’s next request, the session data needs to append to the URL path on the next request.</w:t>
+      </w:r>
+    </w:p>
+    <w:p>
+      <w:pPr>
+        <w:pStyle w:val="ListBullet"/>
+        <w:numPr>
+          <w:ilvl w:val="0"/>
+          <w:numId w:val="1"/>
+        </w:numPr>
+        <w:rPr>
+          <w:i/>
+        </w:rPr>
+      </w:pPr>
+      <w:r>
+        <w:rPr>
+          <w:i/>
+        </w:rPr>
+        <w:t>Hidden form field</w:t>
+      </w:r>
+      <w:r>
+        <w:rPr>
+          <w:i/>
+        </w:rPr>
+        <w:t xml:space="preserve"> – this means that the </w:t>
+      </w:r>
+      <w:proofErr w:type="spellStart"/>
+      <w:r>
+        <w:rPr>
+          <w:i/>
+        </w:rPr>
+        <w:t>filed</w:t>
+      </w:r>
+      <w:proofErr w:type="spellEnd"/>
+      <w:r>
+        <w:rPr>
+          <w:i/>
+        </w:rPr>
+        <w:t xml:space="preserve"> of HTML form is hidden. Form fields like password, textbox etc. It is used for hiding user data.</w:t>
+      </w:r>
+    </w:p>
+    <w:p>
+      <w:pPr>
+        <w:pStyle w:val="ListBullet"/>
+        <w:numPr>
+          <w:ilvl w:val="0"/>
+          <w:numId w:val="1"/>
+        </w:numPr>
+        <w:rPr>
+          <w:i/>
+        </w:rPr>
+      </w:pPr>
+      <w:r>
+        <w:rPr>
+          <w:i/>
+        </w:rPr>
+        <w:t>Cookies</w:t>
+      </w:r>
+      <w:r>
+        <w:rPr>
+          <w:i/>
+        </w:rPr>
+        <w:t xml:space="preserve"> – </w:t>
+      </w:r>
+      <w:r>
+        <w:t>It is an information from a file that is sent by a server to a client. After being sent to client, the Cookies are at the client side when it is saved.</w:t>
+      </w:r>
+      <w:r>
+        <w:rPr>
+          <w:i/>
+        </w:rPr>
+        <w:t xml:space="preserve"> </w:t>
+      </w:r>
+    </w:p>
+    <w:p>
+      <w:pPr>
+        <w:pStyle w:val="ListBullet"/>
+        <w:numPr>
+          <w:ilvl w:val="0"/>
+          <w:numId w:val="0"/>
+        </w:numPr>
+        <w:ind w:left="1080" w:hanging="360"/>
+        <w:rPr>
+          <w:i/>
+        </w:rPr>
+      </w:pPr>
+      <w:proofErr w:type="spellStart"/>
+      <w:r>
+        <w:rPr>
+          <w:i/>
+        </w:rPr>
+        <w:t>Javax.servlet.http.Cookie</w:t>
+      </w:r>
+      <w:proofErr w:type="spellEnd"/>
+      <w:r>
+        <w:rPr>
+          <w:i/>
+        </w:rPr>
+        <w:t xml:space="preserve"> class methods:</w:t>
+      </w:r>
+    </w:p>
+    <w:p>
+      <w:pPr>
+        <w:pStyle w:val="ListBullet"/>
+        <w:numPr>
+          <w:ilvl w:val="1"/>
+          <w:numId w:val="1"/>
+        </w:numPr>
+        <w:rPr>
+          <w:i/>
+        </w:rPr>
+      </w:pPr>
+      <w:proofErr w:type="spellStart"/>
+      <w:r>
+        <w:rPr>
+          <w:i/>
+        </w:rPr>
+        <w:t>setValue</w:t>
+      </w:r>
+      <w:proofErr w:type="spellEnd"/>
+      <w:r>
+        <w:rPr>
+          <w:i/>
+        </w:rPr>
+        <w:t>(String)</w:t>
+      </w:r>
+    </w:p>
+    <w:p>
+      <w:pPr>
+        <w:pStyle w:val="ListBullet"/>
+        <w:numPr>
+          <w:ilvl w:val="1"/>
+          <w:numId w:val="1"/>
+        </w:numPr>
+        <w:rPr>
+          <w:i/>
+        </w:rPr>
+      </w:pPr>
+      <w:proofErr w:type="spellStart"/>
+      <w:r>
+        <w:rPr>
+          <w:i/>
+        </w:rPr>
+        <w:t>getValue</w:t>
+      </w:r>
+      <w:proofErr w:type="spellEnd"/>
+      <w:r>
+        <w:rPr>
+          <w:i/>
+        </w:rPr>
+        <w:t>()</w:t>
+      </w:r>
+    </w:p>
+    <w:p>
+      <w:pPr>
+        <w:pStyle w:val="ListBullet"/>
+        <w:numPr>
+          <w:ilvl w:val="1"/>
+          <w:numId w:val="1"/>
+        </w:numPr>
+        <w:rPr>
+          <w:i/>
+        </w:rPr>
+      </w:pPr>
+      <w:proofErr w:type="spellStart"/>
+      <w:r>
+        <w:rPr>
+          <w:i/>
+        </w:rPr>
+        <w:t>getName</w:t>
+      </w:r>
+      <w:proofErr w:type="spellEnd"/>
+      <w:r>
+        <w:rPr>
+          <w:i/>
+        </w:rPr>
+        <w:t>()</w:t>
+      </w:r>
+    </w:p>
+    <w:p>
+      <w:pPr>
+        <w:pStyle w:val="ListBullet"/>
+        <w:numPr>
+          <w:ilvl w:val="1"/>
+          <w:numId w:val="1"/>
+        </w:numPr>
+        <w:rPr>
+          <w:i/>
+        </w:rPr>
+      </w:pPr>
+      <w:proofErr w:type="spellStart"/>
+      <w:r>
+        <w:rPr>
+          <w:i/>
+        </w:rPr>
+        <w:t>setComment</w:t>
+      </w:r>
+      <w:proofErr w:type="spellEnd"/>
+      <w:r>
+        <w:rPr>
+          <w:i/>
+        </w:rPr>
+        <w:t>(String)</w:t>
+      </w:r>
+    </w:p>
+    <w:p>
+      <w:pPr>
+        <w:pStyle w:val="ListBullet"/>
+        <w:numPr>
+          <w:ilvl w:val="1"/>
+          <w:numId w:val="1"/>
+        </w:numPr>
+        <w:rPr>
+          <w:i/>
+        </w:rPr>
+      </w:pPr>
+      <w:proofErr w:type="spellStart"/>
+      <w:r>
+        <w:rPr>
+          <w:i/>
+        </w:rPr>
+        <w:t>getComment</w:t>
+      </w:r>
+      <w:proofErr w:type="spellEnd"/>
+      <w:r>
+        <w:rPr>
+          <w:i/>
+        </w:rPr>
+        <w:t>()</w:t>
+      </w:r>
+    </w:p>
+    <w:p>
+      <w:pPr>
+        <w:pStyle w:val="ListBullet"/>
+        <w:numPr>
+          <w:ilvl w:val="1"/>
+          <w:numId w:val="1"/>
+        </w:numPr>
+        <w:rPr>
+          <w:i/>
+        </w:rPr>
+      </w:pPr>
+      <w:proofErr w:type="spellStart"/>
+      <w:r>
+        <w:rPr>
+          <w:i/>
+        </w:rPr>
+        <w:t>setVersion</w:t>
+      </w:r>
+      <w:proofErr w:type="spellEnd"/>
+      <w:r>
+        <w:rPr>
+          <w:i/>
+        </w:rPr>
+        <w:t>(String)</w:t>
+      </w:r>
+    </w:p>
+    <w:p>
+      <w:pPr>
+        <w:pStyle w:val="ListBullet"/>
+        <w:numPr>
+          <w:ilvl w:val="1"/>
+          <w:numId w:val="1"/>
+        </w:numPr>
+        <w:rPr>
+          <w:i/>
+        </w:rPr>
+      </w:pPr>
+      <w:proofErr w:type="spellStart"/>
+      <w:r>
+        <w:rPr>
+          <w:i/>
+        </w:rPr>
+        <w:t>getVersion</w:t>
+      </w:r>
+      <w:proofErr w:type="spellEnd"/>
+      <w:r>
+        <w:rPr>
+          <w:i/>
+        </w:rPr>
+        <w:t>()</w:t>
+      </w:r>
+    </w:p>
+    <w:p>
+      <w:pPr>
+        <w:pStyle w:val="ListBullet"/>
+        <w:numPr>
+          <w:ilvl w:val="1"/>
+          <w:numId w:val="1"/>
+        </w:numPr>
+        <w:rPr>
+          <w:i/>
+        </w:rPr>
+      </w:pPr>
+      <w:proofErr w:type="spellStart"/>
+      <w:r>
+        <w:rPr>
+          <w:i/>
+        </w:rPr>
+        <w:t>setDomain</w:t>
+      </w:r>
+      <w:proofErr w:type="spellEnd"/>
+      <w:r>
+        <w:rPr>
+          <w:i/>
+        </w:rPr>
+        <w:t>(String)</w:t>
+      </w:r>
+    </w:p>
+    <w:p>
+      <w:pPr>
+        <w:pStyle w:val="ListBullet"/>
+        <w:numPr>
+          <w:ilvl w:val="1"/>
+          <w:numId w:val="1"/>
+        </w:numPr>
+        <w:rPr>
+          <w:i/>
+        </w:rPr>
+      </w:pPr>
+      <w:proofErr w:type="spellStart"/>
+      <w:r>
+        <w:rPr>
+          <w:i/>
+        </w:rPr>
+        <w:t>setPath</w:t>
+      </w:r>
+      <w:proofErr w:type="spellEnd"/>
+      <w:r>
+        <w:rPr>
+          <w:i/>
+        </w:rPr>
+        <w:t>(String)</w:t>
+      </w:r>
+    </w:p>
+    <w:p>
+      <w:pPr>
+        <w:pStyle w:val="ListBullet"/>
+        <w:numPr>
+          <w:ilvl w:val="1"/>
+          <w:numId w:val="1"/>
+        </w:numPr>
+        <w:rPr>
+          <w:i/>
+        </w:rPr>
+      </w:pPr>
+      <w:proofErr w:type="spellStart"/>
+      <w:r>
+        <w:rPr>
+          <w:i/>
+        </w:rPr>
+        <w:t>getPath</w:t>
+      </w:r>
+      <w:proofErr w:type="spellEnd"/>
+      <w:r>
+        <w:rPr>
+          <w:i/>
+        </w:rPr>
+        <w:t>()</w:t>
+      </w:r>
+    </w:p>
+    <w:p>
+      <w:pPr>
+        <w:pStyle w:val="ListBullet"/>
+        <w:numPr>
+          <w:ilvl w:val="1"/>
+          <w:numId w:val="1"/>
+        </w:numPr>
+        <w:rPr>
+          <w:i/>
+        </w:rPr>
+      </w:pPr>
+      <w:proofErr w:type="spellStart"/>
+      <w:r>
+        <w:rPr>
+          <w:i/>
+        </w:rPr>
+        <w:t>setSecure</w:t>
+      </w:r>
+      <w:proofErr w:type="spellEnd"/>
+      <w:r>
+        <w:rPr>
+          <w:i/>
+        </w:rPr>
+        <w:t>(</w:t>
+      </w:r>
+      <w:proofErr w:type="spellStart"/>
+      <w:r>
+        <w:rPr>
+          <w:i/>
+        </w:rPr>
+        <w:t>boolean</w:t>
+      </w:r>
+      <w:proofErr w:type="spellEnd"/>
+      <w:r>
+        <w:rPr>
+          <w:i/>
+        </w:rPr>
+        <w:t>)</w:t>
+      </w:r>
+    </w:p>
+    <w:p>
+      <w:pPr>
+        <w:pStyle w:val="ListBullet"/>
+        <w:numPr>
+          <w:ilvl w:val="1"/>
+          <w:numId w:val="1"/>
+        </w:numPr>
+        <w:rPr>
+          <w:i/>
+        </w:rPr>
+      </w:pPr>
+      <w:proofErr w:type="spellStart"/>
+      <w:r>
+        <w:rPr>
+          <w:i/>
+        </w:rPr>
+        <w:t>getSecure</w:t>
+      </w:r>
+      <w:proofErr w:type="spellEnd"/>
+      <w:r>
+        <w:rPr>
+          <w:i/>
+        </w:rPr>
+        <w:t>(</w:t>
+      </w:r>
+      <w:proofErr w:type="spellStart"/>
+      <w:r>
+        <w:rPr>
+          <w:i/>
+        </w:rPr>
+        <w:t>boolean</w:t>
+      </w:r>
+      <w:proofErr w:type="spellEnd"/>
+      <w:r>
+        <w:rPr>
+          <w:i/>
+        </w:rPr>
+        <w:t>)</w:t>
+      </w:r>
+    </w:p>
+    <w:p>
+      <w:pPr>
+        <w:pStyle w:val="ListBullet"/>
+        <w:numPr>
+          <w:ilvl w:val="0"/>
+          <w:numId w:val="0"/>
+        </w:numPr>
+        <w:ind w:left="1080"/>
+        <w:rPr>
+          <w:i/>
+        </w:rPr>
+      </w:pPr>
+    </w:p>
+    <w:p>
+      <w:pPr>
+        <w:pStyle w:val="ListBullet"/>
+        <w:numPr>
+          <w:ilvl w:val="0"/>
+          <w:numId w:val="0"/>
+        </w:numPr>
+        <w:ind w:left="360" w:hanging="360"/>
+        <w:rPr>
+          <w:i/>
+        </w:rPr>
+      </w:pPr>
+    </w:p>
+    <w:p>
+      <w:pPr>
+        <w:pStyle w:val="ListBullet"/>
+        <w:numPr>
+          <w:ilvl w:val="0"/>
+          <w:numId w:val="1"/>
+        </w:numPr>
+        <w:rPr>
+          <w:i/>
+        </w:rPr>
+      </w:pPr>
+      <w:r>
+        <w:rPr>
+          <w:i/>
+        </w:rPr>
+        <w:t>HTTP session</w:t>
+      </w:r>
+      <w:r>
+        <w:rPr>
+          <w:i/>
+        </w:rPr>
+        <w:t xml:space="preserve"> </w:t>
+      </w:r>
+      <w:r>
+        <w:rPr>
+          <w:i/>
+        </w:rPr>
+        <w:t>–</w:t>
+      </w:r>
+      <w:r>
+        <w:rPr>
+          <w:i/>
+        </w:rPr>
+        <w:t xml:space="preserve"> </w:t>
+      </w:r>
+      <w:r>
+        <w:t xml:space="preserve">It is implemented throughout </w:t>
+      </w:r>
+      <w:proofErr w:type="spellStart"/>
+      <w:r>
+        <w:t>HttpSession</w:t>
+      </w:r>
+      <w:proofErr w:type="spellEnd"/>
+      <w:r>
+        <w:t xml:space="preserve"> object that provides </w:t>
+      </w:r>
+      <w:proofErr w:type="spellStart"/>
+      <w:r>
+        <w:t>asession</w:t>
+      </w:r>
+      <w:proofErr w:type="spellEnd"/>
+      <w:r>
+        <w:t xml:space="preserve"> management service.</w:t>
+      </w:r>
+    </w:p>
+    <w:p>
+      <w:pPr>
+        <w:pStyle w:val="ListBullet"/>
+        <w:numPr>
+          <w:ilvl w:val="0"/>
+          <w:numId w:val="0"/>
+        </w:numPr>
+        <w:ind w:left="360" w:hanging="360"/>
+        <w:rPr>
+          <w:i/>
+        </w:rPr>
+      </w:pPr>
       <w:bookmarkStart w:id="28" w:name="_GoBack"/>
+      <w:r>
+        <w:rPr>
+          <w:noProof/>
+          <w:lang w:eastAsia="en-PH"/>
+        </w:rPr>
+        <w:lastRenderedPageBreak/>
+        <w:drawing>
+          <wp:inline distT="0" distB="0" distL="0" distR="0" wp14:anchorId="7263077C" wp14:editId="7A662145">
+            <wp:extent cx="5943600" cy="3315970"/>
+            <wp:effectExtent l="0" t="0" r="0" b="0"/>
+            <wp:docPr id="28" name="Picture 28"/>
+            <wp:cNvGraphicFramePr>
+              <a:graphicFrameLocks xmlns:a="http://schemas.openxmlformats.org/drawingml/2006/main" noChangeAspect="1"/>
+            </wp:cNvGraphicFramePr>
+            <a:graphic xmlns:a="http://schemas.openxmlformats.org/drawingml/2006/main">
+              <a:graphicData uri="http://schemas.openxmlformats.org/drawingml/2006/picture">
+                <pic:pic xmlns:pic="http://schemas.openxmlformats.org/drawingml/2006/picture">
+                  <pic:nvPicPr>
+                    <pic:cNvPr id="1" name=""/>
+                    <pic:cNvPicPr/>
+                  </pic:nvPicPr>
+                  <pic:blipFill>
+                    <a:blip r:embed="rId20"/>
+                    <a:stretch>
+                      <a:fillRect/>
+                    </a:stretch>
+                  </pic:blipFill>
+                  <pic:spPr>
+                    <a:xfrm>
+                      <a:off x="0" y="0"/>
+                      <a:ext cx="5943600" cy="3315970"/>
+                    </a:xfrm>
+                    <a:prstGeom prst="rect">
+                      <a:avLst/>
+                    </a:prstGeom>
+                  </pic:spPr>
+                </pic:pic>
+              </a:graphicData>
+            </a:graphic>
+          </wp:inline>
+        </w:drawing>
+      </w:r>
       <w:bookmarkEnd w:id="28"/>
     </w:p>
     <w:p>
@@ -5004,21 +5814,50 @@
     </w:p>
     <w:p>
       <w:pPr>
+        <w:pStyle w:val="ListBullet"/>
+        <w:numPr>
+          <w:ilvl w:val="0"/>
+          <w:numId w:val="0"/>
+        </w:numPr>
+        <w:ind w:left="360" w:hanging="360"/>
+        <w:rPr>
+          <w:sz w:val="36"/>
+          <w:szCs w:val="36"/>
+        </w:rPr>
+      </w:pPr>
+      <w:r>
+        <w:rPr>
+          <w:sz w:val="36"/>
+          <w:szCs w:val="36"/>
+        </w:rPr>
+        <w:t>7 Exception Handling</w:t>
+      </w:r>
+    </w:p>
+    <w:p>
+      <w:pPr>
+        <w:pStyle w:val="ListBullet"/>
+        <w:numPr>
+          <w:ilvl w:val="0"/>
+          <w:numId w:val="0"/>
+        </w:numPr>
+        <w:ind w:left="360" w:hanging="360"/>
+      </w:pPr>
+      <w:r>
+        <w:t>It is used to manage errors. It is used to run servlet pages and JSP that deploys description.</w:t>
+      </w:r>
+    </w:p>
+    <w:p>
+      <w:pPr>
         <w:jc w:val="center"/>
       </w:pPr>
     </w:p>
     <w:p>
       <w:pPr>
-        <w:jc w:val="center"/>
-      </w:pPr>
-    </w:p>
-    <w:p>
-      <w:pPr>
-        <w:rPr>
-          <w:b/>
-        </w:rPr>
-      </w:pPr>
-      <w:hyperlink r:id="rId20" w:history="1">
+        <w:rPr>
+          <w:b/>
+        </w:rPr>
+      </w:pPr>
+      <w:hyperlink r:id="rId21" w:history="1">
         <w:r>
           <w:rPr>
             <w:rStyle w:val="Hyperlink"/>
@@ -5034,7 +5873,7 @@
           <w:b/>
         </w:rPr>
       </w:pPr>
-      <w:hyperlink r:id="rId21" w:history="1">
+      <w:hyperlink r:id="rId22" w:history="1">
         <w:r>
           <w:rPr>
             <w:rStyle w:val="Hyperlink"/>
@@ -5051,7 +5890,7 @@
           <w:b/>
         </w:rPr>
       </w:pPr>
-      <w:hyperlink r:id="rId22" w:history="1">
+      <w:hyperlink r:id="rId23" w:history="1">
         <w:r>
           <w:rPr>
             <w:rStyle w:val="Hyperlink"/>
@@ -5068,7 +5907,7 @@
           <w:b/>
         </w:rPr>
       </w:pPr>
-      <w:hyperlink r:id="rId23" w:history="1">
+      <w:hyperlink r:id="rId24" w:history="1">
         <w:r>
           <w:rPr>
             <w:rStyle w:val="Hyperlink"/>
@@ -5085,7 +5924,7 @@
           <w:b/>
         </w:rPr>
       </w:pPr>
-      <w:hyperlink r:id="rId24" w:history="1">
+      <w:hyperlink r:id="rId25" w:history="1">
         <w:r>
           <w:rPr>
             <w:rStyle w:val="Hyperlink"/>

</xml_diff>

<commit_message>
Java Servlets Internationalization added
</commit_message>
<xml_diff>
--- a/Projects/JavaWebServlets.docx
+++ b/Projects/JavaWebServlets.docx
@@ -479,27 +479,11 @@
       <w:r>
         <w:t xml:space="preserve">Servlet is initialized in </w:t>
       </w:r>
-      <w:proofErr w:type="spellStart"/>
-      <w:proofErr w:type="gramStart"/>
-      <w:r>
-        <w:rPr>
-          <w:b/>
-        </w:rPr>
-        <w:t>init</w:t>
-      </w:r>
-      <w:proofErr w:type="spellEnd"/>
-      <w:r>
-        <w:rPr>
-          <w:b/>
-        </w:rPr>
-        <w:t>(</w:t>
-      </w:r>
-      <w:proofErr w:type="gramEnd"/>
-      <w:r>
-        <w:rPr>
-          <w:b/>
-        </w:rPr>
-        <w:t xml:space="preserve">) </w:t>
+      <w:r>
+        <w:rPr>
+          <w:b/>
+        </w:rPr>
+        <w:t xml:space="preserve">init() </w:t>
       </w:r>
       <w:r>
         <w:t xml:space="preserve">method </w:t>
@@ -520,15 +504,7 @@
         <w:t xml:space="preserve">To </w:t>
       </w:r>
       <w:r>
-        <w:t xml:space="preserve">process or proceed to a client’s </w:t>
-      </w:r>
-      <w:proofErr w:type="gramStart"/>
-      <w:r>
-        <w:t>request ,the</w:t>
-      </w:r>
-      <w:proofErr w:type="gramEnd"/>
-      <w:r>
-        <w:t xml:space="preserve"> servlet calls </w:t>
+        <w:t xml:space="preserve">process or proceed to a client’s request ,the servlet calls </w:t>
       </w:r>
       <w:r>
         <w:rPr>
@@ -551,19 +527,11 @@
       <w:r>
         <w:t xml:space="preserve">For terminating the servlets, call </w:t>
       </w:r>
-      <w:proofErr w:type="gramStart"/>
-      <w:r>
-        <w:rPr>
-          <w:b/>
-        </w:rPr>
-        <w:t>destroy(</w:t>
-      </w:r>
-      <w:proofErr w:type="gramEnd"/>
-      <w:r>
-        <w:rPr>
-          <w:b/>
-        </w:rPr>
-        <w:t>)</w:t>
+      <w:r>
+        <w:rPr>
+          <w:b/>
+        </w:rPr>
+        <w:t>destroy()</w:t>
       </w:r>
       <w:r>
         <w:t xml:space="preserve"> method.</w:t>
@@ -599,8 +567,6 @@
         </w:rPr>
         <w:t xml:space="preserve">2.1 </w:t>
       </w:r>
-      <w:proofErr w:type="spellStart"/>
-      <w:proofErr w:type="gramStart"/>
       <w:r>
         <w:rPr>
           <w:b/>
@@ -611,21 +577,7 @@
         <w:rPr>
           <w:b/>
         </w:rPr>
-        <w:t>nit</w:t>
-      </w:r>
-      <w:proofErr w:type="spellEnd"/>
-      <w:r>
-        <w:rPr>
-          <w:b/>
-        </w:rPr>
-        <w:t>(</w:t>
-      </w:r>
-      <w:proofErr w:type="gramEnd"/>
-      <w:r>
-        <w:rPr>
-          <w:b/>
-        </w:rPr>
-        <w:t>) Method</w:t>
+        <w:t>nit() Method</w:t>
       </w:r>
     </w:p>
     <w:p>
@@ -740,7 +692,6 @@
           <w:lang w:eastAsia="en-PH"/>
         </w:rPr>
       </w:pPr>
-      <w:proofErr w:type="gramStart"/>
       <w:r>
         <w:rPr>
           <w:rFonts w:ascii="Consolas" w:eastAsia="Times New Roman" w:hAnsi="Consolas" w:cs="Courier New"/>
@@ -751,7 +702,6 @@
         </w:rPr>
         <w:t>public</w:t>
       </w:r>
-      <w:proofErr w:type="gramEnd"/>
       <w:r>
         <w:rPr>
           <w:rFonts w:ascii="Consolas" w:eastAsia="Times New Roman" w:hAnsi="Consolas" w:cs="Courier New"/>
@@ -780,9 +730,18 @@
           <w:szCs w:val="20"/>
           <w:lang w:eastAsia="en-PH"/>
         </w:rPr>
-        <w:t xml:space="preserve"> </w:t>
-      </w:r>
-      <w:proofErr w:type="spellStart"/>
+        <w:t xml:space="preserve"> init</w:t>
+      </w:r>
+      <w:r>
+        <w:rPr>
+          <w:rFonts w:ascii="Consolas" w:eastAsia="Times New Roman" w:hAnsi="Consolas" w:cs="Courier New"/>
+          <w:color w:val="666600"/>
+          <w:sz w:val="20"/>
+          <w:szCs w:val="20"/>
+          <w:lang w:eastAsia="en-PH"/>
+        </w:rPr>
+        <w:t>()</w:t>
+      </w:r>
       <w:r>
         <w:rPr>
           <w:rFonts w:ascii="Consolas" w:eastAsia="Times New Roman" w:hAnsi="Consolas" w:cs="Courier New"/>
@@ -791,18 +750,17 @@
           <w:szCs w:val="20"/>
           <w:lang w:eastAsia="en-PH"/>
         </w:rPr>
-        <w:t>init</w:t>
-      </w:r>
-      <w:proofErr w:type="spellEnd"/>
+        <w:t xml:space="preserve"> </w:t>
+      </w:r>
       <w:r>
         <w:rPr>
           <w:rFonts w:ascii="Consolas" w:eastAsia="Times New Roman" w:hAnsi="Consolas" w:cs="Courier New"/>
-          <w:color w:val="666600"/>
+          <w:color w:val="000088"/>
           <w:sz w:val="20"/>
           <w:szCs w:val="20"/>
           <w:lang w:eastAsia="en-PH"/>
         </w:rPr>
-        <w:t>()</w:t>
+        <w:t>throws</w:t>
       </w:r>
       <w:r>
         <w:rPr>
@@ -817,27 +775,6 @@
       <w:r>
         <w:rPr>
           <w:rFonts w:ascii="Consolas" w:eastAsia="Times New Roman" w:hAnsi="Consolas" w:cs="Courier New"/>
-          <w:color w:val="000088"/>
-          <w:sz w:val="20"/>
-          <w:szCs w:val="20"/>
-          <w:lang w:eastAsia="en-PH"/>
-        </w:rPr>
-        <w:t>throws</w:t>
-      </w:r>
-      <w:r>
-        <w:rPr>
-          <w:rFonts w:ascii="Consolas" w:eastAsia="Times New Roman" w:hAnsi="Consolas" w:cs="Courier New"/>
-          <w:color w:val="313131"/>
-          <w:sz w:val="20"/>
-          <w:szCs w:val="20"/>
-          <w:lang w:eastAsia="en-PH"/>
-        </w:rPr>
-        <w:t xml:space="preserve"> </w:t>
-      </w:r>
-      <w:proofErr w:type="spellStart"/>
-      <w:r>
-        <w:rPr>
-          <w:rFonts w:ascii="Consolas" w:eastAsia="Times New Roman" w:hAnsi="Consolas" w:cs="Courier New"/>
           <w:color w:val="7F0055"/>
           <w:sz w:val="20"/>
           <w:szCs w:val="20"/>
@@ -845,7 +782,6 @@
         </w:rPr>
         <w:t>ServletException</w:t>
       </w:r>
-      <w:proofErr w:type="spellEnd"/>
       <w:r>
         <w:rPr>
           <w:rFonts w:ascii="Consolas" w:eastAsia="Times New Roman" w:hAnsi="Consolas" w:cs="Courier New"/>
@@ -992,19 +928,11 @@
         </w:rPr>
         <w:t xml:space="preserve">2.2 </w:t>
       </w:r>
-      <w:proofErr w:type="gramStart"/>
-      <w:r>
-        <w:rPr>
-          <w:b/>
-        </w:rPr>
-        <w:t>service(</w:t>
-      </w:r>
-      <w:proofErr w:type="gramEnd"/>
-      <w:r>
-        <w:rPr>
-          <w:b/>
-        </w:rPr>
-        <w:t>) Method</w:t>
+      <w:r>
+        <w:rPr>
+          <w:b/>
+        </w:rPr>
+        <w:t>service() Method</w:t>
       </w:r>
     </w:p>
     <w:p>
@@ -1052,15 +980,7 @@
         </w:numPr>
       </w:pPr>
       <w:r>
-        <w:t>It checks the HTTP request type such as GET</w:t>
-      </w:r>
-      <w:proofErr w:type="gramStart"/>
-      <w:r>
-        <w:t>,DELETE,POST,PUT</w:t>
-      </w:r>
-      <w:proofErr w:type="gramEnd"/>
-      <w:r>
-        <w:t xml:space="preserve">, etc. </w:t>
+        <w:t xml:space="preserve">It checks the HTTP request type such as GET,DELETE,POST,PUT, etc. </w:t>
       </w:r>
     </w:p>
     <w:p>
@@ -1071,45 +991,8 @@
           <w:numId w:val="2"/>
         </w:numPr>
       </w:pPr>
-      <w:proofErr w:type="gramStart"/>
-      <w:r>
-        <w:t>it</w:t>
-      </w:r>
-      <w:proofErr w:type="gramEnd"/>
-      <w:r>
-        <w:t xml:space="preserve"> also calls </w:t>
-      </w:r>
-      <w:proofErr w:type="spellStart"/>
-      <w:r>
-        <w:t>doPost</w:t>
-      </w:r>
-      <w:proofErr w:type="spellEnd"/>
-      <w:r>
-        <w:t xml:space="preserve">, </w:t>
-      </w:r>
-      <w:proofErr w:type="spellStart"/>
-      <w:r>
-        <w:t>doGet</w:t>
-      </w:r>
-      <w:proofErr w:type="spellEnd"/>
-      <w:r>
-        <w:t xml:space="preserve">, </w:t>
-      </w:r>
-      <w:proofErr w:type="spellStart"/>
-      <w:r>
-        <w:t>doDelete</w:t>
-      </w:r>
-      <w:proofErr w:type="spellEnd"/>
-      <w:r>
-        <w:t xml:space="preserve">, </w:t>
-      </w:r>
-      <w:proofErr w:type="spellStart"/>
-      <w:r>
-        <w:t>doPut</w:t>
-      </w:r>
-      <w:proofErr w:type="spellEnd"/>
-      <w:r>
-        <w:t>, etc.</w:t>
+      <w:r>
+        <w:t>it also calls doPost, doGet, doDelete, doPut, etc.</w:t>
       </w:r>
     </w:p>
     <w:p>
@@ -1130,7 +1013,6 @@
           <w:color w:val="313131"/>
         </w:rPr>
       </w:pPr>
-      <w:proofErr w:type="gramStart"/>
       <w:r>
         <w:rPr>
           <w:rStyle w:val="kwd"/>
@@ -1139,7 +1021,6 @@
         </w:rPr>
         <w:t>public</w:t>
       </w:r>
-      <w:proofErr w:type="gramEnd"/>
       <w:r>
         <w:rPr>
           <w:rStyle w:val="pln"/>
@@ -1172,7 +1053,6 @@
         </w:rPr>
         <w:t>(</w:t>
       </w:r>
-      <w:proofErr w:type="spellStart"/>
       <w:r>
         <w:rPr>
           <w:rStyle w:val="typ"/>
@@ -1181,7 +1061,6 @@
         </w:rPr>
         <w:t>ServletRequest</w:t>
       </w:r>
-      <w:proofErr w:type="spellEnd"/>
       <w:r>
         <w:rPr>
           <w:rStyle w:val="pln"/>
@@ -1206,7 +1085,6 @@
         </w:rPr>
         <w:t xml:space="preserve"> </w:t>
       </w:r>
-      <w:proofErr w:type="spellStart"/>
       <w:r>
         <w:rPr>
           <w:rStyle w:val="typ"/>
@@ -1215,7 +1093,6 @@
         </w:rPr>
         <w:t>ServletResponse</w:t>
       </w:r>
-      <w:proofErr w:type="spellEnd"/>
       <w:r>
         <w:rPr>
           <w:rStyle w:val="pln"/>
@@ -1268,7 +1145,6 @@
         <w:lastRenderedPageBreak/>
         <w:t xml:space="preserve">   </w:t>
       </w:r>
-      <w:proofErr w:type="gramStart"/>
       <w:r>
         <w:rPr>
           <w:rStyle w:val="kwd"/>
@@ -1277,7 +1153,6 @@
         </w:rPr>
         <w:t>throws</w:t>
       </w:r>
-      <w:proofErr w:type="gramEnd"/>
       <w:r>
         <w:rPr>
           <w:rStyle w:val="pln"/>
@@ -1286,7 +1161,6 @@
         </w:rPr>
         <w:t xml:space="preserve"> </w:t>
       </w:r>
-      <w:proofErr w:type="spellStart"/>
       <w:r>
         <w:rPr>
           <w:rStyle w:val="typ"/>
@@ -1295,7 +1169,6 @@
         </w:rPr>
         <w:t>ServletException</w:t>
       </w:r>
-      <w:proofErr w:type="spellEnd"/>
       <w:r>
         <w:rPr>
           <w:rStyle w:val="pun"/>
@@ -1312,7 +1185,6 @@
         </w:rPr>
         <w:t xml:space="preserve"> </w:t>
       </w:r>
-      <w:proofErr w:type="spellStart"/>
       <w:r>
         <w:rPr>
           <w:rStyle w:val="typ"/>
@@ -1321,7 +1193,6 @@
         </w:rPr>
         <w:t>IOException</w:t>
       </w:r>
-      <w:proofErr w:type="spellEnd"/>
       <w:r>
         <w:rPr>
           <w:rStyle w:val="pln"/>
@@ -1373,45 +1244,8 @@
           <w:numId w:val="2"/>
         </w:numPr>
       </w:pPr>
-      <w:proofErr w:type="gramStart"/>
-      <w:r>
-        <w:t>called</w:t>
-      </w:r>
-      <w:proofErr w:type="gramEnd"/>
-      <w:r>
-        <w:t xml:space="preserve"> by service and container method that supports </w:t>
-      </w:r>
-      <w:proofErr w:type="spellStart"/>
-      <w:r>
-        <w:t>doPost</w:t>
-      </w:r>
-      <w:proofErr w:type="spellEnd"/>
-      <w:r>
-        <w:t xml:space="preserve">, </w:t>
-      </w:r>
-      <w:proofErr w:type="spellStart"/>
-      <w:r>
-        <w:t>doGet</w:t>
-      </w:r>
-      <w:proofErr w:type="spellEnd"/>
-      <w:r>
-        <w:t xml:space="preserve">, </w:t>
-      </w:r>
-      <w:proofErr w:type="spellStart"/>
-      <w:r>
-        <w:t>doPut</w:t>
-      </w:r>
-      <w:proofErr w:type="spellEnd"/>
-      <w:r>
-        <w:t xml:space="preserve">, </w:t>
-      </w:r>
-      <w:proofErr w:type="spellStart"/>
-      <w:r>
-        <w:t>doDelete</w:t>
-      </w:r>
-      <w:proofErr w:type="spellEnd"/>
-      <w:r>
-        <w:t xml:space="preserve"> methods as appropriate</w:t>
+      <w:r>
+        <w:t>called by service and container method that supports doPost, doGet, doPut, doDelete methods as appropriate</w:t>
       </w:r>
       <w:r>
         <w:t>.</w:t>
@@ -1429,27 +1263,11 @@
         </w:rPr>
         <w:t xml:space="preserve">2.3 </w:t>
       </w:r>
-      <w:proofErr w:type="spellStart"/>
-      <w:proofErr w:type="gramStart"/>
-      <w:r>
-        <w:rPr>
-          <w:b/>
-        </w:rPr>
-        <w:t>doGet</w:t>
-      </w:r>
-      <w:proofErr w:type="spellEnd"/>
-      <w:r>
-        <w:rPr>
-          <w:b/>
-        </w:rPr>
-        <w:t>(</w:t>
-      </w:r>
-      <w:proofErr w:type="gramEnd"/>
-      <w:r>
-        <w:rPr>
-          <w:b/>
-        </w:rPr>
-        <w:t>) Method</w:t>
+      <w:r>
+        <w:rPr>
+          <w:b/>
+        </w:rPr>
+        <w:t>doGet() Method</w:t>
       </w:r>
     </w:p>
     <w:p>
@@ -1460,13 +1278,8 @@
           <w:numId w:val="2"/>
         </w:numPr>
       </w:pPr>
-      <w:proofErr w:type="gramStart"/>
-      <w:r>
-        <w:t>it</w:t>
-      </w:r>
-      <w:proofErr w:type="gramEnd"/>
-      <w:r>
-        <w:t xml:space="preserve"> supports the HTTP GET requests.</w:t>
+      <w:r>
+        <w:t>it supports the HTTP GET requests.</w:t>
       </w:r>
     </w:p>
     <w:p>
@@ -1511,7 +1324,6 @@
           <w:color w:val="313131"/>
         </w:rPr>
       </w:pPr>
-      <w:proofErr w:type="gramStart"/>
       <w:r>
         <w:rPr>
           <w:rStyle w:val="kwd"/>
@@ -1520,7 +1332,6 @@
         </w:rPr>
         <w:t>public</w:t>
       </w:r>
-      <w:proofErr w:type="gramEnd"/>
       <w:r>
         <w:rPr>
           <w:rStyle w:val="pln"/>
@@ -1543,70 +1354,56 @@
           <w:rFonts w:ascii="Consolas" w:hAnsi="Consolas"/>
           <w:color w:val="313131"/>
         </w:rPr>
+        <w:t xml:space="preserve"> doGet</w:t>
+      </w:r>
+      <w:r>
+        <w:rPr>
+          <w:rStyle w:val="pun"/>
+          <w:rFonts w:ascii="Consolas" w:hAnsi="Consolas"/>
+          <w:color w:val="666600"/>
+        </w:rPr>
+        <w:t>(</w:t>
+      </w:r>
+      <w:r>
+        <w:rPr>
+          <w:rStyle w:val="typ"/>
+          <w:rFonts w:ascii="Consolas" w:hAnsi="Consolas"/>
+          <w:color w:val="7F0055"/>
+        </w:rPr>
+        <w:t>HttpServletRequest</w:t>
+      </w:r>
+      <w:r>
+        <w:rPr>
+          <w:rStyle w:val="pln"/>
+          <w:rFonts w:ascii="Consolas" w:hAnsi="Consolas"/>
+          <w:color w:val="313131"/>
+        </w:rPr>
+        <w:t xml:space="preserve"> request</w:t>
+      </w:r>
+      <w:r>
+        <w:rPr>
+          <w:rStyle w:val="pun"/>
+          <w:rFonts w:ascii="Consolas" w:hAnsi="Consolas"/>
+          <w:color w:val="666600"/>
+        </w:rPr>
+        <w:t>,</w:t>
+      </w:r>
+      <w:r>
+        <w:rPr>
+          <w:rStyle w:val="pln"/>
+          <w:rFonts w:ascii="Consolas" w:hAnsi="Consolas"/>
+          <w:color w:val="313131"/>
+        </w:rPr>
         <w:t xml:space="preserve"> </w:t>
       </w:r>
-      <w:proofErr w:type="spellStart"/>
-      <w:r>
-        <w:rPr>
-          <w:rStyle w:val="pln"/>
-          <w:rFonts w:ascii="Consolas" w:hAnsi="Consolas"/>
-          <w:color w:val="313131"/>
-        </w:rPr>
-        <w:t>doGet</w:t>
-      </w:r>
-      <w:proofErr w:type="spellEnd"/>
-      <w:r>
-        <w:rPr>
-          <w:rStyle w:val="pun"/>
-          <w:rFonts w:ascii="Consolas" w:hAnsi="Consolas"/>
-          <w:color w:val="666600"/>
-        </w:rPr>
-        <w:t>(</w:t>
-      </w:r>
-      <w:proofErr w:type="spellStart"/>
       <w:r>
         <w:rPr>
           <w:rStyle w:val="typ"/>
           <w:rFonts w:ascii="Consolas" w:hAnsi="Consolas"/>
           <w:color w:val="7F0055"/>
         </w:rPr>
-        <w:t>HttpServletRequest</w:t>
-      </w:r>
-      <w:proofErr w:type="spellEnd"/>
-      <w:r>
-        <w:rPr>
-          <w:rStyle w:val="pln"/>
-          <w:rFonts w:ascii="Consolas" w:hAnsi="Consolas"/>
-          <w:color w:val="313131"/>
-        </w:rPr>
-        <w:t xml:space="preserve"> request</w:t>
-      </w:r>
-      <w:r>
-        <w:rPr>
-          <w:rStyle w:val="pun"/>
-          <w:rFonts w:ascii="Consolas" w:hAnsi="Consolas"/>
-          <w:color w:val="666600"/>
-        </w:rPr>
-        <w:t>,</w:t>
-      </w:r>
-      <w:r>
-        <w:rPr>
-          <w:rStyle w:val="pln"/>
-          <w:rFonts w:ascii="Consolas" w:hAnsi="Consolas"/>
-          <w:color w:val="313131"/>
-        </w:rPr>
-        <w:t xml:space="preserve"> </w:t>
-      </w:r>
-      <w:proofErr w:type="spellStart"/>
-      <w:r>
-        <w:rPr>
-          <w:rStyle w:val="typ"/>
-          <w:rFonts w:ascii="Consolas" w:hAnsi="Consolas"/>
-          <w:color w:val="7F0055"/>
-        </w:rPr>
         <w:t>HttpServletResponse</w:t>
       </w:r>
-      <w:proofErr w:type="spellEnd"/>
       <w:r>
         <w:rPr>
           <w:rStyle w:val="pln"/>
@@ -1650,7 +1447,6 @@
         </w:rPr>
         <w:t xml:space="preserve">   </w:t>
       </w:r>
-      <w:proofErr w:type="gramStart"/>
       <w:r>
         <w:rPr>
           <w:rStyle w:val="kwd"/>
@@ -1659,7 +1455,6 @@
         </w:rPr>
         <w:t>throws</w:t>
       </w:r>
-      <w:proofErr w:type="gramEnd"/>
       <w:r>
         <w:rPr>
           <w:rStyle w:val="pln"/>
@@ -1668,7 +1463,6 @@
         </w:rPr>
         <w:t xml:space="preserve"> </w:t>
       </w:r>
-      <w:proofErr w:type="spellStart"/>
       <w:r>
         <w:rPr>
           <w:rStyle w:val="typ"/>
@@ -1677,7 +1471,6 @@
         </w:rPr>
         <w:t>ServletException</w:t>
       </w:r>
-      <w:proofErr w:type="spellEnd"/>
       <w:r>
         <w:rPr>
           <w:rStyle w:val="pun"/>
@@ -1694,7 +1487,6 @@
         </w:rPr>
         <w:t xml:space="preserve"> </w:t>
       </w:r>
-      <w:proofErr w:type="spellStart"/>
       <w:r>
         <w:rPr>
           <w:rStyle w:val="typ"/>
@@ -1703,7 +1495,6 @@
         </w:rPr>
         <w:t>IOException</w:t>
       </w:r>
-      <w:proofErr w:type="spellEnd"/>
       <w:r>
         <w:rPr>
           <w:rStyle w:val="pln"/>
@@ -1803,27 +1594,11 @@
         </w:rPr>
         <w:t xml:space="preserve">2.4 </w:t>
       </w:r>
-      <w:proofErr w:type="spellStart"/>
-      <w:proofErr w:type="gramStart"/>
-      <w:r>
-        <w:rPr>
-          <w:b/>
-        </w:rPr>
-        <w:t>doPost</w:t>
-      </w:r>
-      <w:proofErr w:type="spellEnd"/>
-      <w:r>
-        <w:rPr>
-          <w:b/>
-        </w:rPr>
-        <w:t>(</w:t>
-      </w:r>
-      <w:proofErr w:type="gramEnd"/>
-      <w:r>
-        <w:rPr>
-          <w:b/>
-        </w:rPr>
-        <w:t>) Method</w:t>
+      <w:r>
+        <w:rPr>
+          <w:b/>
+        </w:rPr>
+        <w:t>doPost() Method</w:t>
       </w:r>
     </w:p>
     <w:p>
@@ -1837,13 +1612,8 @@
           <w:b/>
         </w:rPr>
       </w:pPr>
-      <w:proofErr w:type="gramStart"/>
-      <w:r>
-        <w:t>it</w:t>
-      </w:r>
-      <w:proofErr w:type="gramEnd"/>
-      <w:r>
-        <w:t xml:space="preserve"> supports the HTTP POST requests.</w:t>
+      <w:r>
+        <w:t>it supports the HTTP POST requests.</w:t>
       </w:r>
     </w:p>
     <w:p>
@@ -1879,7 +1649,6 @@
           <w:color w:val="313131"/>
         </w:rPr>
       </w:pPr>
-      <w:proofErr w:type="gramStart"/>
       <w:r>
         <w:rPr>
           <w:rStyle w:val="kwd"/>
@@ -1888,7 +1657,6 @@
         </w:rPr>
         <w:t>public</w:t>
       </w:r>
-      <w:proofErr w:type="gramEnd"/>
       <w:r>
         <w:rPr>
           <w:rStyle w:val="pln"/>
@@ -1911,70 +1679,56 @@
           <w:rFonts w:ascii="Consolas" w:hAnsi="Consolas"/>
           <w:color w:val="313131"/>
         </w:rPr>
+        <w:t xml:space="preserve"> doPost</w:t>
+      </w:r>
+      <w:r>
+        <w:rPr>
+          <w:rStyle w:val="pun"/>
+          <w:rFonts w:ascii="Consolas" w:hAnsi="Consolas"/>
+          <w:color w:val="666600"/>
+        </w:rPr>
+        <w:t>(</w:t>
+      </w:r>
+      <w:r>
+        <w:rPr>
+          <w:rStyle w:val="typ"/>
+          <w:rFonts w:ascii="Consolas" w:hAnsi="Consolas"/>
+          <w:color w:val="7F0055"/>
+        </w:rPr>
+        <w:t>HttpServletRequest</w:t>
+      </w:r>
+      <w:r>
+        <w:rPr>
+          <w:rStyle w:val="pln"/>
+          <w:rFonts w:ascii="Consolas" w:hAnsi="Consolas"/>
+          <w:color w:val="313131"/>
+        </w:rPr>
+        <w:t xml:space="preserve"> request</w:t>
+      </w:r>
+      <w:r>
+        <w:rPr>
+          <w:rStyle w:val="pun"/>
+          <w:rFonts w:ascii="Consolas" w:hAnsi="Consolas"/>
+          <w:color w:val="666600"/>
+        </w:rPr>
+        <w:t>,</w:t>
+      </w:r>
+      <w:r>
+        <w:rPr>
+          <w:rStyle w:val="pln"/>
+          <w:rFonts w:ascii="Consolas" w:hAnsi="Consolas"/>
+          <w:color w:val="313131"/>
+        </w:rPr>
         <w:t xml:space="preserve"> </w:t>
       </w:r>
-      <w:proofErr w:type="spellStart"/>
-      <w:r>
-        <w:rPr>
-          <w:rStyle w:val="pln"/>
-          <w:rFonts w:ascii="Consolas" w:hAnsi="Consolas"/>
-          <w:color w:val="313131"/>
-        </w:rPr>
-        <w:t>doPost</w:t>
-      </w:r>
-      <w:proofErr w:type="spellEnd"/>
-      <w:r>
-        <w:rPr>
-          <w:rStyle w:val="pun"/>
-          <w:rFonts w:ascii="Consolas" w:hAnsi="Consolas"/>
-          <w:color w:val="666600"/>
-        </w:rPr>
-        <w:t>(</w:t>
-      </w:r>
-      <w:proofErr w:type="spellStart"/>
       <w:r>
         <w:rPr>
           <w:rStyle w:val="typ"/>
           <w:rFonts w:ascii="Consolas" w:hAnsi="Consolas"/>
           <w:color w:val="7F0055"/>
         </w:rPr>
-        <w:t>HttpServletRequest</w:t>
-      </w:r>
-      <w:proofErr w:type="spellEnd"/>
-      <w:r>
-        <w:rPr>
-          <w:rStyle w:val="pln"/>
-          <w:rFonts w:ascii="Consolas" w:hAnsi="Consolas"/>
-          <w:color w:val="313131"/>
-        </w:rPr>
-        <w:t xml:space="preserve"> request</w:t>
-      </w:r>
-      <w:r>
-        <w:rPr>
-          <w:rStyle w:val="pun"/>
-          <w:rFonts w:ascii="Consolas" w:hAnsi="Consolas"/>
-          <w:color w:val="666600"/>
-        </w:rPr>
-        <w:t>,</w:t>
-      </w:r>
-      <w:r>
-        <w:rPr>
-          <w:rStyle w:val="pln"/>
-          <w:rFonts w:ascii="Consolas" w:hAnsi="Consolas"/>
-          <w:color w:val="313131"/>
-        </w:rPr>
-        <w:t xml:space="preserve"> </w:t>
-      </w:r>
-      <w:proofErr w:type="spellStart"/>
-      <w:r>
-        <w:rPr>
-          <w:rStyle w:val="typ"/>
-          <w:rFonts w:ascii="Consolas" w:hAnsi="Consolas"/>
-          <w:color w:val="7F0055"/>
-        </w:rPr>
         <w:t>HttpServletResponse</w:t>
       </w:r>
-      <w:proofErr w:type="spellEnd"/>
       <w:r>
         <w:rPr>
           <w:rStyle w:val="pln"/>
@@ -2018,7 +1772,6 @@
         </w:rPr>
         <w:t xml:space="preserve">   </w:t>
       </w:r>
-      <w:proofErr w:type="gramStart"/>
       <w:r>
         <w:rPr>
           <w:rStyle w:val="kwd"/>
@@ -2027,7 +1780,6 @@
         </w:rPr>
         <w:t>throws</w:t>
       </w:r>
-      <w:proofErr w:type="gramEnd"/>
       <w:r>
         <w:rPr>
           <w:rStyle w:val="pln"/>
@@ -2036,7 +1788,6 @@
         </w:rPr>
         <w:t xml:space="preserve"> </w:t>
       </w:r>
-      <w:proofErr w:type="spellStart"/>
       <w:r>
         <w:rPr>
           <w:rStyle w:val="typ"/>
@@ -2045,7 +1796,6 @@
         </w:rPr>
         <w:t>ServletException</w:t>
       </w:r>
-      <w:proofErr w:type="spellEnd"/>
       <w:r>
         <w:rPr>
           <w:rStyle w:val="pun"/>
@@ -2062,7 +1812,6 @@
         </w:rPr>
         <w:t xml:space="preserve"> </w:t>
       </w:r>
-      <w:proofErr w:type="spellStart"/>
       <w:r>
         <w:rPr>
           <w:rStyle w:val="typ"/>
@@ -2071,7 +1820,6 @@
         </w:rPr>
         <w:t>IOException</w:t>
       </w:r>
-      <w:proofErr w:type="spellEnd"/>
       <w:r>
         <w:rPr>
           <w:rStyle w:val="pln"/>
@@ -2163,19 +1911,11 @@
         </w:rPr>
         <w:t xml:space="preserve">2.5 </w:t>
       </w:r>
-      <w:proofErr w:type="gramStart"/>
-      <w:r>
-        <w:rPr>
-          <w:b/>
-        </w:rPr>
-        <w:t>destroy(</w:t>
-      </w:r>
-      <w:proofErr w:type="gramEnd"/>
-      <w:r>
-        <w:rPr>
-          <w:b/>
-        </w:rPr>
-        <w:t>) Method</w:t>
+      <w:r>
+        <w:rPr>
+          <w:b/>
+        </w:rPr>
+        <w:t>destroy() Method</w:t>
       </w:r>
     </w:p>
     <w:p>
@@ -2205,23 +1945,7 @@
         </w:rPr>
       </w:pPr>
       <w:r>
-        <w:t xml:space="preserve">It contribute the servlet to close database connections, write cookie lists, </w:t>
-      </w:r>
-      <w:proofErr w:type="gramStart"/>
-      <w:r>
-        <w:t>terminate</w:t>
-      </w:r>
-      <w:proofErr w:type="gramEnd"/>
-      <w:r>
-        <w:t xml:space="preserve"> background threads and other </w:t>
-      </w:r>
-      <w:proofErr w:type="spellStart"/>
-      <w:r>
-        <w:t>cleanup</w:t>
-      </w:r>
-      <w:proofErr w:type="spellEnd"/>
-      <w:r>
-        <w:t xml:space="preserve"> activities.</w:t>
+        <w:t>It contribute the servlet to close database connections, write cookie lists, terminate background threads and other cleanup activities.</w:t>
       </w:r>
     </w:p>
     <w:p>
@@ -2242,7 +1966,6 @@
           <w:color w:val="313131"/>
         </w:rPr>
       </w:pPr>
-      <w:proofErr w:type="gramStart"/>
       <w:r>
         <w:rPr>
           <w:rStyle w:val="kwd"/>
@@ -2251,7 +1974,6 @@
         </w:rPr>
         <w:t>public</w:t>
       </w:r>
-      <w:proofErr w:type="gramEnd"/>
       <w:r>
         <w:rPr>
           <w:rStyle w:val="pln"/>
@@ -2456,15 +2178,7 @@
                               </w:pPr>
                               <w:ins w:id="2" w:author="janine doria" w:date="2018-05-07T17:20:00Z">
                                 <w:r>
-                                  <w:t xml:space="preserve">Figure </w:t>
-                                </w:r>
-                                <w:proofErr w:type="gramStart"/>
-                                <w:r>
-                                  <w:t>1 :</w:t>
-                                </w:r>
-                                <w:proofErr w:type="gramEnd"/>
-                                <w:r>
-                                  <w:t xml:space="preserve"> Servlet</w:t>
+                                  <w:t>Figure 1 : Servlet</w:t>
                                 </w:r>
                               </w:ins>
                               <w:ins w:id="3" w:author="janine doria" w:date="2018-05-07T17:21:00Z">
@@ -2504,15 +2218,7 @@
                         </w:pPr>
                         <w:ins w:id="5" w:author="janine doria" w:date="2018-05-07T17:20:00Z">
                           <w:r>
-                            <w:t xml:space="preserve">Figure </w:t>
-                          </w:r>
-                          <w:proofErr w:type="gramStart"/>
-                          <w:r>
-                            <w:t>1 :</w:t>
-                          </w:r>
-                          <w:proofErr w:type="gramEnd"/>
-                          <w:r>
-                            <w:t xml:space="preserve"> Servlet</w:t>
+                            <w:t>Figure 1 : Servlet</w:t>
                           </w:r>
                         </w:ins>
                         <w:ins w:id="6" w:author="janine doria" w:date="2018-05-07T17:21:00Z">
@@ -2762,15 +2468,7 @@
         <w:t xml:space="preserve">In-Process container -  </w:t>
       </w:r>
       <w:r>
-        <w:t xml:space="preserve"> the web server is separated because the plug-</w:t>
-      </w:r>
-      <w:proofErr w:type="gramStart"/>
-      <w:r>
-        <w:t>in  runs</w:t>
-      </w:r>
-      <w:proofErr w:type="gramEnd"/>
-      <w:r>
-        <w:t xml:space="preserve"> in another program between the main server’s address space.</w:t>
+        <w:t xml:space="preserve"> the web server is separated because the plug-in  runs in another program between the main server’s address space.</w:t>
       </w:r>
     </w:p>
     <w:p>
@@ -2863,50 +2561,20 @@
       <w:r>
         <w:t xml:space="preserve">Open </w:t>
       </w:r>
-      <w:proofErr w:type="spellStart"/>
       <w:r>
         <w:rPr>
           <w:i/>
         </w:rPr>
-        <w:t>NetBeansIDE</w:t>
-      </w:r>
-      <w:proofErr w:type="spellEnd"/>
+        <w:t xml:space="preserve">NetBeansIDE &gt;&gt; File &gt;&gt; New Project &gt;&gt; WebApplication &gt;&gt; </w:t>
+      </w:r>
+      <w:r>
+        <w:t xml:space="preserve">Set the Project Name as </w:t>
+      </w:r>
       <w:r>
         <w:rPr>
           <w:i/>
         </w:rPr>
-        <w:t xml:space="preserve"> &gt;&gt; File &gt;&gt; New Project &gt;&gt; </w:t>
-      </w:r>
-      <w:proofErr w:type="spellStart"/>
-      <w:r>
-        <w:rPr>
-          <w:i/>
-        </w:rPr>
-        <w:t>WebApplication</w:t>
-      </w:r>
-      <w:proofErr w:type="spellEnd"/>
-      <w:r>
-        <w:rPr>
-          <w:i/>
-        </w:rPr>
-        <w:t xml:space="preserve"> &gt;&gt; </w:t>
-      </w:r>
-      <w:r>
-        <w:t xml:space="preserve">Set the Project Name as </w:t>
-      </w:r>
-      <w:proofErr w:type="spellStart"/>
-      <w:r>
-        <w:rPr>
-          <w:i/>
-        </w:rPr>
-        <w:t>ServletDemo</w:t>
-      </w:r>
-      <w:proofErr w:type="spellEnd"/>
-      <w:r>
-        <w:rPr>
-          <w:i/>
-        </w:rPr>
-        <w:t xml:space="preserve"> </w:t>
+        <w:t xml:space="preserve">ServletDemo </w:t>
       </w:r>
     </w:p>
     <w:p>
@@ -2994,18 +2662,10 @@
                               </w:pPr>
                               <w:ins w:id="11" w:author="janine doria" w:date="2018-05-07T17:20:00Z">
                                 <w:r>
-                                  <w:t xml:space="preserve">Figure </w:t>
-                                </w:r>
-                                <w:proofErr w:type="gramStart"/>
-                                <w:r>
-                                  <w:t>2</w:t>
+                                  <w:t>Figure 2</w:t>
                                 </w:r>
                                 <w:r>
-                                  <w:t xml:space="preserve"> :</w:t>
-                                </w:r>
-                                <w:proofErr w:type="gramEnd"/>
-                                <w:r>
-                                  <w:t xml:space="preserve"> </w:t>
+                                  <w:t xml:space="preserve"> : </w:t>
                                 </w:r>
                               </w:ins>
                               <w:ins w:id="12" w:author="janine doria" w:date="2018-05-07T17:22:00Z">
@@ -3014,26 +2674,14 @@
                                 </w:r>
                                 <w:r>
                                   <w:br/>
-                                </w:r>
-                                <w:proofErr w:type="spellStart"/>
-                                <w:r>
                                   <w:t>NetBe</w:t>
                                 </w:r>
                               </w:ins>
                               <w:ins w:id="13" w:author="janine doria" w:date="2018-05-07T17:23:00Z">
                                 <w:r>
-                                  <w:t>ansIDE</w:t>
-                                </w:r>
-                                <w:proofErr w:type="spellEnd"/>
-                                <w:r>
-                                  <w:t xml:space="preserve"> : </w:t>
-                                </w:r>
-                                <w:proofErr w:type="spellStart"/>
-                                <w:r>
-                                  <w:t>ServletsDemo</w:t>
+                                  <w:t>ansIDE : ServletsDemo</w:t>
                                 </w:r>
                               </w:ins>
-                              <w:proofErr w:type="spellEnd"/>
                             </w:p>
                           </w:txbxContent>
                         </wps:txbx>
@@ -3069,18 +2717,10 @@
                         </w:pPr>
                         <w:ins w:id="15" w:author="janine doria" w:date="2018-05-07T17:20:00Z">
                           <w:r>
-                            <w:t xml:space="preserve">Figure </w:t>
-                          </w:r>
-                          <w:proofErr w:type="gramStart"/>
-                          <w:r>
-                            <w:t>2</w:t>
+                            <w:t>Figure 2</w:t>
                           </w:r>
                           <w:r>
-                            <w:t xml:space="preserve"> :</w:t>
-                          </w:r>
-                          <w:proofErr w:type="gramEnd"/>
-                          <w:r>
-                            <w:t xml:space="preserve"> </w:t>
+                            <w:t xml:space="preserve"> : </w:t>
                           </w:r>
                         </w:ins>
                         <w:ins w:id="16" w:author="janine doria" w:date="2018-05-07T17:22:00Z">
@@ -3089,26 +2729,14 @@
                           </w:r>
                           <w:r>
                             <w:br/>
-                          </w:r>
-                          <w:proofErr w:type="spellStart"/>
-                          <w:r>
                             <w:t>NetBe</w:t>
                           </w:r>
                         </w:ins>
                         <w:ins w:id="17" w:author="janine doria" w:date="2018-05-07T17:23:00Z">
                           <w:r>
-                            <w:t>ansIDE</w:t>
-                          </w:r>
-                          <w:proofErr w:type="spellEnd"/>
-                          <w:r>
-                            <w:t xml:space="preserve"> : </w:t>
-                          </w:r>
-                          <w:proofErr w:type="spellStart"/>
-                          <w:r>
-                            <w:t>ServletsDemo</w:t>
+                            <w:t>ansIDE : ServletsDemo</w:t>
                           </w:r>
                         </w:ins>
-                        <w:proofErr w:type="spellEnd"/>
                       </w:p>
                     </w:txbxContent>
                   </v:textbox>
@@ -3477,21 +3105,7 @@
         <w:rPr>
           <w:i/>
         </w:rPr>
-        <w:t>Project Directory (</w:t>
-      </w:r>
-      <w:proofErr w:type="spellStart"/>
-      <w:r>
-        <w:rPr>
-          <w:i/>
-        </w:rPr>
-        <w:t>ServletsDemo</w:t>
-      </w:r>
-      <w:proofErr w:type="spellEnd"/>
-      <w:r>
-        <w:rPr>
-          <w:i/>
-        </w:rPr>
-        <w:t>) &gt;&gt; New &gt;&gt; Servlet…</w:t>
+        <w:t>Project Directory (ServletsDemo) &gt;&gt; New &gt;&gt; Servlet…</w:t>
       </w:r>
     </w:p>
     <w:p>
@@ -3692,11 +3306,9 @@
       <w:r>
         <w:t>Add Class name of the Servlet as “</w:t>
       </w:r>
-      <w:proofErr w:type="spellStart"/>
       <w:r>
         <w:t>ServletDemo</w:t>
       </w:r>
-      <w:proofErr w:type="spellEnd"/>
       <w:r>
         <w:t xml:space="preserve">” and click on </w:t>
       </w:r>
@@ -3900,15 +3512,7 @@
         <w:t xml:space="preserve">to Configure Servlet Deployment. Next add the </w:t>
       </w:r>
       <w:r>
-        <w:t>URL Pattern as “</w:t>
-      </w:r>
-      <w:proofErr w:type="spellStart"/>
-      <w:r>
-        <w:t>ServletsDemonstration</w:t>
-      </w:r>
-      <w:proofErr w:type="spellEnd"/>
-      <w:r>
-        <w:t xml:space="preserve">”. This will generate the </w:t>
+        <w:t xml:space="preserve">URL Pattern as “ServletsDemonstration”. This will generate the </w:t>
       </w:r>
       <w:r>
         <w:rPr>
@@ -4264,15 +3868,7 @@
     <w:p/>
     <w:p>
       <w:r>
-        <w:t>Code for deployment descriptor in web.xml with the URL-patter as /</w:t>
-      </w:r>
-      <w:proofErr w:type="spellStart"/>
-      <w:r>
-        <w:t>ServletDemo</w:t>
-      </w:r>
-      <w:proofErr w:type="spellEnd"/>
-      <w:r>
-        <w:t>.</w:t>
+        <w:t>Code for deployment descriptor in web.xml with the URL-patter as /ServletDemo.</w:t>
       </w:r>
     </w:p>
     <w:p>
@@ -4565,11 +4161,9 @@
           <w:numId w:val="1"/>
         </w:numPr>
       </w:pPr>
-      <w:proofErr w:type="spellStart"/>
       <w:r>
         <w:t>Internationlization</w:t>
       </w:r>
-      <w:proofErr w:type="spellEnd"/>
     </w:p>
     <w:p>
       <w:pPr>
@@ -4589,14 +4183,12 @@
           <w:b/>
         </w:rPr>
       </w:pPr>
-      <w:proofErr w:type="gramStart"/>
       <w:r>
         <w:rPr>
           <w:b/>
         </w:rPr>
         <w:t>5.1  Interface</w:t>
       </w:r>
-      <w:proofErr w:type="gramEnd"/>
     </w:p>
     <w:p>
       <w:pPr>
@@ -4668,19 +4260,11 @@
       <w:r>
         <w:br/>
       </w:r>
-      <w:proofErr w:type="spellStart"/>
       <w:r>
         <w:rPr>
           <w:i/>
         </w:rPr>
-        <w:t>Java.servlet.Filter</w:t>
-      </w:r>
-      <w:proofErr w:type="spellEnd"/>
-      <w:r>
-        <w:rPr>
-          <w:i/>
-        </w:rPr>
-        <w:t xml:space="preserve"> </w:t>
+        <w:t xml:space="preserve">Java.servlet.Filter </w:t>
       </w:r>
       <w:r>
         <w:t>interface methods:</w:t>
@@ -4744,14 +4328,12 @@
           <w:b/>
         </w:rPr>
       </w:pPr>
-      <w:proofErr w:type="spellStart"/>
       <w:r>
         <w:rPr>
           <w:b/>
         </w:rPr>
         <w:t>FilterChain</w:t>
       </w:r>
-      <w:proofErr w:type="spellEnd"/>
     </w:p>
     <w:p>
       <w:pPr>
@@ -4775,13 +4357,8 @@
         </w:numPr>
         <w:ind w:left="360" w:hanging="360"/>
       </w:pPr>
-      <w:proofErr w:type="spellStart"/>
-      <w:r>
-        <w:t>FilterChain</w:t>
-      </w:r>
-      <w:proofErr w:type="spellEnd"/>
-      <w:r>
-        <w:t xml:space="preserve"> is a filter that collects information or data which is about more than 1 filter. All filters </w:t>
+      <w:r>
+        <w:t xml:space="preserve">FilterChain is a filter that collects information or data which is about more than 1 filter. All filters </w:t>
       </w:r>
     </w:p>
     <w:p>
@@ -4793,13 +4370,8 @@
         </w:numPr>
         <w:ind w:left="360" w:hanging="360"/>
       </w:pPr>
-      <w:proofErr w:type="gramStart"/>
-      <w:r>
-        <w:t>before</w:t>
-      </w:r>
-      <w:proofErr w:type="gramEnd"/>
-      <w:r>
-        <w:t xml:space="preserve"> processing of a request should be used on request.</w:t>
+      <w:r>
+        <w:t>before processing of a request should be used on request.</w:t>
       </w:r>
     </w:p>
     <w:p>
@@ -4824,14 +4396,12 @@
           <w:b/>
         </w:rPr>
       </w:pPr>
-      <w:proofErr w:type="spellStart"/>
       <w:r>
         <w:rPr>
           <w:b/>
         </w:rPr>
         <w:t>FilterConfig</w:t>
       </w:r>
-      <w:proofErr w:type="spellEnd"/>
     </w:p>
     <w:p>
       <w:pPr>
@@ -4865,24 +4435,11 @@
         </w:numPr>
         <w:ind w:left="360" w:hanging="360"/>
       </w:pPr>
-      <w:proofErr w:type="gramStart"/>
-      <w:r>
-        <w:t>configuration</w:t>
-      </w:r>
-      <w:proofErr w:type="gramEnd"/>
-      <w:r>
-        <w:t xml:space="preserve"> information. </w:t>
-      </w:r>
-      <w:r>
-        <w:t xml:space="preserve">The interface of </w:t>
-      </w:r>
-      <w:proofErr w:type="spellStart"/>
-      <w:r>
-        <w:t>FilterConfig’s</w:t>
-      </w:r>
-      <w:proofErr w:type="spellEnd"/>
-      <w:r>
-        <w:t xml:space="preserve"> object is used to get configuration information </w:t>
+      <w:r>
+        <w:t xml:space="preserve">configuration information. </w:t>
+      </w:r>
+      <w:r>
+        <w:t xml:space="preserve">The interface of FilterConfig’s object is used to get configuration information </w:t>
       </w:r>
     </w:p>
     <w:p>
@@ -4894,13 +4451,8 @@
         </w:numPr>
         <w:ind w:left="360" w:hanging="360"/>
       </w:pPr>
-      <w:proofErr w:type="gramStart"/>
-      <w:r>
-        <w:t>that</w:t>
-      </w:r>
-      <w:proofErr w:type="gramEnd"/>
-      <w:r>
-        <w:t xml:space="preserve"> is specified under web.xml. </w:t>
+      <w:r>
+        <w:t xml:space="preserve">that is specified under web.xml. </w:t>
       </w:r>
     </w:p>
     <w:p>
@@ -5055,13 +4607,8 @@
         </w:numPr>
         <w:ind w:left="360" w:hanging="360"/>
       </w:pPr>
-      <w:proofErr w:type="gramStart"/>
-      <w:r>
-        <w:t>it</w:t>
-      </w:r>
-      <w:proofErr w:type="gramEnd"/>
-      <w:r>
-        <w:t xml:space="preserve"> will reverse its resources to the servlet engine.</w:t>
+      <w:r>
+        <w:t>it will reverse its resources to the servlet engine.</w:t>
       </w:r>
     </w:p>
     <w:p>
@@ -5119,24 +4666,93 @@
         </w:numPr>
         <w:ind w:left="360" w:hanging="360"/>
       </w:pPr>
-      <w:proofErr w:type="spellStart"/>
-      <w:proofErr w:type="gramStart"/>
       <w:r>
         <w:rPr>
           <w:i/>
         </w:rPr>
-        <w:t>assession</w:t>
-      </w:r>
-      <w:proofErr w:type="spellEnd"/>
-      <w:proofErr w:type="gramEnd"/>
-      <w:r>
+        <w:t xml:space="preserve">assession tracking. </w:t>
+      </w:r>
+      <w:r>
+        <w:t xml:space="preserve">This is used when the session data comes from another session that may be required </w:t>
+      </w:r>
+    </w:p>
+    <w:p>
+      <w:pPr>
+        <w:pStyle w:val="ListBullet"/>
+        <w:numPr>
+          <w:ilvl w:val="0"/>
+          <w:numId w:val="0"/>
+        </w:numPr>
+        <w:ind w:left="360" w:hanging="360"/>
+      </w:pPr>
+      <w:r>
+        <w:t>for finishing task in different or the same session by a web server.</w:t>
+      </w:r>
+    </w:p>
+    <w:p>
+      <w:pPr>
+        <w:pStyle w:val="ListBullet"/>
+        <w:numPr>
+          <w:ilvl w:val="0"/>
+          <w:numId w:val="0"/>
+        </w:numPr>
+        <w:ind w:left="360" w:hanging="360"/>
+      </w:pPr>
+    </w:p>
+    <w:p>
+      <w:pPr>
+        <w:pStyle w:val="ListBullet"/>
+        <w:numPr>
+          <w:ilvl w:val="0"/>
+          <w:numId w:val="0"/>
+        </w:numPr>
+        <w:ind w:left="360" w:hanging="360"/>
+        <w:rPr>
+          <w:b/>
+        </w:rPr>
+      </w:pPr>
+      <w:r>
+        <w:rPr>
+          <w:b/>
+        </w:rPr>
+        <w:t>6.2 Session Handling Mechanisms</w:t>
+      </w:r>
+    </w:p>
+    <w:p>
+      <w:pPr>
+        <w:pStyle w:val="ListBullet"/>
+        <w:numPr>
+          <w:ilvl w:val="0"/>
+          <w:numId w:val="0"/>
+        </w:numPr>
+        <w:ind w:left="360" w:hanging="360"/>
+      </w:pPr>
+      <w:r>
+        <w:t>4 session handling’s mechanism:</w:t>
+      </w:r>
+    </w:p>
+    <w:p>
+      <w:pPr>
+        <w:pStyle w:val="ListBullet"/>
+        <w:numPr>
+          <w:ilvl w:val="0"/>
+          <w:numId w:val="1"/>
+        </w:numPr>
         <w:rPr>
           <w:i/>
         </w:rPr>
-        <w:t xml:space="preserve"> tracking. </w:t>
-      </w:r>
-      <w:r>
-        <w:t xml:space="preserve">This is used when the session data comes from another session that may be required </w:t>
+      </w:pPr>
+      <w:r>
+        <w:rPr>
+          <w:i/>
+        </w:rPr>
+        <w:t xml:space="preserve">URL rewriting – </w:t>
+      </w:r>
+      <w:r>
+        <w:t>to make the</w:t>
+      </w:r>
+      <w:r>
+        <w:t xml:space="preserve"> client’s next request, the session data needs to append to the URL path on the next request.</w:t>
       </w:r>
     </w:p>
     <w:p>
@@ -5144,68 +4760,66 @@
         <w:pStyle w:val="ListBullet"/>
         <w:numPr>
           <w:ilvl w:val="0"/>
+          <w:numId w:val="1"/>
+        </w:numPr>
+        <w:rPr>
+          <w:i/>
+        </w:rPr>
+      </w:pPr>
+      <w:r>
+        <w:rPr>
+          <w:i/>
+        </w:rPr>
+        <w:t>Hidden form field</w:t>
+      </w:r>
+      <w:r>
+        <w:rPr>
+          <w:i/>
+        </w:rPr>
+        <w:t xml:space="preserve"> – this means that the filed of HTML form is hidden. Form fields like password, textbox etc. It is used for hiding user data.</w:t>
+      </w:r>
+    </w:p>
+    <w:p>
+      <w:pPr>
+        <w:pStyle w:val="ListBullet"/>
+        <w:numPr>
+          <w:ilvl w:val="0"/>
+          <w:numId w:val="1"/>
+        </w:numPr>
+        <w:rPr>
+          <w:i/>
+        </w:rPr>
+      </w:pPr>
+      <w:r>
+        <w:rPr>
+          <w:i/>
+        </w:rPr>
+        <w:t>Cookies</w:t>
+      </w:r>
+      <w:r>
+        <w:rPr>
+          <w:i/>
+        </w:rPr>
+        <w:t xml:space="preserve"> – </w:t>
+      </w:r>
+      <w:r>
+        <w:t>It is an information from a file that is sent by a server to a client. After being sent to client, the Cookies are at the client side when it is saved.</w:t>
+      </w:r>
+      <w:r>
+        <w:rPr>
+          <w:i/>
+        </w:rPr>
+        <w:t xml:space="preserve"> </w:t>
+      </w:r>
+    </w:p>
+    <w:p>
+      <w:pPr>
+        <w:pStyle w:val="ListBullet"/>
+        <w:numPr>
+          <w:ilvl w:val="0"/>
           <w:numId w:val="0"/>
         </w:numPr>
-        <w:ind w:left="360" w:hanging="360"/>
-      </w:pPr>
-      <w:proofErr w:type="gramStart"/>
-      <w:r>
-        <w:t>for</w:t>
-      </w:r>
-      <w:proofErr w:type="gramEnd"/>
-      <w:r>
-        <w:t xml:space="preserve"> finishing task in different or the same session by a web server.</w:t>
-      </w:r>
-    </w:p>
-    <w:p>
-      <w:pPr>
-        <w:pStyle w:val="ListBullet"/>
-        <w:numPr>
-          <w:ilvl w:val="0"/>
-          <w:numId w:val="0"/>
-        </w:numPr>
-        <w:ind w:left="360" w:hanging="360"/>
-      </w:pPr>
-    </w:p>
-    <w:p>
-      <w:pPr>
-        <w:pStyle w:val="ListBullet"/>
-        <w:numPr>
-          <w:ilvl w:val="0"/>
-          <w:numId w:val="0"/>
-        </w:numPr>
-        <w:ind w:left="360" w:hanging="360"/>
-        <w:rPr>
-          <w:b/>
-        </w:rPr>
-      </w:pPr>
-      <w:r>
-        <w:rPr>
-          <w:b/>
-        </w:rPr>
-        <w:t>6.2 Session Handling Mechanisms</w:t>
-      </w:r>
-    </w:p>
-    <w:p>
-      <w:pPr>
-        <w:pStyle w:val="ListBullet"/>
-        <w:numPr>
-          <w:ilvl w:val="0"/>
-          <w:numId w:val="0"/>
-        </w:numPr>
-        <w:ind w:left="360" w:hanging="360"/>
-      </w:pPr>
-      <w:r>
-        <w:t>4 session handling’s mechanism:</w:t>
-      </w:r>
-    </w:p>
-    <w:p>
-      <w:pPr>
-        <w:pStyle w:val="ListBullet"/>
-        <w:numPr>
-          <w:ilvl w:val="0"/>
-          <w:numId w:val="1"/>
-        </w:numPr>
+        <w:ind w:left="1080" w:hanging="360"/>
         <w:rPr>
           <w:i/>
         </w:rPr>
@@ -5214,111 +4828,7 @@
         <w:rPr>
           <w:i/>
         </w:rPr>
-        <w:t xml:space="preserve">URL rewriting – </w:t>
-      </w:r>
-      <w:r>
-        <w:t>to make the</w:t>
-      </w:r>
-      <w:r>
-        <w:t xml:space="preserve"> client’s next request, the session data needs to append to the URL path on the next request.</w:t>
-      </w:r>
-    </w:p>
-    <w:p>
-      <w:pPr>
-        <w:pStyle w:val="ListBullet"/>
-        <w:numPr>
-          <w:ilvl w:val="0"/>
-          <w:numId w:val="1"/>
-        </w:numPr>
-        <w:rPr>
-          <w:i/>
-        </w:rPr>
-      </w:pPr>
-      <w:r>
-        <w:rPr>
-          <w:i/>
-        </w:rPr>
-        <w:t>Hidden form field</w:t>
-      </w:r>
-      <w:r>
-        <w:rPr>
-          <w:i/>
-        </w:rPr>
-        <w:t xml:space="preserve"> – this means that the </w:t>
-      </w:r>
-      <w:proofErr w:type="spellStart"/>
-      <w:r>
-        <w:rPr>
-          <w:i/>
-        </w:rPr>
-        <w:t>filed</w:t>
-      </w:r>
-      <w:proofErr w:type="spellEnd"/>
-      <w:r>
-        <w:rPr>
-          <w:i/>
-        </w:rPr>
-        <w:t xml:space="preserve"> of HTML form is hidden. Form fields like password, textbox etc. It is used for hiding user data.</w:t>
-      </w:r>
-    </w:p>
-    <w:p>
-      <w:pPr>
-        <w:pStyle w:val="ListBullet"/>
-        <w:numPr>
-          <w:ilvl w:val="0"/>
-          <w:numId w:val="1"/>
-        </w:numPr>
-        <w:rPr>
-          <w:i/>
-        </w:rPr>
-      </w:pPr>
-      <w:r>
-        <w:rPr>
-          <w:i/>
-        </w:rPr>
-        <w:t>Cookies</w:t>
-      </w:r>
-      <w:r>
-        <w:rPr>
-          <w:i/>
-        </w:rPr>
-        <w:t xml:space="preserve"> – </w:t>
-      </w:r>
-      <w:r>
-        <w:t>It is an information from a file that is sent by a server to a client. After being sent to client, the Cookies are at the client side when it is saved.</w:t>
-      </w:r>
-      <w:r>
-        <w:rPr>
-          <w:i/>
-        </w:rPr>
-        <w:t xml:space="preserve"> </w:t>
-      </w:r>
-    </w:p>
-    <w:p>
-      <w:pPr>
-        <w:pStyle w:val="ListBullet"/>
-        <w:numPr>
-          <w:ilvl w:val="0"/>
-          <w:numId w:val="0"/>
-        </w:numPr>
-        <w:ind w:left="1080" w:hanging="360"/>
-        <w:rPr>
-          <w:i/>
-        </w:rPr>
-      </w:pPr>
-      <w:proofErr w:type="spellStart"/>
-      <w:r>
-        <w:rPr>
-          <w:i/>
-        </w:rPr>
-        <w:t>Javax.servlet.http.Cookie</w:t>
-      </w:r>
-      <w:proofErr w:type="spellEnd"/>
-      <w:r>
-        <w:rPr>
-          <w:i/>
-        </w:rPr>
-        <w:t xml:space="preserve"> class methods:</w:t>
+        <w:t>Javax.servlet.http.Cookie class methods:</w:t>
       </w:r>
     </w:p>
     <w:p>
@@ -5332,19 +4842,11 @@
           <w:i/>
         </w:rPr>
       </w:pPr>
-      <w:proofErr w:type="spellStart"/>
       <w:r>
         <w:rPr>
           <w:i/>
         </w:rPr>
-        <w:t>setValue</w:t>
-      </w:r>
-      <w:proofErr w:type="spellEnd"/>
-      <w:r>
-        <w:rPr>
-          <w:i/>
-        </w:rPr>
-        <w:t>(String)</w:t>
+        <w:t>setValue(String)</w:t>
       </w:r>
     </w:p>
     <w:p>
@@ -5358,19 +4860,11 @@
           <w:i/>
         </w:rPr>
       </w:pPr>
-      <w:proofErr w:type="spellStart"/>
       <w:r>
         <w:rPr>
           <w:i/>
         </w:rPr>
-        <w:t>getValue</w:t>
-      </w:r>
-      <w:proofErr w:type="spellEnd"/>
-      <w:r>
-        <w:rPr>
-          <w:i/>
-        </w:rPr>
-        <w:t>()</w:t>
+        <w:t>getValue()</w:t>
       </w:r>
     </w:p>
     <w:p>
@@ -5384,19 +4878,11 @@
           <w:i/>
         </w:rPr>
       </w:pPr>
-      <w:proofErr w:type="spellStart"/>
       <w:r>
         <w:rPr>
           <w:i/>
         </w:rPr>
-        <w:t>getName</w:t>
-      </w:r>
-      <w:proofErr w:type="spellEnd"/>
-      <w:r>
-        <w:rPr>
-          <w:i/>
-        </w:rPr>
-        <w:t>()</w:t>
+        <w:t>getName()</w:t>
       </w:r>
     </w:p>
     <w:p>
@@ -5410,19 +4896,11 @@
           <w:i/>
         </w:rPr>
       </w:pPr>
-      <w:proofErr w:type="spellStart"/>
       <w:r>
         <w:rPr>
           <w:i/>
         </w:rPr>
-        <w:t>setComment</w:t>
-      </w:r>
-      <w:proofErr w:type="spellEnd"/>
-      <w:r>
-        <w:rPr>
-          <w:i/>
-        </w:rPr>
-        <w:t>(String)</w:t>
+        <w:t>setComment(String)</w:t>
       </w:r>
     </w:p>
     <w:p>
@@ -5436,19 +4914,11 @@
           <w:i/>
         </w:rPr>
       </w:pPr>
-      <w:proofErr w:type="spellStart"/>
       <w:r>
         <w:rPr>
           <w:i/>
         </w:rPr>
-        <w:t>getComment</w:t>
-      </w:r>
-      <w:proofErr w:type="spellEnd"/>
-      <w:r>
-        <w:rPr>
-          <w:i/>
-        </w:rPr>
-        <w:t>()</w:t>
+        <w:t>getComment()</w:t>
       </w:r>
     </w:p>
     <w:p>
@@ -5462,19 +4932,11 @@
           <w:i/>
         </w:rPr>
       </w:pPr>
-      <w:proofErr w:type="spellStart"/>
       <w:r>
         <w:rPr>
           <w:i/>
         </w:rPr>
-        <w:t>setVersion</w:t>
-      </w:r>
-      <w:proofErr w:type="spellEnd"/>
-      <w:r>
-        <w:rPr>
-          <w:i/>
-        </w:rPr>
-        <w:t>(String)</w:t>
+        <w:t>setVersion(String)</w:t>
       </w:r>
     </w:p>
     <w:p>
@@ -5488,19 +4950,11 @@
           <w:i/>
         </w:rPr>
       </w:pPr>
-      <w:proofErr w:type="spellStart"/>
       <w:r>
         <w:rPr>
           <w:i/>
         </w:rPr>
-        <w:t>getVersion</w:t>
-      </w:r>
-      <w:proofErr w:type="spellEnd"/>
-      <w:r>
-        <w:rPr>
-          <w:i/>
-        </w:rPr>
-        <w:t>()</w:t>
+        <w:t>getVersion()</w:t>
       </w:r>
     </w:p>
     <w:p>
@@ -5514,19 +4968,11 @@
           <w:i/>
         </w:rPr>
       </w:pPr>
-      <w:proofErr w:type="spellStart"/>
       <w:r>
         <w:rPr>
           <w:i/>
         </w:rPr>
-        <w:t>setDomain</w:t>
-      </w:r>
-      <w:proofErr w:type="spellEnd"/>
-      <w:r>
-        <w:rPr>
-          <w:i/>
-        </w:rPr>
-        <w:t>(String)</w:t>
+        <w:t>setDomain(String)</w:t>
       </w:r>
     </w:p>
     <w:p>
@@ -5540,19 +4986,11 @@
           <w:i/>
         </w:rPr>
       </w:pPr>
-      <w:proofErr w:type="spellStart"/>
       <w:r>
         <w:rPr>
           <w:i/>
         </w:rPr>
-        <w:t>setPath</w:t>
-      </w:r>
-      <w:proofErr w:type="spellEnd"/>
-      <w:r>
-        <w:rPr>
-          <w:i/>
-        </w:rPr>
-        <w:t>(String)</w:t>
+        <w:t>setPath(String)</w:t>
       </w:r>
     </w:p>
     <w:p>
@@ -5566,19 +5004,11 @@
           <w:i/>
         </w:rPr>
       </w:pPr>
-      <w:proofErr w:type="spellStart"/>
       <w:r>
         <w:rPr>
           <w:i/>
         </w:rPr>
-        <w:t>getPath</w:t>
-      </w:r>
-      <w:proofErr w:type="spellEnd"/>
-      <w:r>
-        <w:rPr>
-          <w:i/>
-        </w:rPr>
-        <w:t>()</w:t>
+        <w:t>getPath()</w:t>
       </w:r>
     </w:p>
     <w:p>
@@ -5592,33 +5022,11 @@
           <w:i/>
         </w:rPr>
       </w:pPr>
-      <w:proofErr w:type="spellStart"/>
       <w:r>
         <w:rPr>
           <w:i/>
         </w:rPr>
-        <w:t>setSecure</w:t>
-      </w:r>
-      <w:proofErr w:type="spellEnd"/>
-      <w:r>
-        <w:rPr>
-          <w:i/>
-        </w:rPr>
-        <w:t>(</w:t>
-      </w:r>
-      <w:proofErr w:type="spellStart"/>
-      <w:r>
-        <w:rPr>
-          <w:i/>
-        </w:rPr>
-        <w:t>boolean</w:t>
-      </w:r>
-      <w:proofErr w:type="spellEnd"/>
-      <w:r>
-        <w:rPr>
-          <w:i/>
-        </w:rPr>
-        <w:t>)</w:t>
+        <w:t>setSecure(boolean)</w:t>
       </w:r>
     </w:p>
     <w:p>
@@ -5632,33 +5040,76 @@
           <w:i/>
         </w:rPr>
       </w:pPr>
-      <w:proofErr w:type="spellStart"/>
       <w:r>
         <w:rPr>
           <w:i/>
         </w:rPr>
-        <w:t>getSecure</w:t>
-      </w:r>
-      <w:proofErr w:type="spellEnd"/>
-      <w:r>
+        <w:t>getSecure(boolean)</w:t>
+      </w:r>
+    </w:p>
+    <w:p>
+      <w:pPr>
+        <w:pStyle w:val="ListBullet"/>
+        <w:numPr>
+          <w:ilvl w:val="0"/>
+          <w:numId w:val="0"/>
+        </w:numPr>
+        <w:ind w:left="1080"/>
         <w:rPr>
           <w:i/>
         </w:rPr>
-        <w:t>(</w:t>
-      </w:r>
-      <w:proofErr w:type="spellStart"/>
-      <w:r>
+      </w:pPr>
+    </w:p>
+    <w:p>
+      <w:pPr>
+        <w:pStyle w:val="ListBullet"/>
+        <w:numPr>
+          <w:ilvl w:val="0"/>
+          <w:numId w:val="0"/>
+        </w:numPr>
+        <w:ind w:left="360" w:hanging="360"/>
         <w:rPr>
           <w:i/>
         </w:rPr>
-        <w:t>boolean</w:t>
-      </w:r>
-      <w:proofErr w:type="spellEnd"/>
-      <w:r>
+      </w:pPr>
+    </w:p>
+    <w:p>
+      <w:pPr>
+        <w:pStyle w:val="ListBullet"/>
+        <w:numPr>
+          <w:ilvl w:val="0"/>
+          <w:numId w:val="1"/>
+        </w:numPr>
         <w:rPr>
           <w:i/>
         </w:rPr>
-        <w:t>)</w:t>
+      </w:pPr>
+      <w:r>
+        <w:rPr>
+          <w:i/>
+        </w:rPr>
+        <w:t>HTTP session</w:t>
+      </w:r>
+      <w:r>
+        <w:rPr>
+          <w:i/>
+        </w:rPr>
+        <w:t xml:space="preserve"> </w:t>
+      </w:r>
+      <w:r>
+        <w:rPr>
+          <w:i/>
+        </w:rPr>
+        <w:t>–</w:t>
+      </w:r>
+      <w:r>
+        <w:rPr>
+          <w:i/>
+        </w:rPr>
+        <w:t xml:space="preserve"> </w:t>
+      </w:r>
+      <w:r>
+        <w:t>It is implemented throughout HttpSession object that provides asession management service.</w:t>
       </w:r>
     </w:p>
     <w:p>
@@ -5668,93 +5119,11 @@
           <w:ilvl w:val="0"/>
           <w:numId w:val="0"/>
         </w:numPr>
-        <w:ind w:left="1080"/>
+        <w:ind w:left="360" w:hanging="360"/>
         <w:rPr>
           <w:i/>
         </w:rPr>
       </w:pPr>
-    </w:p>
-    <w:p>
-      <w:pPr>
-        <w:pStyle w:val="ListBullet"/>
-        <w:numPr>
-          <w:ilvl w:val="0"/>
-          <w:numId w:val="0"/>
-        </w:numPr>
-        <w:ind w:left="360" w:hanging="360"/>
-        <w:rPr>
-          <w:i/>
-        </w:rPr>
-      </w:pPr>
-    </w:p>
-    <w:p>
-      <w:pPr>
-        <w:pStyle w:val="ListBullet"/>
-        <w:numPr>
-          <w:ilvl w:val="0"/>
-          <w:numId w:val="1"/>
-        </w:numPr>
-        <w:rPr>
-          <w:i/>
-        </w:rPr>
-      </w:pPr>
-      <w:r>
-        <w:rPr>
-          <w:i/>
-        </w:rPr>
-        <w:t>HTTP session</w:t>
-      </w:r>
-      <w:r>
-        <w:rPr>
-          <w:i/>
-        </w:rPr>
-        <w:t xml:space="preserve"> </w:t>
-      </w:r>
-      <w:r>
-        <w:rPr>
-          <w:i/>
-        </w:rPr>
-        <w:t>–</w:t>
-      </w:r>
-      <w:r>
-        <w:rPr>
-          <w:i/>
-        </w:rPr>
-        <w:t xml:space="preserve"> </w:t>
-      </w:r>
-      <w:r>
-        <w:t xml:space="preserve">It is implemented throughout </w:t>
-      </w:r>
-      <w:proofErr w:type="spellStart"/>
-      <w:r>
-        <w:t>HttpSession</w:t>
-      </w:r>
-      <w:proofErr w:type="spellEnd"/>
-      <w:r>
-        <w:t xml:space="preserve"> object that provides </w:t>
-      </w:r>
-      <w:proofErr w:type="spellStart"/>
-      <w:r>
-        <w:t>asession</w:t>
-      </w:r>
-      <w:proofErr w:type="spellEnd"/>
-      <w:r>
-        <w:t xml:space="preserve"> management service.</w:t>
-      </w:r>
-    </w:p>
-    <w:p>
-      <w:pPr>
-        <w:pStyle w:val="ListBullet"/>
-        <w:numPr>
-          <w:ilvl w:val="0"/>
-          <w:numId w:val="0"/>
-        </w:numPr>
-        <w:ind w:left="360" w:hanging="360"/>
-        <w:rPr>
-          <w:i/>
-        </w:rPr>
-      </w:pPr>
-      <w:bookmarkStart w:id="28" w:name="_GoBack"/>
       <w:r>
         <w:rPr>
           <w:noProof/>
@@ -5797,7 +5166,6 @@
           </wp:inline>
         </w:drawing>
       </w:r>
-      <w:bookmarkEnd w:id="28"/>
     </w:p>
     <w:p>
       <w:pPr>
@@ -5848,6 +5216,321 @@
     </w:p>
     <w:p>
       <w:pPr>
+        <w:pStyle w:val="ListBullet"/>
+        <w:numPr>
+          <w:ilvl w:val="0"/>
+          <w:numId w:val="0"/>
+        </w:numPr>
+        <w:ind w:left="360" w:hanging="360"/>
+      </w:pPr>
+    </w:p>
+    <w:p>
+      <w:pPr>
+        <w:pStyle w:val="ListBullet"/>
+        <w:numPr>
+          <w:ilvl w:val="0"/>
+          <w:numId w:val="0"/>
+        </w:numPr>
+        <w:ind w:left="360" w:hanging="360"/>
+        <w:rPr>
+          <w:b/>
+        </w:rPr>
+      </w:pPr>
+      <w:r>
+        <w:rPr>
+          <w:b/>
+        </w:rPr>
+        <w:t>Error Code Configuration</w:t>
+      </w:r>
+    </w:p>
+    <w:p>
+      <w:pPr>
+        <w:pStyle w:val="ListBullet"/>
+        <w:numPr>
+          <w:ilvl w:val="0"/>
+          <w:numId w:val="0"/>
+        </w:numPr>
+        <w:ind w:left="360" w:hanging="360"/>
+        <w:rPr>
+          <w:b/>
+        </w:rPr>
+      </w:pPr>
+    </w:p>
+    <w:p>
+      <w:pPr>
+        <w:pStyle w:val="ListBullet"/>
+        <w:numPr>
+          <w:ilvl w:val="0"/>
+          <w:numId w:val="0"/>
+        </w:numPr>
+        <w:ind w:left="360" w:hanging="360"/>
+      </w:pPr>
+      <w:r>
+        <w:t>It is called with 403 status code</w:t>
+      </w:r>
+      <w:r>
+        <w:t xml:space="preserve"> that has an error occurs on the /HandlerClass servlet.</w:t>
+      </w:r>
+    </w:p>
+    <w:p>
+      <w:pPr>
+        <w:pStyle w:val="ListBullet"/>
+        <w:numPr>
+          <w:ilvl w:val="0"/>
+          <w:numId w:val="0"/>
+        </w:numPr>
+        <w:ind w:left="360" w:hanging="360"/>
+      </w:pPr>
+      <w:r>
+        <w:rPr>
+          <w:noProof/>
+          <w:lang w:eastAsia="en-PH"/>
+        </w:rPr>
+        <w:drawing>
+          <wp:inline distT="0" distB="0" distL="0" distR="0" wp14:anchorId="52A10C95" wp14:editId="0FC5D926">
+            <wp:extent cx="5419725" cy="523875"/>
+            <wp:effectExtent l="0" t="0" r="9525" b="9525"/>
+            <wp:docPr id="29" name="Picture 29"/>
+            <wp:cNvGraphicFramePr>
+              <a:graphicFrameLocks xmlns:a="http://schemas.openxmlformats.org/drawingml/2006/main" noChangeAspect="1"/>
+            </wp:cNvGraphicFramePr>
+            <a:graphic xmlns:a="http://schemas.openxmlformats.org/drawingml/2006/main">
+              <a:graphicData uri="http://schemas.openxmlformats.org/drawingml/2006/picture">
+                <pic:pic xmlns:pic="http://schemas.openxmlformats.org/drawingml/2006/picture">
+                  <pic:nvPicPr>
+                    <pic:cNvPr id="1" name=""/>
+                    <pic:cNvPicPr/>
+                  </pic:nvPicPr>
+                  <pic:blipFill>
+                    <a:blip r:embed="rId21"/>
+                    <a:stretch>
+                      <a:fillRect/>
+                    </a:stretch>
+                  </pic:blipFill>
+                  <pic:spPr>
+                    <a:xfrm>
+                      <a:off x="0" y="0"/>
+                      <a:ext cx="5419725" cy="523875"/>
+                    </a:xfrm>
+                    <a:prstGeom prst="rect">
+                      <a:avLst/>
+                    </a:prstGeom>
+                  </pic:spPr>
+                </pic:pic>
+              </a:graphicData>
+            </a:graphic>
+          </wp:inline>
+        </w:drawing>
+      </w:r>
+    </w:p>
+    <w:p>
+      <w:pPr>
+        <w:pStyle w:val="ListBullet"/>
+        <w:numPr>
+          <w:ilvl w:val="0"/>
+          <w:numId w:val="0"/>
+        </w:numPr>
+        <w:ind w:left="360" w:hanging="360"/>
+      </w:pPr>
+    </w:p>
+    <w:p>
+      <w:pPr>
+        <w:pStyle w:val="ListBullet"/>
+        <w:numPr>
+          <w:ilvl w:val="0"/>
+          <w:numId w:val="0"/>
+        </w:numPr>
+        <w:ind w:left="360" w:hanging="360"/>
+        <w:rPr>
+          <w:b/>
+        </w:rPr>
+      </w:pPr>
+      <w:r>
+        <w:rPr>
+          <w:b/>
+        </w:rPr>
+        <w:t>Exception-Type Configuration</w:t>
+      </w:r>
+    </w:p>
+    <w:p>
+      <w:pPr>
+        <w:pStyle w:val="ListBullet"/>
+        <w:numPr>
+          <w:ilvl w:val="0"/>
+          <w:numId w:val="0"/>
+        </w:numPr>
+        <w:ind w:left="360" w:hanging="360"/>
+        <w:rPr>
+          <w:b/>
+        </w:rPr>
+      </w:pPr>
+    </w:p>
+    <w:p>
+      <w:pPr>
+        <w:pStyle w:val="ListBullet"/>
+        <w:numPr>
+          <w:ilvl w:val="0"/>
+          <w:numId w:val="0"/>
+        </w:numPr>
+        <w:ind w:left="360" w:hanging="360"/>
+      </w:pPr>
+      <w:r>
+        <w:t>The /HandlerClass servlet called when the application throws IOException by the container.</w:t>
+      </w:r>
+    </w:p>
+    <w:p>
+      <w:pPr>
+        <w:pStyle w:val="ListBullet"/>
+        <w:numPr>
+          <w:ilvl w:val="0"/>
+          <w:numId w:val="0"/>
+        </w:numPr>
+        <w:ind w:left="360" w:hanging="360"/>
+      </w:pPr>
+      <w:r>
+        <w:rPr>
+          <w:noProof/>
+          <w:lang w:eastAsia="en-PH"/>
+        </w:rPr>
+        <w:drawing>
+          <wp:inline distT="0" distB="0" distL="0" distR="0" wp14:anchorId="06565477" wp14:editId="1A4C313F">
+            <wp:extent cx="5419725" cy="523875"/>
+            <wp:effectExtent l="0" t="0" r="9525" b="9525"/>
+            <wp:docPr id="30" name="Picture 30"/>
+            <wp:cNvGraphicFramePr>
+              <a:graphicFrameLocks xmlns:a="http://schemas.openxmlformats.org/drawingml/2006/main" noChangeAspect="1"/>
+            </wp:cNvGraphicFramePr>
+            <a:graphic xmlns:a="http://schemas.openxmlformats.org/drawingml/2006/main">
+              <a:graphicData uri="http://schemas.openxmlformats.org/drawingml/2006/picture">
+                <pic:pic xmlns:pic="http://schemas.openxmlformats.org/drawingml/2006/picture">
+                  <pic:nvPicPr>
+                    <pic:cNvPr id="1" name=""/>
+                    <pic:cNvPicPr/>
+                  </pic:nvPicPr>
+                  <pic:blipFill>
+                    <a:blip r:embed="rId22"/>
+                    <a:stretch>
+                      <a:fillRect/>
+                    </a:stretch>
+                  </pic:blipFill>
+                  <pic:spPr>
+                    <a:xfrm>
+                      <a:off x="0" y="0"/>
+                      <a:ext cx="5419725" cy="523875"/>
+                    </a:xfrm>
+                    <a:prstGeom prst="rect">
+                      <a:avLst/>
+                    </a:prstGeom>
+                  </pic:spPr>
+                </pic:pic>
+              </a:graphicData>
+            </a:graphic>
+          </wp:inline>
+        </w:drawing>
+      </w:r>
+    </w:p>
+    <w:p>
+      <w:pPr>
+        <w:pStyle w:val="ListBullet"/>
+        <w:numPr>
+          <w:ilvl w:val="0"/>
+          <w:numId w:val="0"/>
+        </w:numPr>
+        <w:ind w:left="360" w:hanging="360"/>
+      </w:pPr>
+    </w:p>
+    <w:p>
+      <w:pPr>
+        <w:pStyle w:val="ListBullet"/>
+        <w:numPr>
+          <w:ilvl w:val="0"/>
+          <w:numId w:val="0"/>
+        </w:numPr>
+        <w:ind w:left="360" w:hanging="360"/>
+        <w:rPr>
+          <w:b/>
+          <w:sz w:val="36"/>
+          <w:szCs w:val="36"/>
+        </w:rPr>
+      </w:pPr>
+      <w:r>
+        <w:rPr>
+          <w:b/>
+          <w:sz w:val="36"/>
+          <w:szCs w:val="36"/>
+        </w:rPr>
+        <w:t>8 Internationalization</w:t>
+      </w:r>
+    </w:p>
+    <w:p>
+      <w:pPr>
+        <w:pStyle w:val="ListBullet"/>
+        <w:numPr>
+          <w:ilvl w:val="0"/>
+          <w:numId w:val="0"/>
+        </w:numPr>
+        <w:ind w:left="360" w:hanging="360"/>
+      </w:pPr>
+      <w:r>
+        <w:t>It enables to build a global website. Some methods that are used:</w:t>
+      </w:r>
+      <w:bookmarkStart w:id="28" w:name="_GoBack"/>
+      <w:bookmarkEnd w:id="28"/>
+    </w:p>
+    <w:p>
+      <w:pPr>
+        <w:pStyle w:val="ListBullet"/>
+        <w:numPr>
+          <w:ilvl w:val="0"/>
+          <w:numId w:val="0"/>
+        </w:numPr>
+        <w:ind w:left="360" w:hanging="360"/>
+      </w:pPr>
+      <w:r>
+        <w:rPr>
+          <w:noProof/>
+          <w:lang w:eastAsia="en-PH"/>
+        </w:rPr>
+        <w:lastRenderedPageBreak/>
+        <w:drawing>
+          <wp:inline distT="0" distB="0" distL="0" distR="0" wp14:anchorId="792C5C57" wp14:editId="16944948">
+            <wp:extent cx="5943600" cy="3325495"/>
+            <wp:effectExtent l="0" t="0" r="0" b="8255"/>
+            <wp:docPr id="31" name="Picture 31"/>
+            <wp:cNvGraphicFramePr>
+              <a:graphicFrameLocks xmlns:a="http://schemas.openxmlformats.org/drawingml/2006/main" noChangeAspect="1"/>
+            </wp:cNvGraphicFramePr>
+            <a:graphic xmlns:a="http://schemas.openxmlformats.org/drawingml/2006/main">
+              <a:graphicData uri="http://schemas.openxmlformats.org/drawingml/2006/picture">
+                <pic:pic xmlns:pic="http://schemas.openxmlformats.org/drawingml/2006/picture">
+                  <pic:nvPicPr>
+                    <pic:cNvPr id="1" name=""/>
+                    <pic:cNvPicPr/>
+                  </pic:nvPicPr>
+                  <pic:blipFill>
+                    <a:blip r:embed="rId23"/>
+                    <a:stretch>
+                      <a:fillRect/>
+                    </a:stretch>
+                  </pic:blipFill>
+                  <pic:spPr>
+                    <a:xfrm>
+                      <a:off x="0" y="0"/>
+                      <a:ext cx="5943600" cy="3325495"/>
+                    </a:xfrm>
+                    <a:prstGeom prst="rect">
+                      <a:avLst/>
+                    </a:prstGeom>
+                  </pic:spPr>
+                </pic:pic>
+              </a:graphicData>
+            </a:graphic>
+          </wp:inline>
+        </w:drawing>
+      </w:r>
+    </w:p>
+    <w:p>
+      <w:pPr>
         <w:jc w:val="center"/>
       </w:pPr>
     </w:p>
@@ -5857,7 +5540,7 @@
           <w:b/>
         </w:rPr>
       </w:pPr>
-      <w:hyperlink r:id="rId21" w:history="1">
+      <w:hyperlink r:id="rId24" w:history="1">
         <w:r>
           <w:rPr>
             <w:rStyle w:val="Hyperlink"/>
@@ -5873,7 +5556,7 @@
           <w:b/>
         </w:rPr>
       </w:pPr>
-      <w:hyperlink r:id="rId22" w:history="1">
+      <w:hyperlink r:id="rId25" w:history="1">
         <w:r>
           <w:rPr>
             <w:rStyle w:val="Hyperlink"/>
@@ -5890,7 +5573,7 @@
           <w:b/>
         </w:rPr>
       </w:pPr>
-      <w:hyperlink r:id="rId23" w:history="1">
+      <w:hyperlink r:id="rId26" w:history="1">
         <w:r>
           <w:rPr>
             <w:rStyle w:val="Hyperlink"/>
@@ -5907,7 +5590,7 @@
           <w:b/>
         </w:rPr>
       </w:pPr>
-      <w:hyperlink r:id="rId24" w:history="1">
+      <w:hyperlink r:id="rId27" w:history="1">
         <w:r>
           <w:rPr>
             <w:rStyle w:val="Hyperlink"/>
@@ -5924,7 +5607,7 @@
           <w:b/>
         </w:rPr>
       </w:pPr>
-      <w:hyperlink r:id="rId25" w:history="1">
+      <w:hyperlink r:id="rId28" w:history="1">
         <w:r>
           <w:rPr>
             <w:rStyle w:val="Hyperlink"/>

</xml_diff>